<commit_message>
Problem Statement document [problem, scope, Audience, Scenario add recipe to RecipeManager]
</commit_message>
<xml_diff>
--- a/DocumentiDiProgettazione/Problem Statement.docx
+++ b/DocumentiDiProgettazione/Problem Statement.docx
@@ -18,7 +18,9 @@
           <w:ilvl w:val="0"/>
           <w:numId w:val="2"/>
         </w:numPr>
-        <w:rPr>
+        <w:spacing w:line="360" w:lineRule="auto"/>
+        <w:rPr>
+          <w:rFonts w:cstheme="minorHAnsi"/>
           <w:b/>
           <w:sz w:val="36"/>
           <w:szCs w:val="36"/>
@@ -26,67 +28,238 @@
       </w:pPr>
       <w:r>
         <w:rPr>
+          <w:rFonts w:cstheme="minorHAnsi"/>
           <w:b/>
           <w:sz w:val="36"/>
           <w:szCs w:val="36"/>
         </w:rPr>
-        <w:t xml:space="preserve">The </w:t>
-      </w:r>
-      <w:proofErr w:type="spellStart"/>
-      <w:r>
-        <w:rPr>
-          <w:b/>
-          <w:sz w:val="36"/>
-          <w:szCs w:val="36"/>
-        </w:rPr>
-        <w:t>Problem</w:t>
-      </w:r>
-      <w:proofErr w:type="spellEnd"/>
-    </w:p>
-    <w:p>
-      <w:pPr>
-        <w:rPr>
-          <w:b/>
-          <w:sz w:val="24"/>
-          <w:szCs w:val="24"/>
-        </w:rPr>
-      </w:pPr>
-    </w:p>
-    <w:p>
-      <w:pPr>
-        <w:rPr>
-          <w:sz w:val="24"/>
-          <w:szCs w:val="24"/>
-        </w:rPr>
-      </w:pPr>
-      <w:r>
-        <w:rPr>
-          <w:sz w:val="24"/>
-          <w:szCs w:val="24"/>
-        </w:rPr>
-        <w:t>-Con il crescente utilizzo di internet la maggior parte delle aziende porta il proprio progetto online</w:t>
-      </w:r>
-    </w:p>
-    <w:p>
-      <w:pPr>
-        <w:rPr>
-          <w:sz w:val="24"/>
-          <w:szCs w:val="24"/>
-        </w:rPr>
-      </w:pPr>
-      <w:r>
-        <w:rPr>
-          <w:sz w:val="24"/>
-          <w:szCs w:val="24"/>
-        </w:rPr>
-        <w:t>-Esistono diversi siti di ricette, ma tutti con un design troppo complesso e quindi poco intuitivo</w:t>
-      </w:r>
-    </w:p>
-    <w:p>
-      <w:pPr>
-        <w:rPr>
-          <w:sz w:val="24"/>
-          <w:szCs w:val="24"/>
+        <w:t>The Problem</w:t>
+      </w:r>
+    </w:p>
+    <w:p>
+      <w:pPr>
+        <w:pStyle w:val="Paragrafoelenco"/>
+        <w:spacing w:line="360" w:lineRule="auto"/>
+        <w:rPr>
+          <w:rFonts w:ascii="Arial" w:hAnsi="Arial" w:cs="Arial"/>
+          <w:bCs/>
+          <w:sz w:val="20"/>
+          <w:szCs w:val="20"/>
+        </w:rPr>
+      </w:pPr>
+      <w:r>
+        <w:rPr>
+          <w:rFonts w:ascii="Arial" w:hAnsi="Arial" w:cs="Arial"/>
+          <w:bCs/>
+          <w:sz w:val="20"/>
+          <w:szCs w:val="20"/>
+        </w:rPr>
+        <w:t>l’applicazione RecipeManager risolve alcune problematiche che caratterizzano i raccoglitori cartacei di ricette:</w:t>
+      </w:r>
+    </w:p>
+    <w:p>
+      <w:pPr>
+        <w:pStyle w:val="Paragrafoelenco"/>
+        <w:numPr>
+          <w:ilvl w:val="1"/>
+          <w:numId w:val="2"/>
+        </w:numPr>
+        <w:spacing w:line="360" w:lineRule="auto"/>
+        <w:rPr>
+          <w:rFonts w:ascii="Arial" w:hAnsi="Arial" w:cs="Arial"/>
+          <w:bCs/>
+          <w:sz w:val="20"/>
+          <w:szCs w:val="20"/>
+        </w:rPr>
+      </w:pPr>
+      <w:r>
+        <w:rPr>
+          <w:rFonts w:ascii="Arial" w:hAnsi="Arial" w:cs="Arial"/>
+          <w:bCs/>
+          <w:sz w:val="20"/>
+          <w:szCs w:val="20"/>
+        </w:rPr>
+        <w:t>Ordine</w:t>
+      </w:r>
+    </w:p>
+    <w:p>
+      <w:pPr>
+        <w:pStyle w:val="Paragrafoelenco"/>
+        <w:numPr>
+          <w:ilvl w:val="1"/>
+          <w:numId w:val="2"/>
+        </w:numPr>
+        <w:spacing w:line="360" w:lineRule="auto"/>
+        <w:rPr>
+          <w:rFonts w:ascii="Arial" w:hAnsi="Arial" w:cs="Arial"/>
+          <w:bCs/>
+          <w:sz w:val="20"/>
+          <w:szCs w:val="20"/>
+        </w:rPr>
+      </w:pPr>
+      <w:r>
+        <w:rPr>
+          <w:rFonts w:ascii="Arial" w:hAnsi="Arial" w:cs="Arial"/>
+          <w:bCs/>
+          <w:sz w:val="20"/>
+          <w:szCs w:val="20"/>
+        </w:rPr>
+        <w:t>Completezza</w:t>
+      </w:r>
+    </w:p>
+    <w:p>
+      <w:pPr>
+        <w:pStyle w:val="Paragrafoelenco"/>
+        <w:numPr>
+          <w:ilvl w:val="1"/>
+          <w:numId w:val="2"/>
+        </w:numPr>
+        <w:spacing w:line="360" w:lineRule="auto"/>
+        <w:rPr>
+          <w:rFonts w:ascii="Arial" w:hAnsi="Arial" w:cs="Arial"/>
+          <w:bCs/>
+          <w:sz w:val="20"/>
+          <w:szCs w:val="20"/>
+        </w:rPr>
+      </w:pPr>
+      <w:r>
+        <w:rPr>
+          <w:rFonts w:ascii="Arial" w:hAnsi="Arial" w:cs="Arial"/>
+          <w:bCs/>
+          <w:sz w:val="20"/>
+          <w:szCs w:val="20"/>
+        </w:rPr>
+        <w:t>Accuratezza</w:t>
+      </w:r>
+    </w:p>
+    <w:p>
+      <w:pPr>
+        <w:spacing w:line="360" w:lineRule="auto"/>
+        <w:ind w:left="708"/>
+        <w:rPr>
+          <w:rFonts w:ascii="Arial" w:hAnsi="Arial" w:cs="Arial"/>
+          <w:bCs/>
+          <w:sz w:val="20"/>
+          <w:szCs w:val="20"/>
+        </w:rPr>
+      </w:pPr>
+      <w:r>
+        <w:rPr>
+          <w:rFonts w:ascii="Arial" w:hAnsi="Arial" w:cs="Arial"/>
+          <w:bCs/>
+          <w:sz w:val="20"/>
+          <w:szCs w:val="20"/>
+        </w:rPr>
+        <w:t>Il problema dell’ordine è dovuto principalmente all’archiviazione delle ricette su fogli bianchi che sono meno idonei di modelli creati appositamente per accogliere determinati tipi di informazione.</w:t>
+      </w:r>
+    </w:p>
+    <w:p>
+      <w:pPr>
+        <w:spacing w:line="360" w:lineRule="auto"/>
+        <w:ind w:left="708"/>
+        <w:rPr>
+          <w:rFonts w:ascii="Arial" w:hAnsi="Arial" w:cs="Arial"/>
+          <w:bCs/>
+          <w:sz w:val="20"/>
+          <w:szCs w:val="20"/>
+        </w:rPr>
+      </w:pPr>
+      <w:r>
+        <w:rPr>
+          <w:rFonts w:ascii="Arial" w:hAnsi="Arial" w:cs="Arial"/>
+          <w:bCs/>
+          <w:sz w:val="20"/>
+          <w:szCs w:val="20"/>
+        </w:rPr>
+        <w:t xml:space="preserve"> I raccoglitori cartacei contengono ricette che il più delle volte mancano del procedimento</w:t>
+      </w:r>
+      <w:r>
+        <w:rPr>
+          <w:rFonts w:ascii="Arial" w:hAnsi="Arial" w:cs="Arial"/>
+          <w:bCs/>
+          <w:sz w:val="20"/>
+          <w:szCs w:val="20"/>
+        </w:rPr>
+        <w:t xml:space="preserve">, si tratta di ricette non idonee ad una buona esecuzione perché </w:t>
+      </w:r>
+      <w:r>
+        <w:rPr>
+          <w:rFonts w:ascii="Arial" w:hAnsi="Arial" w:cs="Arial"/>
+          <w:b/>
+          <w:sz w:val="20"/>
+          <w:szCs w:val="20"/>
+        </w:rPr>
+        <w:t>incomplete</w:t>
+      </w:r>
+      <w:r>
+        <w:rPr>
+          <w:rFonts w:ascii="Arial" w:hAnsi="Arial" w:cs="Arial"/>
+          <w:bCs/>
+          <w:sz w:val="20"/>
+          <w:szCs w:val="20"/>
+        </w:rPr>
+        <w:t xml:space="preserve">. </w:t>
+      </w:r>
+    </w:p>
+    <w:p>
+      <w:pPr>
+        <w:spacing w:line="360" w:lineRule="auto"/>
+        <w:ind w:left="708"/>
+        <w:rPr>
+          <w:rFonts w:ascii="Arial" w:hAnsi="Arial" w:cs="Arial"/>
+          <w:bCs/>
+          <w:sz w:val="20"/>
+          <w:szCs w:val="20"/>
+        </w:rPr>
+      </w:pPr>
+      <w:r>
+        <w:rPr>
+          <w:rFonts w:ascii="Arial" w:hAnsi="Arial" w:cs="Arial"/>
+          <w:bCs/>
+          <w:sz w:val="20"/>
+          <w:szCs w:val="20"/>
+        </w:rPr>
+        <w:t>Il motivo per cui manca una descrizione dettagliata è il contesto in cui</w:t>
+      </w:r>
+      <w:r>
+        <w:rPr>
+          <w:rFonts w:ascii="Arial" w:hAnsi="Arial" w:cs="Arial"/>
+          <w:bCs/>
+          <w:sz w:val="20"/>
+          <w:szCs w:val="20"/>
+        </w:rPr>
+        <w:t xml:space="preserve"> tale ricetta si recepisce. Un contesto poco favorevole potrebbe essere per esempio: ci troviamo ad appuntare frettolosamente una ricetta su un pezzo di carta che ci viene trasmessa oralmente da un amico/a.</w:t>
+      </w:r>
+    </w:p>
+    <w:p>
+      <w:pPr>
+        <w:spacing w:line="360" w:lineRule="auto"/>
+        <w:ind w:left="708"/>
+        <w:rPr>
+          <w:rFonts w:ascii="Arial" w:hAnsi="Arial" w:cs="Arial"/>
+          <w:bCs/>
+          <w:sz w:val="20"/>
+          <w:szCs w:val="20"/>
+        </w:rPr>
+      </w:pPr>
+      <w:r>
+        <w:rPr>
+          <w:rFonts w:ascii="Arial" w:hAnsi="Arial" w:cs="Arial"/>
+          <w:bCs/>
+          <w:sz w:val="20"/>
+          <w:szCs w:val="20"/>
+        </w:rPr>
+        <w:t>Tutto ciò comporta che la nostra raccolta delle ricette contiene ricette inaccurate e incomplete con la conseguenza di fallire durante l’esecuzione.</w:t>
+      </w:r>
+    </w:p>
+    <w:p>
+      <w:pPr>
+        <w:ind w:left="708"/>
+        <w:rPr>
+          <w:rFonts w:ascii="Arial" w:hAnsi="Arial" w:cs="Arial"/>
+          <w:bCs/>
+          <w:sz w:val="20"/>
+          <w:szCs w:val="20"/>
         </w:rPr>
       </w:pPr>
     </w:p>
@@ -97,6 +270,8 @@
           <w:ilvl w:val="0"/>
           <w:numId w:val="2"/>
         </w:numPr>
+        <w:spacing w:line="360" w:lineRule="auto"/>
+        <w:jc w:val="both"/>
         <w:rPr>
           <w:b/>
           <w:sz w:val="36"/>
@@ -119,67 +294,266 @@
         </w:rPr>
         <w:t>urpose</w:t>
       </w:r>
-      <w:bookmarkStart w:id="0" w:name="_GoBack"/>
-      <w:bookmarkEnd w:id="0"/>
-    </w:p>
-    <w:p>
-      <w:pPr>
-        <w:rPr>
-          <w:sz w:val="24"/>
-          <w:szCs w:val="24"/>
-        </w:rPr>
-      </w:pPr>
-      <w:r>
-        <w:rPr>
-          <w:sz w:val="24"/>
-          <w:szCs w:val="24"/>
-        </w:rPr>
-        <w:t>-Creare il sito e portare un po’ di ordine nell’ambito dei siti di ricette</w:t>
-      </w:r>
-    </w:p>
-    <w:p>
-      <w:pPr>
-        <w:rPr>
-          <w:sz w:val="24"/>
-          <w:szCs w:val="24"/>
-        </w:rPr>
-      </w:pPr>
-      <w:r>
-        <w:rPr>
-          <w:sz w:val="24"/>
-          <w:szCs w:val="24"/>
-        </w:rPr>
-        <w:t xml:space="preserve">-Il sito </w:t>
-      </w:r>
-      <w:r>
-        <w:rPr>
-          <w:sz w:val="24"/>
-          <w:szCs w:val="24"/>
-        </w:rPr>
-        <w:t>prevedrà</w:t>
-      </w:r>
-      <w:r>
-        <w:rPr>
-          <w:sz w:val="24"/>
-          <w:szCs w:val="24"/>
-        </w:rPr>
-        <w:t xml:space="preserve"> funzionalità diverse per gli utenti visitatori, registrati, editori ed amministratori</w:t>
-      </w:r>
-    </w:p>
-    <w:p>
-      <w:pPr>
-        <w:rPr>
-          <w:sz w:val="24"/>
-          <w:szCs w:val="24"/>
-        </w:rPr>
-      </w:pPr>
-      <w:r>
-        <w:rPr>
-          <w:sz w:val="24"/>
-          <w:szCs w:val="24"/>
-        </w:rPr>
-        <w:t>-Il sito sarà costituito da un’interfaccia minimale e molto facile da capire</w:t>
-      </w:r>
+      <w:r>
+        <w:rPr>
+          <w:b/>
+          <w:sz w:val="36"/>
+          <w:szCs w:val="36"/>
+        </w:rPr>
+        <w:t xml:space="preserve"> </w:t>
+      </w:r>
+    </w:p>
+    <w:p>
+      <w:pPr>
+        <w:pStyle w:val="Paragrafoelenco"/>
+        <w:shd w:val="clear" w:color="auto" w:fill="FFFFFF"/>
+        <w:spacing w:before="160" w:after="0" w:line="360" w:lineRule="auto"/>
+        <w:jc w:val="both"/>
+        <w:rPr>
+          <w:rFonts w:ascii="Arial" w:eastAsia="Times New Roman" w:hAnsi="Arial" w:cs="Arial"/>
+          <w:color w:val="111111"/>
+          <w:sz w:val="20"/>
+          <w:szCs w:val="20"/>
+          <w:lang w:eastAsia="it-IT"/>
+        </w:rPr>
+      </w:pPr>
+      <w:r>
+        <w:rPr>
+          <w:rFonts w:ascii="Arial" w:eastAsia="Times New Roman" w:hAnsi="Arial" w:cs="Arial"/>
+          <w:color w:val="111111"/>
+          <w:sz w:val="20"/>
+          <w:szCs w:val="20"/>
+          <w:lang w:eastAsia="it-IT"/>
+        </w:rPr>
+        <w:t xml:space="preserve">L’applicazione denominata RecipeManager si pone l'obiettivo duplice di fornire agli utenti sia un ambiente social, ovvero, un ambiente dove gli utenti possono sia pubblicare le proprie </w:t>
+      </w:r>
+      <w:r>
+        <w:rPr>
+          <w:rFonts w:ascii="Arial" w:eastAsia="Times New Roman" w:hAnsi="Arial" w:cs="Arial"/>
+          <w:color w:val="111111"/>
+          <w:sz w:val="20"/>
+          <w:szCs w:val="20"/>
+          <w:lang w:eastAsia="it-IT"/>
+        </w:rPr>
+        <w:t>ricette che</w:t>
+      </w:r>
+      <w:r>
+        <w:rPr>
+          <w:rFonts w:ascii="Arial" w:eastAsia="Times New Roman" w:hAnsi="Arial" w:cs="Arial"/>
+          <w:color w:val="111111"/>
+          <w:sz w:val="20"/>
+          <w:szCs w:val="20"/>
+          <w:lang w:eastAsia="it-IT"/>
+        </w:rPr>
+        <w:t xml:space="preserve"> fruire e commentare quelle degli </w:t>
+      </w:r>
+      <w:r>
+        <w:rPr>
+          <w:rFonts w:ascii="Arial" w:eastAsia="Times New Roman" w:hAnsi="Arial" w:cs="Arial"/>
+          <w:color w:val="111111"/>
+          <w:sz w:val="20"/>
+          <w:szCs w:val="20"/>
+          <w:lang w:eastAsia="it-IT"/>
+        </w:rPr>
+        <w:t>altri ma</w:t>
+      </w:r>
+      <w:r>
+        <w:rPr>
+          <w:rFonts w:ascii="Arial" w:eastAsia="Times New Roman" w:hAnsi="Arial" w:cs="Arial"/>
+          <w:color w:val="111111"/>
+          <w:sz w:val="20"/>
+          <w:szCs w:val="20"/>
+          <w:lang w:eastAsia="it-IT"/>
+        </w:rPr>
+        <w:t xml:space="preserve">, anche un ambiente che </w:t>
+      </w:r>
+      <w:r>
+        <w:rPr>
+          <w:rFonts w:ascii="Arial" w:eastAsia="Times New Roman" w:hAnsi="Arial" w:cs="Arial"/>
+          <w:color w:val="111111"/>
+          <w:sz w:val="20"/>
+          <w:szCs w:val="20"/>
+          <w:lang w:eastAsia="it-IT"/>
+        </w:rPr>
+        <w:t>implementa un</w:t>
+      </w:r>
+      <w:r>
+        <w:rPr>
+          <w:rFonts w:ascii="Arial" w:eastAsia="Times New Roman" w:hAnsi="Arial" w:cs="Arial"/>
+          <w:color w:val="111111"/>
+          <w:sz w:val="20"/>
+          <w:szCs w:val="20"/>
+          <w:lang w:eastAsia="it-IT"/>
+        </w:rPr>
+        <w:t xml:space="preserve"> raccoglitore digitale di ricette con lo </w:t>
+      </w:r>
+      <w:r>
+        <w:rPr>
+          <w:rFonts w:ascii="Arial" w:eastAsia="Times New Roman" w:hAnsi="Arial" w:cs="Arial"/>
+          <w:color w:val="111111"/>
+          <w:sz w:val="20"/>
+          <w:szCs w:val="20"/>
+          <w:lang w:eastAsia="it-IT"/>
+        </w:rPr>
+        <w:t>scopo di</w:t>
+      </w:r>
+      <w:r>
+        <w:rPr>
+          <w:rFonts w:ascii="Arial" w:eastAsia="Times New Roman" w:hAnsi="Arial" w:cs="Arial"/>
+          <w:color w:val="111111"/>
+          <w:sz w:val="20"/>
+          <w:szCs w:val="20"/>
+          <w:lang w:eastAsia="it-IT"/>
+        </w:rPr>
+        <w:t xml:space="preserve"> risolvere alcuni problemi dei raccoglitori di ricette tradizionali.</w:t>
+      </w:r>
+    </w:p>
+    <w:p>
+      <w:pPr>
+        <w:pStyle w:val="Paragrafoelenco"/>
+        <w:shd w:val="clear" w:color="auto" w:fill="FFFFFF"/>
+        <w:spacing w:before="160" w:after="0" w:line="360" w:lineRule="auto"/>
+        <w:jc w:val="both"/>
+        <w:rPr>
+          <w:rFonts w:ascii="Times New Roman" w:eastAsia="Times New Roman" w:hAnsi="Times New Roman" w:cs="Times New Roman"/>
+          <w:sz w:val="24"/>
+          <w:szCs w:val="24"/>
+          <w:lang w:eastAsia="it-IT"/>
+        </w:rPr>
+      </w:pPr>
+    </w:p>
+    <w:p>
+      <w:pPr>
+        <w:pStyle w:val="Paragrafoelenco"/>
+        <w:shd w:val="clear" w:color="auto" w:fill="FFFFFF"/>
+        <w:spacing w:after="0" w:line="360" w:lineRule="auto"/>
+        <w:jc w:val="both"/>
+        <w:rPr>
+          <w:rFonts w:ascii="Arial" w:eastAsia="Times New Roman" w:hAnsi="Arial" w:cs="Arial"/>
+          <w:color w:val="111111"/>
+          <w:sz w:val="20"/>
+          <w:szCs w:val="20"/>
+          <w:lang w:eastAsia="it-IT"/>
+        </w:rPr>
+      </w:pPr>
+      <w:r>
+        <w:rPr>
+          <w:rFonts w:ascii="Arial" w:eastAsia="Times New Roman" w:hAnsi="Arial" w:cs="Arial"/>
+          <w:color w:val="111111"/>
+          <w:sz w:val="20"/>
+          <w:szCs w:val="20"/>
+          <w:lang w:eastAsia="it-IT"/>
+        </w:rPr>
+        <w:t>L'obiettivo è quello di risolvere i problemi di spazio e ordine, infatti, talune volte capita che un raccoglitore tradizionale non è altro che una raccolta di fogli sparsi ma altre volte è una collezione enciclopedica. Ancora, l'obiettivo è quello di risolvere problemi di completezza, esattezza e chiarezza, infatti, le ricette che conserviamo su fogli sparsi il più delle volte sono poco leggibili oppure lacunosi dei procedimenti.</w:t>
+      </w:r>
+    </w:p>
+    <w:p>
+      <w:pPr>
+        <w:pStyle w:val="Paragrafoelenco"/>
+        <w:shd w:val="clear" w:color="auto" w:fill="FFFFFF"/>
+        <w:spacing w:after="0" w:line="360" w:lineRule="auto"/>
+        <w:jc w:val="both"/>
+        <w:rPr>
+          <w:rFonts w:ascii="Times New Roman" w:eastAsia="Times New Roman" w:hAnsi="Times New Roman" w:cs="Times New Roman"/>
+          <w:sz w:val="24"/>
+          <w:szCs w:val="24"/>
+          <w:lang w:eastAsia="it-IT"/>
+        </w:rPr>
+      </w:pPr>
+    </w:p>
+    <w:p>
+      <w:pPr>
+        <w:pStyle w:val="Paragrafoelenco"/>
+        <w:spacing w:line="360" w:lineRule="auto"/>
+        <w:jc w:val="both"/>
+        <w:rPr>
+          <w:rFonts w:ascii="Arial" w:eastAsia="Times New Roman" w:hAnsi="Arial" w:cs="Arial"/>
+          <w:color w:val="111111"/>
+          <w:sz w:val="20"/>
+          <w:szCs w:val="20"/>
+          <w:lang w:eastAsia="it-IT"/>
+        </w:rPr>
+      </w:pPr>
+      <w:r>
+        <w:rPr>
+          <w:rFonts w:ascii="Arial" w:eastAsia="Times New Roman" w:hAnsi="Arial" w:cs="Arial"/>
+          <w:color w:val="111111"/>
+          <w:sz w:val="20"/>
+          <w:szCs w:val="20"/>
+          <w:lang w:eastAsia="it-IT"/>
+        </w:rPr>
+        <w:t>Inoltre,</w:t>
+      </w:r>
+      <w:r>
+        <w:rPr>
+          <w:rFonts w:ascii="Arial" w:eastAsia="Times New Roman" w:hAnsi="Arial" w:cs="Arial"/>
+          <w:color w:val="111111"/>
+          <w:sz w:val="20"/>
+          <w:szCs w:val="20"/>
+          <w:lang w:eastAsia="it-IT"/>
+        </w:rPr>
+        <w:t xml:space="preserve"> l'obiettivo è anche quello di favorire l'accessibilità sfruttando le potenzialità che ci sono </w:t>
+      </w:r>
+      <w:r>
+        <w:rPr>
+          <w:rFonts w:ascii="Arial" w:eastAsia="Times New Roman" w:hAnsi="Arial" w:cs="Arial"/>
+          <w:color w:val="111111"/>
+          <w:sz w:val="20"/>
+          <w:szCs w:val="20"/>
+          <w:lang w:eastAsia="it-IT"/>
+        </w:rPr>
+        <w:t>offerte dagli</w:t>
+      </w:r>
+      <w:r>
+        <w:rPr>
+          <w:rFonts w:ascii="Arial" w:eastAsia="Times New Roman" w:hAnsi="Arial" w:cs="Arial"/>
+          <w:color w:val="111111"/>
+          <w:sz w:val="20"/>
+          <w:szCs w:val="20"/>
+          <w:lang w:eastAsia="it-IT"/>
+        </w:rPr>
+        <w:t xml:space="preserve"> strumenti tecnologici odierni i quali sono largamente e trasversalmente adoperati.</w:t>
+      </w:r>
+    </w:p>
+    <w:p>
+      <w:pPr>
+        <w:pStyle w:val="Paragrafoelenco"/>
+        <w:jc w:val="both"/>
+        <w:rPr>
+          <w:sz w:val="24"/>
+          <w:szCs w:val="24"/>
+        </w:rPr>
+      </w:pPr>
+    </w:p>
+    <w:p>
+      <w:pPr>
+        <w:pStyle w:val="Paragrafoelenco"/>
+        <w:jc w:val="both"/>
+        <w:rPr>
+          <w:sz w:val="24"/>
+          <w:szCs w:val="24"/>
+        </w:rPr>
+      </w:pPr>
+    </w:p>
+    <w:p>
+      <w:pPr>
+        <w:pStyle w:val="Paragrafoelenco"/>
+        <w:jc w:val="both"/>
+        <w:rPr>
+          <w:sz w:val="24"/>
+          <w:szCs w:val="24"/>
+        </w:rPr>
+      </w:pPr>
+    </w:p>
+    <w:p>
+      <w:pPr>
+        <w:pStyle w:val="Paragrafoelenco"/>
+        <w:jc w:val="both"/>
+        <w:rPr>
+          <w:sz w:val="24"/>
+          <w:szCs w:val="24"/>
+        </w:rPr>
+      </w:pPr>
     </w:p>
     <w:p>
       <w:pPr>
@@ -188,437 +562,195 @@
           <w:ilvl w:val="0"/>
           <w:numId w:val="2"/>
         </w:numPr>
+        <w:spacing w:line="360" w:lineRule="auto"/>
+        <w:jc w:val="both"/>
         <w:rPr>
           <w:b/>
           <w:sz w:val="36"/>
           <w:szCs w:val="36"/>
         </w:rPr>
       </w:pPr>
-      <w:proofErr w:type="spellStart"/>
       <w:r>
         <w:rPr>
           <w:b/>
           <w:sz w:val="36"/>
           <w:szCs w:val="36"/>
         </w:rPr>
-        <w:t>Scenarios</w:t>
-      </w:r>
-      <w:proofErr w:type="spellEnd"/>
-    </w:p>
-    <w:p>
-      <w:pPr>
-        <w:rPr>
-          <w:sz w:val="24"/>
-          <w:szCs w:val="24"/>
-        </w:rPr>
-      </w:pPr>
-      <w:r>
-        <w:rPr>
-          <w:sz w:val="24"/>
-          <w:szCs w:val="24"/>
-        </w:rPr>
-        <w:t>-</w:t>
-      </w:r>
-      <w:r>
-        <w:rPr>
-          <w:sz w:val="24"/>
-          <w:szCs w:val="24"/>
-        </w:rPr>
-        <w:t>Un utente ospite vuole consultare la lista</w:t>
-      </w:r>
-    </w:p>
-    <w:p>
-      <w:pPr>
-        <w:rPr>
-          <w:sz w:val="24"/>
-          <w:szCs w:val="24"/>
-        </w:rPr>
-      </w:pPr>
-      <w:r>
-        <w:rPr>
-          <w:sz w:val="24"/>
-          <w:szCs w:val="24"/>
-        </w:rPr>
-        <w:t xml:space="preserve">Gino, nel giorno del compleanno di sua moglie, decide di prepararle un dolce. Alla moglie di </w:t>
-      </w:r>
-      <w:r>
-        <w:rPr>
-          <w:sz w:val="24"/>
-          <w:szCs w:val="24"/>
-        </w:rPr>
-        <w:t>G</w:t>
-      </w:r>
-      <w:r>
-        <w:rPr>
-          <w:sz w:val="24"/>
-          <w:szCs w:val="24"/>
-        </w:rPr>
-        <w:t xml:space="preserve">ino piacciono le torte alla fragola, ma purtroppo lui non conosce nessuna ricetta del genere. Decide quindi di andare sul sito </w:t>
-      </w:r>
-      <w:proofErr w:type="spellStart"/>
-      <w:r>
-        <w:rPr>
-          <w:sz w:val="24"/>
-          <w:szCs w:val="24"/>
-        </w:rPr>
-        <w:t>Recipe</w:t>
-      </w:r>
-      <w:proofErr w:type="spellEnd"/>
-      <w:r>
-        <w:rPr>
-          <w:sz w:val="24"/>
-          <w:szCs w:val="24"/>
-        </w:rPr>
-        <w:t xml:space="preserve"> Manager e trovare una ricetta per una torta alla fragola. </w:t>
-      </w:r>
-      <w:r>
-        <w:rPr>
-          <w:sz w:val="24"/>
-          <w:szCs w:val="24"/>
-        </w:rPr>
-        <w:t>Effettua la connessione al sito e si ritrova nella homepage</w:t>
-      </w:r>
-      <w:r>
-        <w:rPr>
-          <w:sz w:val="24"/>
-          <w:szCs w:val="24"/>
+        <w:lastRenderedPageBreak/>
+        <w:t>Audience</w:t>
+      </w:r>
+    </w:p>
+    <w:p>
+      <w:pPr>
+        <w:spacing w:line="360" w:lineRule="auto"/>
+        <w:ind w:left="708"/>
+        <w:jc w:val="both"/>
+        <w:rPr>
+          <w:rFonts w:ascii="Arial" w:hAnsi="Arial" w:cs="Arial"/>
+          <w:color w:val="111111"/>
+          <w:sz w:val="20"/>
+          <w:szCs w:val="20"/>
+        </w:rPr>
+      </w:pPr>
+      <w:r>
+        <w:rPr>
+          <w:rFonts w:ascii="Arial" w:hAnsi="Arial" w:cs="Arial"/>
+          <w:color w:val="111111"/>
+          <w:sz w:val="20"/>
+          <w:szCs w:val="20"/>
+        </w:rPr>
+        <w:t>RecipeManager sarà un’applicazione abbastanza trasversale sia in termini di genere che di età</w:t>
+      </w:r>
+      <w:r>
+        <w:rPr>
+          <w:rFonts w:ascii="Arial" w:hAnsi="Arial" w:cs="Arial"/>
+          <w:color w:val="111111"/>
+          <w:sz w:val="20"/>
+          <w:szCs w:val="20"/>
+        </w:rPr>
+        <w:t>,</w:t>
+      </w:r>
+      <w:r>
+        <w:rPr>
+          <w:rFonts w:ascii="Arial" w:hAnsi="Arial" w:cs="Arial"/>
+          <w:color w:val="111111"/>
+          <w:sz w:val="20"/>
+          <w:szCs w:val="20"/>
+        </w:rPr>
+        <w:t xml:space="preserve"> in quanto</w:t>
+      </w:r>
+      <w:r>
+        <w:rPr>
+          <w:rFonts w:ascii="Arial" w:hAnsi="Arial" w:cs="Arial"/>
+          <w:color w:val="111111"/>
+          <w:sz w:val="20"/>
+          <w:szCs w:val="20"/>
+        </w:rPr>
+        <w:t>,</w:t>
+      </w:r>
+      <w:r>
+        <w:rPr>
+          <w:rFonts w:ascii="Arial" w:hAnsi="Arial" w:cs="Arial"/>
+          <w:color w:val="111111"/>
+          <w:sz w:val="20"/>
+          <w:szCs w:val="20"/>
+        </w:rPr>
+        <w:t xml:space="preserve"> soprattutto nel nostro bel paese</w:t>
+      </w:r>
+      <w:r>
+        <w:rPr>
+          <w:rFonts w:ascii="Arial" w:hAnsi="Arial" w:cs="Arial"/>
+          <w:color w:val="111111"/>
+          <w:sz w:val="20"/>
+          <w:szCs w:val="20"/>
+        </w:rPr>
+        <w:t>,</w:t>
+      </w:r>
+      <w:r>
+        <w:rPr>
+          <w:rFonts w:ascii="Arial" w:hAnsi="Arial" w:cs="Arial"/>
+          <w:color w:val="111111"/>
+          <w:sz w:val="20"/>
+          <w:szCs w:val="20"/>
+        </w:rPr>
+        <w:t xml:space="preserve"> la cucina è sia arte che tradizione</w:t>
+      </w:r>
+      <w:r>
+        <w:rPr>
+          <w:rFonts w:ascii="Arial" w:hAnsi="Arial" w:cs="Arial"/>
+          <w:color w:val="111111"/>
+          <w:sz w:val="20"/>
+          <w:szCs w:val="20"/>
+        </w:rPr>
+        <w:t>,</w:t>
+      </w:r>
+      <w:r>
+        <w:rPr>
+          <w:rFonts w:ascii="Arial" w:hAnsi="Arial" w:cs="Arial"/>
+          <w:color w:val="111111"/>
+          <w:sz w:val="20"/>
+          <w:szCs w:val="20"/>
+        </w:rPr>
+        <w:t xml:space="preserve"> fattori che ci </w:t>
+      </w:r>
+      <w:r>
+        <w:rPr>
+          <w:rFonts w:ascii="Arial" w:hAnsi="Arial" w:cs="Arial"/>
+          <w:color w:val="111111"/>
+          <w:sz w:val="20"/>
+          <w:szCs w:val="20"/>
+        </w:rPr>
+        <w:t>caratterizzano fortemente</w:t>
+      </w:r>
+      <w:r>
+        <w:rPr>
+          <w:rFonts w:ascii="Arial" w:hAnsi="Arial" w:cs="Arial"/>
+          <w:color w:val="111111"/>
+          <w:sz w:val="20"/>
+          <w:szCs w:val="20"/>
         </w:rPr>
         <w:t>.</w:t>
       </w:r>
-      <w:r>
-        <w:rPr>
-          <w:sz w:val="24"/>
-          <w:szCs w:val="24"/>
-        </w:rPr>
-        <w:t xml:space="preserve"> </w:t>
-      </w:r>
-      <w:r>
-        <w:rPr>
-          <w:sz w:val="24"/>
-          <w:szCs w:val="24"/>
-        </w:rPr>
-        <w:t>Nota che sono presenti un grosso pulsante con su scritto “Sfoglia Ricette”, un’area dove fare login ed un’altra</w:t>
-      </w:r>
-      <w:r>
-        <w:rPr>
-          <w:sz w:val="24"/>
-          <w:szCs w:val="24"/>
-        </w:rPr>
-        <w:t xml:space="preserve"> area</w:t>
-      </w:r>
-      <w:r>
-        <w:rPr>
-          <w:sz w:val="24"/>
-          <w:szCs w:val="24"/>
-        </w:rPr>
-        <w:t xml:space="preserve"> dove fare la registrazione. Gino a questo punto si domanda se non </w:t>
-      </w:r>
-      <w:r>
-        <w:rPr>
-          <w:sz w:val="24"/>
-          <w:szCs w:val="24"/>
-        </w:rPr>
-        <w:t>sia</w:t>
-      </w:r>
-      <w:r>
-        <w:rPr>
-          <w:sz w:val="24"/>
-          <w:szCs w:val="24"/>
-        </w:rPr>
-        <w:t xml:space="preserve"> prima</w:t>
-      </w:r>
-      <w:r>
-        <w:rPr>
-          <w:sz w:val="24"/>
-          <w:szCs w:val="24"/>
-        </w:rPr>
-        <w:t xml:space="preserve"> necessario</w:t>
-      </w:r>
-      <w:r>
-        <w:rPr>
-          <w:sz w:val="24"/>
-          <w:szCs w:val="24"/>
-        </w:rPr>
-        <w:t xml:space="preserve"> l’accesso per poter consultare la lista, ma </w:t>
-      </w:r>
-      <w:r>
-        <w:rPr>
-          <w:sz w:val="24"/>
-          <w:szCs w:val="24"/>
-        </w:rPr>
-        <w:t>decide di</w:t>
-      </w:r>
-      <w:r>
-        <w:rPr>
-          <w:sz w:val="24"/>
-          <w:szCs w:val="24"/>
-        </w:rPr>
-        <w:t xml:space="preserve"> igno</w:t>
-      </w:r>
-      <w:r>
-        <w:rPr>
-          <w:sz w:val="24"/>
-          <w:szCs w:val="24"/>
-        </w:rPr>
-        <w:t>r</w:t>
-      </w:r>
-      <w:r>
-        <w:rPr>
-          <w:sz w:val="24"/>
-          <w:szCs w:val="24"/>
-        </w:rPr>
-        <w:t>arl</w:t>
-      </w:r>
-      <w:r>
-        <w:rPr>
-          <w:sz w:val="24"/>
-          <w:szCs w:val="24"/>
-        </w:rPr>
-        <w:t xml:space="preserve">e e preme sul pulsante. Si ritrova nella lista, e nota che non c’è stato alcun </w:t>
-      </w:r>
-      <w:r>
-        <w:rPr>
-          <w:sz w:val="24"/>
-          <w:szCs w:val="24"/>
-        </w:rPr>
-        <w:t>bisogno di registrarsi al sito, ma ha un altro problema: la lista gli mostra molte ricette che a lui non interessano.</w:t>
-      </w:r>
-      <w:r>
-        <w:rPr>
-          <w:sz w:val="24"/>
-          <w:szCs w:val="24"/>
-        </w:rPr>
-        <w:t xml:space="preserve"> </w:t>
-      </w:r>
-      <w:r>
-        <w:rPr>
-          <w:sz w:val="24"/>
-          <w:szCs w:val="24"/>
-        </w:rPr>
-        <w:t xml:space="preserve">A questo punto nota che esiste un filtro che permette di visualizzare le ricette per categoria, ma vede che è presente anche un campo di ricerca dove poter scrivere quello che cerca. Gino scrive “torta alla fragola” e vede che il sito gli mostra tutte le ricette su torte alla fragola. </w:t>
-      </w:r>
-      <w:r>
-        <w:rPr>
-          <w:sz w:val="24"/>
-          <w:szCs w:val="24"/>
-        </w:rPr>
-        <w:t>Trovata la ricetta</w:t>
-      </w:r>
-      <w:r>
-        <w:rPr>
-          <w:sz w:val="24"/>
-          <w:szCs w:val="24"/>
-        </w:rPr>
-        <w:t xml:space="preserve"> che gli sembra più propria ai gusti della moglie</w:t>
-      </w:r>
-      <w:r>
-        <w:rPr>
-          <w:sz w:val="24"/>
-          <w:szCs w:val="24"/>
-        </w:rPr>
-        <w:t>,</w:t>
-      </w:r>
-      <w:r>
-        <w:rPr>
-          <w:sz w:val="24"/>
-          <w:szCs w:val="24"/>
-        </w:rPr>
-        <w:t xml:space="preserve"> clicca sul titolo della ricetta e gli si apre una pagina in cui vengono descritti tutti gli ingredienti e la modalità di preparazione.</w:t>
-      </w:r>
-      <w:r>
-        <w:rPr>
-          <w:sz w:val="24"/>
-          <w:szCs w:val="24"/>
-        </w:rPr>
-        <w:t xml:space="preserve"> Gino decide</w:t>
-      </w:r>
-      <w:r>
-        <w:rPr>
-          <w:sz w:val="24"/>
-          <w:szCs w:val="24"/>
-        </w:rPr>
-        <w:t xml:space="preserve"> quindi</w:t>
-      </w:r>
-      <w:r>
-        <w:rPr>
-          <w:sz w:val="24"/>
-          <w:szCs w:val="24"/>
-        </w:rPr>
-        <w:t xml:space="preserve"> di cimentarsi nella preparazione del dolce, </w:t>
-      </w:r>
-      <w:proofErr w:type="spellStart"/>
-      <w:r>
-        <w:rPr>
-          <w:sz w:val="24"/>
-          <w:szCs w:val="24"/>
-        </w:rPr>
-        <w:t>cosi</w:t>
-      </w:r>
-      <w:proofErr w:type="spellEnd"/>
-      <w:r>
-        <w:rPr>
-          <w:sz w:val="24"/>
-          <w:szCs w:val="24"/>
-        </w:rPr>
-        <w:t xml:space="preserve"> </w:t>
-      </w:r>
-      <w:r>
-        <w:rPr>
-          <w:sz w:val="24"/>
-          <w:szCs w:val="24"/>
-        </w:rPr>
-        <w:t>da rendere felice sua moglie</w:t>
-      </w:r>
-      <w:r>
-        <w:rPr>
-          <w:sz w:val="24"/>
-          <w:szCs w:val="24"/>
-        </w:rPr>
-        <w:t xml:space="preserve"> nel giorno del suo compleanno.</w:t>
-      </w:r>
-    </w:p>
-    <w:p>
-      <w:pPr>
-        <w:rPr>
-          <w:sz w:val="24"/>
-          <w:szCs w:val="24"/>
-        </w:rPr>
-      </w:pPr>
-      <w:r>
-        <w:rPr>
-          <w:sz w:val="24"/>
-          <w:szCs w:val="24"/>
-        </w:rPr>
-        <w:t>-Pino vuole inserire una nuova ricetta</w:t>
-      </w:r>
-    </w:p>
-    <w:p>
-      <w:pPr>
-        <w:rPr>
-          <w:sz w:val="24"/>
-          <w:szCs w:val="24"/>
-        </w:rPr>
-      </w:pPr>
-      <w:r>
-        <w:rPr>
-          <w:sz w:val="24"/>
-          <w:szCs w:val="24"/>
-        </w:rPr>
-        <w:t xml:space="preserve">Pino, aspirante chef e fratello di Gino, sente parlare di </w:t>
-      </w:r>
-      <w:proofErr w:type="spellStart"/>
-      <w:r>
-        <w:rPr>
-          <w:sz w:val="24"/>
-          <w:szCs w:val="24"/>
-        </w:rPr>
-        <w:t>Recipe</w:t>
-      </w:r>
-      <w:proofErr w:type="spellEnd"/>
-      <w:r>
-        <w:rPr>
-          <w:sz w:val="24"/>
-          <w:szCs w:val="24"/>
-        </w:rPr>
-        <w:t xml:space="preserve"> Manager proprio da quest’ultimo. Decide quindi di visitare il sito. Arriva alla homepage e nota che è presente un pulsante con la scritta: “Aggiungi una ricetta”. Pino ha sempre voluto un modo per scriversi le ricette senza doverle per forza annotar</w:t>
-      </w:r>
-      <w:r>
-        <w:rPr>
-          <w:sz w:val="24"/>
-          <w:szCs w:val="24"/>
-        </w:rPr>
-        <w:t>e</w:t>
-      </w:r>
-      <w:r>
-        <w:rPr>
-          <w:sz w:val="24"/>
-          <w:szCs w:val="24"/>
-        </w:rPr>
-        <w:t xml:space="preserve"> sul suo taccuino, pertanto decide di cliccare sul pulsante. Cliccando sul pulsante gli si apre la pagina di login, ma Pino, non avendo un profilo, decide quindi di registrarsi, cliccando sull’apposita voce. Inserisce i dati richiesti, quali il nome utente, l’email ed una password, e clicca sul pulsante “Registrati”. A questo punto gli si apre </w:t>
-      </w:r>
-      <w:r>
-        <w:rPr>
-          <w:sz w:val="24"/>
-          <w:szCs w:val="24"/>
-        </w:rPr>
-        <w:t xml:space="preserve">di nuovo la homepage del sito e riprova a cliccare su “Aggiungi una ricetta”. Il sito lo rimanda ad una pagina in cui deve </w:t>
-      </w:r>
-      <w:r>
-        <w:rPr>
-          <w:sz w:val="24"/>
-          <w:szCs w:val="24"/>
-        </w:rPr>
-        <w:lastRenderedPageBreak/>
-        <w:t>semplicemente inserire il titolo della ricetta, gli ingredienti ed il metodo di preparazione. Terminata la compilazione gli appare la ricetta nella lista personale di ricette e si meraviglia della semplicità con cui ha potuto aggiungere la ricetta. Finalmente Pino potrà conservare tutte le sue creazioni ed aspirare a diventare finalmente uno chef rinomato!</w:t>
-      </w:r>
-    </w:p>
-    <w:p>
-      <w:pPr>
-        <w:rPr>
-          <w:sz w:val="24"/>
-          <w:szCs w:val="24"/>
-        </w:rPr>
-      </w:pPr>
-      <w:r>
-        <w:rPr>
-          <w:sz w:val="24"/>
-          <w:szCs w:val="24"/>
-        </w:rPr>
-        <w:t>-L’Ortolana (editore) vuole pubblicare una ricetta</w:t>
-      </w:r>
-    </w:p>
-    <w:p>
-      <w:pPr>
-        <w:rPr>
-          <w:sz w:val="24"/>
-          <w:szCs w:val="24"/>
-        </w:rPr>
-      </w:pPr>
-      <w:r>
-        <w:rPr>
-          <w:sz w:val="24"/>
-          <w:szCs w:val="24"/>
-        </w:rPr>
-        <w:t xml:space="preserve">L’Ortolana, un famosissimo editore nel campo gastronomico, scopre per caso </w:t>
-      </w:r>
-      <w:proofErr w:type="spellStart"/>
-      <w:r>
-        <w:rPr>
-          <w:sz w:val="24"/>
-          <w:szCs w:val="24"/>
-        </w:rPr>
-        <w:t>Recipe</w:t>
-      </w:r>
-      <w:proofErr w:type="spellEnd"/>
-      <w:r>
-        <w:rPr>
-          <w:sz w:val="24"/>
-          <w:szCs w:val="24"/>
-        </w:rPr>
-        <w:t xml:space="preserve"> Manager. </w:t>
-      </w:r>
-      <w:r>
-        <w:rPr>
-          <w:sz w:val="24"/>
-          <w:szCs w:val="24"/>
-        </w:rPr>
-        <w:t xml:space="preserve">Decide di registrarsi al sito e vedere quali opportunità sono riservate agli editori. </w:t>
-      </w:r>
-      <w:r>
-        <w:rPr>
-          <w:sz w:val="24"/>
-          <w:szCs w:val="24"/>
-        </w:rPr>
-        <w:t xml:space="preserve"> Usa il modulo di registrazione riservato agli editori, inserendo tutti i campi necessari. Una volta registrato nota che può pubblicare le sue ricette, con l’eccezione che, a differenza di come accade per tutti gli altri utenti, il nome del “proprietario” della ricetta è proprio il suo! L’Ortolana è felice di aver scoperto il sito, in quanto le permette di farsi un’ottima pubblicità semplicemente pubblicando le sue ricette.</w:t>
-      </w:r>
-    </w:p>
-    <w:p>
-      <w:pPr>
-        <w:rPr>
-          <w:sz w:val="24"/>
-          <w:szCs w:val="24"/>
-        </w:rPr>
-      </w:pPr>
+    </w:p>
+    <w:p>
+      <w:pPr>
+        <w:spacing w:line="360" w:lineRule="auto"/>
+        <w:ind w:left="708"/>
+        <w:jc w:val="both"/>
+        <w:rPr>
+          <w:sz w:val="24"/>
+          <w:szCs w:val="24"/>
+        </w:rPr>
+      </w:pPr>
+      <w:r>
+        <w:rPr>
+          <w:rFonts w:ascii="Arial" w:hAnsi="Arial" w:cs="Arial"/>
+          <w:color w:val="111111"/>
+          <w:sz w:val="20"/>
+          <w:szCs w:val="20"/>
+        </w:rPr>
+        <w:t xml:space="preserve"> Quindi chiunque dispone di smartphone piuttosto che un tablet piuttosto che un pc ed è appassionato di cucina e tradizione in </w:t>
+      </w:r>
+      <w:r>
+        <w:rPr>
+          <w:rFonts w:ascii="Arial" w:hAnsi="Arial" w:cs="Arial"/>
+          <w:b/>
+          <w:bCs/>
+          <w:color w:val="111111"/>
+          <w:sz w:val="20"/>
+          <w:szCs w:val="20"/>
+        </w:rPr>
+        <w:t>R</w:t>
+      </w:r>
+      <w:r>
+        <w:rPr>
+          <w:rFonts w:ascii="Arial" w:hAnsi="Arial" w:cs="Arial"/>
+          <w:b/>
+          <w:bCs/>
+          <w:color w:val="111111"/>
+          <w:sz w:val="20"/>
+          <w:szCs w:val="20"/>
+        </w:rPr>
+        <w:t xml:space="preserve">ecipeManager </w:t>
+      </w:r>
+      <w:r>
+        <w:rPr>
+          <w:rFonts w:ascii="Arial" w:hAnsi="Arial" w:cs="Arial"/>
+          <w:color w:val="111111"/>
+          <w:sz w:val="20"/>
+          <w:szCs w:val="20"/>
+        </w:rPr>
+        <w:t>troverà probabilmente quello che cerca</w:t>
+      </w:r>
+      <w:r>
+        <w:rPr>
+          <w:rFonts w:ascii="Arial" w:hAnsi="Arial" w:cs="Arial"/>
+          <w:color w:val="111111"/>
+          <w:sz w:val="20"/>
+          <w:szCs w:val="20"/>
+        </w:rPr>
+        <w:t>.</w:t>
+      </w:r>
     </w:p>
     <w:p>
       <w:pPr>
@@ -633,6 +765,1483 @@
           <w:szCs w:val="36"/>
         </w:rPr>
       </w:pPr>
+      <w:r>
+        <w:rPr>
+          <w:b/>
+          <w:sz w:val="36"/>
+          <w:szCs w:val="36"/>
+        </w:rPr>
+        <w:t>Scenarios</w:t>
+      </w:r>
+    </w:p>
+    <w:tbl>
+      <w:tblPr>
+        <w:tblStyle w:val="Grigliatabella"/>
+        <w:tblpPr w:leftFromText="141" w:rightFromText="141" w:vertAnchor="text" w:horzAnchor="margin" w:tblpY="418"/>
+        <w:tblW w:w="9776" w:type="dxa"/>
+        <w:tblLook w:val="04A0" w:firstRow="1" w:lastRow="0" w:firstColumn="1" w:lastColumn="0" w:noHBand="0" w:noVBand="1"/>
+      </w:tblPr>
+      <w:tblGrid>
+        <w:gridCol w:w="2110"/>
+        <w:gridCol w:w="7666"/>
+      </w:tblGrid>
+      <w:tr>
+        <w:tc>
+          <w:tcPr>
+            <w:tcW w:w="2110" w:type="dxa"/>
+          </w:tcPr>
+          <w:p>
+            <w:pPr>
+              <w:pStyle w:val="Paragrafoelenco"/>
+              <w:spacing w:line="360" w:lineRule="auto"/>
+              <w:ind w:left="0"/>
+              <w:jc w:val="both"/>
+              <w:rPr>
+                <w:rFonts w:ascii="Arial" w:hAnsi="Arial" w:cs="Arial"/>
+                <w:b/>
+                <w:bCs/>
+              </w:rPr>
+            </w:pPr>
+            <w:r>
+              <w:rPr>
+                <w:rStyle w:val="word"/>
+                <w:rFonts w:ascii="Arial" w:hAnsi="Arial" w:cs="Arial"/>
+                <w:b/>
+                <w:bCs/>
+                <w:spacing w:val="1"/>
+                <w:shd w:val="clear" w:color="auto" w:fill="FFFFFF"/>
+              </w:rPr>
+              <w:t>Scenario</w:t>
+            </w:r>
+            <w:r>
+              <w:rPr>
+                <w:rStyle w:val="whitespace"/>
+                <w:rFonts w:ascii="Arial" w:hAnsi="Arial" w:cs="Arial"/>
+                <w:b/>
+                <w:bCs/>
+                <w:spacing w:val="-1"/>
+                <w:shd w:val="clear" w:color="auto" w:fill="FFFFFF"/>
+              </w:rPr>
+              <w:t xml:space="preserve"> </w:t>
+            </w:r>
+            <w:r>
+              <w:rPr>
+                <w:rStyle w:val="word"/>
+                <w:rFonts w:ascii="Arial" w:hAnsi="Arial" w:cs="Arial"/>
+                <w:b/>
+                <w:bCs/>
+                <w:spacing w:val="-1"/>
+                <w:shd w:val="clear" w:color="auto" w:fill="FFFFFF"/>
+              </w:rPr>
+              <w:t>name</w:t>
+            </w:r>
+          </w:p>
+        </w:tc>
+        <w:tc>
+          <w:tcPr>
+            <w:tcW w:w="7666" w:type="dxa"/>
+          </w:tcPr>
+          <w:p>
+            <w:pPr>
+              <w:pStyle w:val="Paragrafoelenco"/>
+              <w:spacing w:line="360" w:lineRule="auto"/>
+              <w:ind w:left="0"/>
+              <w:rPr>
+                <w:b/>
+                <w:i/>
+                <w:iCs/>
+                <w:sz w:val="36"/>
+                <w:szCs w:val="36"/>
+                <w:u w:val="single"/>
+                <w:lang w:val="en-GB"/>
+              </w:rPr>
+            </w:pPr>
+            <w:r>
+              <w:rPr>
+                <w:rFonts w:ascii="Arial" w:hAnsi="Arial" w:cs="Arial"/>
+                <w:bCs/>
+                <w:i/>
+                <w:iCs/>
+                <w:sz w:val="20"/>
+                <w:szCs w:val="20"/>
+                <w:u w:val="single"/>
+                <w:lang w:val="en-GB"/>
+              </w:rPr>
+              <w:t>Add new recipe to catalog</w:t>
+            </w:r>
+            <w:r>
+              <w:rPr>
+                <w:rFonts w:ascii="Arial" w:hAnsi="Arial" w:cs="Arial"/>
+                <w:bCs/>
+                <w:i/>
+                <w:iCs/>
+                <w:sz w:val="20"/>
+                <w:szCs w:val="20"/>
+                <w:u w:val="single"/>
+                <w:lang w:val="en-GB"/>
+              </w:rPr>
+              <w:t>.</w:t>
+            </w:r>
+          </w:p>
+        </w:tc>
+      </w:tr>
+      <w:tr>
+        <w:tc>
+          <w:tcPr>
+            <w:tcW w:w="2110" w:type="dxa"/>
+          </w:tcPr>
+          <w:p>
+            <w:pPr>
+              <w:shd w:val="clear" w:color="auto" w:fill="FFFFFF"/>
+              <w:spacing w:line="360" w:lineRule="auto"/>
+              <w:jc w:val="both"/>
+              <w:rPr>
+                <w:rFonts w:ascii="Arial" w:eastAsia="Times New Roman" w:hAnsi="Arial" w:cs="Arial"/>
+                <w:b/>
+                <w:bCs/>
+                <w:sz w:val="20"/>
+                <w:szCs w:val="20"/>
+                <w:lang w:eastAsia="it-IT"/>
+              </w:rPr>
+            </w:pPr>
+            <w:r>
+              <w:rPr>
+                <w:rFonts w:ascii="Arial" w:eastAsia="Times New Roman" w:hAnsi="Arial" w:cs="Arial"/>
+                <w:b/>
+                <w:bCs/>
+                <w:spacing w:val="1"/>
+                <w:sz w:val="20"/>
+                <w:szCs w:val="20"/>
+                <w:lang w:eastAsia="it-IT"/>
+              </w:rPr>
+              <w:t>Participating</w:t>
+            </w:r>
+            <w:r>
+              <w:rPr>
+                <w:rFonts w:ascii="Arial" w:eastAsia="Times New Roman" w:hAnsi="Arial" w:cs="Arial"/>
+                <w:b/>
+                <w:bCs/>
+                <w:spacing w:val="-25"/>
+                <w:sz w:val="20"/>
+                <w:szCs w:val="20"/>
+                <w:lang w:eastAsia="it-IT"/>
+              </w:rPr>
+              <w:t xml:space="preserve"> </w:t>
+            </w:r>
+            <w:r>
+              <w:rPr>
+                <w:rFonts w:ascii="Arial" w:eastAsia="Times New Roman" w:hAnsi="Arial" w:cs="Arial"/>
+                <w:b/>
+                <w:bCs/>
+                <w:spacing w:val="2"/>
+                <w:sz w:val="20"/>
+                <w:szCs w:val="20"/>
+                <w:lang w:eastAsia="it-IT"/>
+              </w:rPr>
+              <w:t>actor</w:t>
+            </w:r>
+            <w:r>
+              <w:rPr>
+                <w:rFonts w:ascii="Arial" w:eastAsia="Times New Roman" w:hAnsi="Arial" w:cs="Arial"/>
+                <w:b/>
+                <w:bCs/>
+                <w:spacing w:val="-1"/>
+                <w:sz w:val="20"/>
+                <w:szCs w:val="20"/>
+                <w:lang w:eastAsia="it-IT"/>
+              </w:rPr>
+              <w:t xml:space="preserve"> </w:t>
+            </w:r>
+          </w:p>
+          <w:p>
+            <w:pPr>
+              <w:shd w:val="clear" w:color="auto" w:fill="FFFFFF"/>
+              <w:spacing w:line="360" w:lineRule="auto"/>
+              <w:jc w:val="both"/>
+              <w:rPr>
+                <w:rFonts w:ascii="Arial" w:eastAsia="Times New Roman" w:hAnsi="Arial" w:cs="Arial"/>
+                <w:b/>
+                <w:bCs/>
+                <w:sz w:val="20"/>
+                <w:szCs w:val="20"/>
+                <w:lang w:eastAsia="it-IT"/>
+              </w:rPr>
+            </w:pPr>
+            <w:r>
+              <w:rPr>
+                <w:rFonts w:ascii="Arial" w:eastAsia="Times New Roman" w:hAnsi="Arial" w:cs="Arial"/>
+                <w:b/>
+                <w:bCs/>
+                <w:spacing w:val="7"/>
+                <w:sz w:val="20"/>
+                <w:szCs w:val="20"/>
+                <w:lang w:eastAsia="it-IT"/>
+              </w:rPr>
+              <w:t>instances</w:t>
+            </w:r>
+            <w:r>
+              <w:rPr>
+                <w:rFonts w:ascii="Arial" w:eastAsia="Times New Roman" w:hAnsi="Arial" w:cs="Arial"/>
+                <w:b/>
+                <w:bCs/>
+                <w:spacing w:val="-67"/>
+                <w:sz w:val="20"/>
+                <w:szCs w:val="20"/>
+                <w:lang w:eastAsia="it-IT"/>
+              </w:rPr>
+              <w:t xml:space="preserve"> </w:t>
+            </w:r>
+          </w:p>
+          <w:p>
+            <w:pPr>
+              <w:pStyle w:val="Paragrafoelenco"/>
+              <w:spacing w:line="360" w:lineRule="auto"/>
+              <w:ind w:left="0"/>
+              <w:jc w:val="both"/>
+              <w:rPr>
+                <w:b/>
+                <w:sz w:val="36"/>
+                <w:szCs w:val="36"/>
+              </w:rPr>
+            </w:pPr>
+          </w:p>
+        </w:tc>
+        <w:tc>
+          <w:tcPr>
+            <w:tcW w:w="7666" w:type="dxa"/>
+          </w:tcPr>
+          <w:p>
+            <w:pPr>
+              <w:pStyle w:val="Paragrafoelenco"/>
+              <w:spacing w:line="360" w:lineRule="auto"/>
+              <w:ind w:left="0"/>
+              <w:rPr>
+                <w:bCs/>
+                <w:i/>
+                <w:iCs/>
+                <w:sz w:val="20"/>
+                <w:szCs w:val="20"/>
+                <w:u w:val="single"/>
+                <w:lang w:val="en-GB"/>
+              </w:rPr>
+            </w:pPr>
+            <w:r>
+              <w:rPr>
+                <w:b/>
+                <w:i/>
+                <w:iCs/>
+                <w:sz w:val="20"/>
+                <w:szCs w:val="20"/>
+                <w:u w:val="single"/>
+                <w:lang w:val="en-GB"/>
+              </w:rPr>
+              <w:t>Bob</w:t>
+            </w:r>
+            <w:r>
+              <w:rPr>
+                <w:bCs/>
+                <w:i/>
+                <w:iCs/>
+                <w:sz w:val="20"/>
+                <w:szCs w:val="20"/>
+                <w:u w:val="single"/>
+                <w:lang w:val="en-GB"/>
+              </w:rPr>
+              <w:t>, registered user of RecipeManager Application.</w:t>
+            </w:r>
+          </w:p>
+        </w:tc>
+      </w:tr>
+      <w:tr>
+        <w:tc>
+          <w:tcPr>
+            <w:tcW w:w="2110" w:type="dxa"/>
+          </w:tcPr>
+          <w:p>
+            <w:pPr>
+              <w:pStyle w:val="Paragrafoelenco"/>
+              <w:spacing w:line="360" w:lineRule="auto"/>
+              <w:ind w:left="0"/>
+              <w:jc w:val="both"/>
+              <w:rPr>
+                <w:rFonts w:ascii="Arial" w:hAnsi="Arial" w:cs="Arial"/>
+                <w:b/>
+                <w:bCs/>
+                <w:sz w:val="20"/>
+                <w:szCs w:val="20"/>
+              </w:rPr>
+            </w:pPr>
+            <w:r>
+              <w:rPr>
+                <w:rStyle w:val="word"/>
+                <w:rFonts w:ascii="Arial" w:hAnsi="Arial" w:cs="Arial"/>
+                <w:b/>
+                <w:bCs/>
+                <w:spacing w:val="3"/>
+                <w:sz w:val="20"/>
+                <w:szCs w:val="20"/>
+                <w:shd w:val="clear" w:color="auto" w:fill="FFFFFF"/>
+              </w:rPr>
+              <w:t>Flow</w:t>
+            </w:r>
+            <w:r>
+              <w:rPr>
+                <w:rStyle w:val="whitespace"/>
+                <w:rFonts w:ascii="Arial" w:hAnsi="Arial" w:cs="Arial"/>
+                <w:b/>
+                <w:bCs/>
+                <w:sz w:val="20"/>
+                <w:szCs w:val="20"/>
+                <w:shd w:val="clear" w:color="auto" w:fill="FFFFFF"/>
+              </w:rPr>
+              <w:t xml:space="preserve"> </w:t>
+            </w:r>
+            <w:r>
+              <w:rPr>
+                <w:rStyle w:val="word"/>
+                <w:rFonts w:ascii="Arial" w:hAnsi="Arial" w:cs="Arial"/>
+                <w:b/>
+                <w:bCs/>
+                <w:spacing w:val="-5"/>
+                <w:sz w:val="20"/>
+                <w:szCs w:val="20"/>
+                <w:shd w:val="clear" w:color="auto" w:fill="FFFFFF"/>
+              </w:rPr>
+              <w:t>of</w:t>
+            </w:r>
+            <w:r>
+              <w:rPr>
+                <w:rStyle w:val="whitespace"/>
+                <w:rFonts w:ascii="Arial" w:hAnsi="Arial" w:cs="Arial"/>
+                <w:b/>
+                <w:bCs/>
+                <w:spacing w:val="2"/>
+                <w:sz w:val="20"/>
+                <w:szCs w:val="20"/>
+                <w:shd w:val="clear" w:color="auto" w:fill="FFFFFF"/>
+              </w:rPr>
+              <w:t xml:space="preserve"> </w:t>
+            </w:r>
+            <w:r>
+              <w:rPr>
+                <w:rStyle w:val="word"/>
+                <w:rFonts w:ascii="Arial" w:hAnsi="Arial" w:cs="Arial"/>
+                <w:b/>
+                <w:bCs/>
+                <w:sz w:val="20"/>
+                <w:szCs w:val="20"/>
+                <w:shd w:val="clear" w:color="auto" w:fill="FFFFFF"/>
+              </w:rPr>
+              <w:t>events</w:t>
+            </w:r>
+          </w:p>
+        </w:tc>
+        <w:tc>
+          <w:tcPr>
+            <w:tcW w:w="7666" w:type="dxa"/>
+          </w:tcPr>
+          <w:p>
+            <w:pPr>
+              <w:pStyle w:val="Paragrafoelenco"/>
+              <w:numPr>
+                <w:ilvl w:val="0"/>
+                <w:numId w:val="5"/>
+              </w:numPr>
+              <w:spacing w:line="360" w:lineRule="auto"/>
+              <w:rPr>
+                <w:rFonts w:ascii="Arial" w:hAnsi="Arial" w:cs="Arial"/>
+                <w:bCs/>
+                <w:sz w:val="20"/>
+                <w:szCs w:val="20"/>
+              </w:rPr>
+            </w:pPr>
+            <w:r>
+              <w:rPr>
+                <w:rFonts w:ascii="Arial" w:hAnsi="Arial" w:cs="Arial"/>
+                <w:bCs/>
+                <w:sz w:val="20"/>
+                <w:szCs w:val="20"/>
+              </w:rPr>
+              <w:t>Alice e Bob hanno visto una nuova ricetta in tv nella trasmissione “</w:t>
+            </w:r>
+            <w:r>
+              <w:rPr>
+                <w:rFonts w:ascii="Arial" w:hAnsi="Arial" w:cs="Arial"/>
+                <w:b/>
+                <w:i/>
+                <w:iCs/>
+                <w:sz w:val="20"/>
+                <w:szCs w:val="20"/>
+              </w:rPr>
+              <w:t>I menu di Benedetta</w:t>
+            </w:r>
+            <w:r>
+              <w:rPr>
+                <w:rFonts w:ascii="Arial" w:hAnsi="Arial" w:cs="Arial"/>
+                <w:bCs/>
+                <w:sz w:val="20"/>
+                <w:szCs w:val="20"/>
+              </w:rPr>
+              <w:t>” che gli è piaciuta molto, Benedetta, la conduttrice, elenca accuratamente gli ingredienti e descrive accuratamente la ricetta citando anche alcune varianti.</w:t>
+            </w:r>
+          </w:p>
+          <w:p>
+            <w:pPr>
+              <w:pStyle w:val="Paragrafoelenco"/>
+              <w:spacing w:line="360" w:lineRule="auto"/>
+              <w:rPr>
+                <w:rFonts w:ascii="Arial" w:hAnsi="Arial" w:cs="Arial"/>
+                <w:bCs/>
+                <w:sz w:val="20"/>
+                <w:szCs w:val="20"/>
+              </w:rPr>
+            </w:pPr>
+          </w:p>
+          <w:p>
+            <w:pPr>
+              <w:pStyle w:val="Paragrafoelenco"/>
+              <w:numPr>
+                <w:ilvl w:val="0"/>
+                <w:numId w:val="5"/>
+              </w:numPr>
+              <w:spacing w:line="360" w:lineRule="auto"/>
+              <w:rPr>
+                <w:rFonts w:ascii="Arial" w:hAnsi="Arial" w:cs="Arial"/>
+                <w:bCs/>
+                <w:sz w:val="20"/>
+                <w:szCs w:val="20"/>
+              </w:rPr>
+            </w:pPr>
+            <w:r>
+              <w:rPr>
+                <w:rFonts w:ascii="Arial" w:hAnsi="Arial" w:cs="Arial"/>
+                <w:bCs/>
+                <w:sz w:val="20"/>
+                <w:szCs w:val="20"/>
+              </w:rPr>
+              <w:t>Alice e Bob, moglie e marito, si cimentano in una loro versione e il risultato e ottimo allora, decidono di aggiungere la ricetta al catalogo digitale RecipeManager, servizio a cui Bob si era iscritto precedentemente.</w:t>
+            </w:r>
+          </w:p>
+          <w:p>
+            <w:pPr>
+              <w:pStyle w:val="Paragrafoelenco"/>
+              <w:spacing w:line="360" w:lineRule="auto"/>
+              <w:rPr>
+                <w:rFonts w:ascii="Arial" w:hAnsi="Arial" w:cs="Arial"/>
+                <w:bCs/>
+                <w:sz w:val="20"/>
+                <w:szCs w:val="20"/>
+              </w:rPr>
+            </w:pPr>
+          </w:p>
+          <w:p>
+            <w:pPr>
+              <w:pStyle w:val="Paragrafoelenco"/>
+              <w:numPr>
+                <w:ilvl w:val="0"/>
+                <w:numId w:val="5"/>
+              </w:numPr>
+              <w:spacing w:line="360" w:lineRule="auto"/>
+              <w:rPr>
+                <w:rFonts w:ascii="Arial" w:hAnsi="Arial" w:cs="Arial"/>
+                <w:bCs/>
+                <w:sz w:val="20"/>
+                <w:szCs w:val="20"/>
+              </w:rPr>
+            </w:pPr>
+            <w:r>
+              <w:rPr>
+                <w:rFonts w:ascii="Arial" w:hAnsi="Arial" w:cs="Arial"/>
+                <w:bCs/>
+                <w:sz w:val="20"/>
+                <w:szCs w:val="20"/>
+              </w:rPr>
+              <w:t xml:space="preserve"> Bob Avvia il suo browser preferito dal suo portatile e nella barra degli indirizzi digita </w:t>
+            </w:r>
+            <w:hyperlink r:id="rId7" w:history="1">
+              <w:r>
+                <w:rPr>
+                  <w:rStyle w:val="Collegamentoipertestuale"/>
+                  <w:rFonts w:ascii="Arial" w:hAnsi="Arial" w:cs="Arial"/>
+                  <w:bCs/>
+                  <w:sz w:val="20"/>
+                  <w:szCs w:val="20"/>
+                </w:rPr>
+                <w:t>www.recipe-manager.com</w:t>
+              </w:r>
+            </w:hyperlink>
+            <w:r>
+              <w:rPr>
+                <w:rFonts w:ascii="Arial" w:hAnsi="Arial" w:cs="Arial"/>
+                <w:bCs/>
+                <w:sz w:val="20"/>
+                <w:szCs w:val="20"/>
+              </w:rPr>
+              <w:t xml:space="preserve">. </w:t>
+            </w:r>
+          </w:p>
+          <w:p>
+            <w:pPr>
+              <w:pStyle w:val="Paragrafoelenco"/>
+              <w:spacing w:line="360" w:lineRule="auto"/>
+              <w:rPr>
+                <w:rFonts w:ascii="Arial" w:hAnsi="Arial" w:cs="Arial"/>
+                <w:bCs/>
+                <w:sz w:val="20"/>
+                <w:szCs w:val="20"/>
+              </w:rPr>
+            </w:pPr>
+          </w:p>
+          <w:p>
+            <w:pPr>
+              <w:pStyle w:val="Paragrafoelenco"/>
+              <w:numPr>
+                <w:ilvl w:val="0"/>
+                <w:numId w:val="5"/>
+              </w:numPr>
+              <w:spacing w:line="360" w:lineRule="auto"/>
+              <w:rPr>
+                <w:rFonts w:ascii="Arial" w:hAnsi="Arial" w:cs="Arial"/>
+                <w:bCs/>
+                <w:sz w:val="20"/>
+                <w:szCs w:val="20"/>
+              </w:rPr>
+            </w:pPr>
+            <w:r>
+              <w:rPr>
+                <w:rFonts w:ascii="Arial" w:hAnsi="Arial" w:cs="Arial"/>
+                <w:bCs/>
+                <w:sz w:val="20"/>
+                <w:szCs w:val="20"/>
+              </w:rPr>
+              <w:t xml:space="preserve"> A questo punto Bob visualizza la pagina di benvenuto di RecipeManager dove nella parte destra vede il form per loggarsi che consta di due campi, </w:t>
+            </w:r>
+            <w:r>
+              <w:rPr>
+                <w:rFonts w:ascii="Arial" w:hAnsi="Arial" w:cs="Arial"/>
+                <w:b/>
+                <w:i/>
+                <w:iCs/>
+                <w:sz w:val="20"/>
+                <w:szCs w:val="20"/>
+              </w:rPr>
+              <w:t>username</w:t>
+            </w:r>
+            <w:r>
+              <w:rPr>
+                <w:rFonts w:ascii="Arial" w:hAnsi="Arial" w:cs="Arial"/>
+                <w:bCs/>
+                <w:sz w:val="20"/>
+                <w:szCs w:val="20"/>
+              </w:rPr>
+              <w:t xml:space="preserve"> e </w:t>
+            </w:r>
+            <w:r>
+              <w:rPr>
+                <w:rFonts w:ascii="Arial" w:hAnsi="Arial" w:cs="Arial"/>
+                <w:b/>
+                <w:i/>
+                <w:iCs/>
+                <w:sz w:val="20"/>
+                <w:szCs w:val="20"/>
+              </w:rPr>
+              <w:t>password</w:t>
+            </w:r>
+            <w:r>
+              <w:rPr>
+                <w:rFonts w:ascii="Arial" w:hAnsi="Arial" w:cs="Arial"/>
+                <w:bCs/>
+                <w:sz w:val="20"/>
+                <w:szCs w:val="20"/>
+              </w:rPr>
+              <w:t xml:space="preserve"> più il </w:t>
+            </w:r>
+            <w:r>
+              <w:rPr>
+                <w:rFonts w:ascii="Arial" w:hAnsi="Arial" w:cs="Arial"/>
+                <w:b/>
+                <w:sz w:val="20"/>
+                <w:szCs w:val="20"/>
+              </w:rPr>
+              <w:t>pulsante accedi</w:t>
+            </w:r>
+            <w:r>
+              <w:rPr>
+                <w:rFonts w:ascii="Arial" w:hAnsi="Arial" w:cs="Arial"/>
+                <w:bCs/>
+                <w:i/>
+                <w:iCs/>
+                <w:sz w:val="20"/>
+                <w:szCs w:val="20"/>
+              </w:rPr>
+              <w:t xml:space="preserve">. </w:t>
+            </w:r>
+            <w:r>
+              <w:rPr>
+                <w:rFonts w:ascii="Arial" w:hAnsi="Arial" w:cs="Arial"/>
+                <w:bCs/>
+                <w:sz w:val="20"/>
+                <w:szCs w:val="20"/>
+              </w:rPr>
+              <w:t xml:space="preserve">Inserisce le proprie credenziali, accede e viene ridiretto nella pagina che elenca tutte le ricette pubbliche con l’aggiunta di un pulsante in alto a destra che gli permette di accedere alla propria area personale composta da due sezioni: </w:t>
+            </w:r>
+            <w:r>
+              <w:rPr>
+                <w:rFonts w:ascii="Arial" w:hAnsi="Arial" w:cs="Arial"/>
+                <w:b/>
+                <w:i/>
+                <w:iCs/>
+                <w:sz w:val="20"/>
+                <w:szCs w:val="20"/>
+              </w:rPr>
+              <w:t>profilo</w:t>
+            </w:r>
+            <w:r>
+              <w:rPr>
+                <w:rFonts w:ascii="Arial" w:hAnsi="Arial" w:cs="Arial"/>
+                <w:bCs/>
+                <w:sz w:val="20"/>
+                <w:szCs w:val="20"/>
+              </w:rPr>
+              <w:t xml:space="preserve"> e </w:t>
+            </w:r>
+            <w:r>
+              <w:rPr>
+                <w:rFonts w:ascii="Arial" w:hAnsi="Arial" w:cs="Arial"/>
+                <w:b/>
+                <w:i/>
+                <w:iCs/>
+                <w:sz w:val="20"/>
+                <w:szCs w:val="20"/>
+              </w:rPr>
+              <w:t>aggiungi ricetta.</w:t>
+            </w:r>
+          </w:p>
+          <w:p>
+            <w:pPr>
+              <w:pStyle w:val="Paragrafoelenco"/>
+              <w:rPr>
+                <w:rFonts w:ascii="Arial" w:hAnsi="Arial" w:cs="Arial"/>
+                <w:bCs/>
+                <w:sz w:val="20"/>
+                <w:szCs w:val="20"/>
+              </w:rPr>
+            </w:pPr>
+          </w:p>
+          <w:p>
+            <w:pPr>
+              <w:pStyle w:val="Paragrafoelenco"/>
+              <w:spacing w:line="360" w:lineRule="auto"/>
+              <w:rPr>
+                <w:rFonts w:ascii="Arial" w:hAnsi="Arial" w:cs="Arial"/>
+                <w:bCs/>
+                <w:sz w:val="20"/>
+                <w:szCs w:val="20"/>
+              </w:rPr>
+            </w:pPr>
+            <w:bookmarkStart w:id="0" w:name="_GoBack"/>
+            <w:bookmarkEnd w:id="0"/>
+          </w:p>
+          <w:p>
+            <w:pPr>
+              <w:pStyle w:val="Paragrafoelenco"/>
+              <w:numPr>
+                <w:ilvl w:val="0"/>
+                <w:numId w:val="5"/>
+              </w:numPr>
+              <w:spacing w:line="360" w:lineRule="auto"/>
+              <w:rPr>
+                <w:rFonts w:ascii="Arial" w:hAnsi="Arial" w:cs="Arial"/>
+                <w:bCs/>
+                <w:sz w:val="20"/>
+                <w:szCs w:val="20"/>
+              </w:rPr>
+            </w:pPr>
+            <w:r>
+              <w:rPr>
+                <w:rFonts w:ascii="Arial" w:hAnsi="Arial" w:cs="Arial"/>
+                <w:bCs/>
+                <w:sz w:val="20"/>
+                <w:szCs w:val="20"/>
+              </w:rPr>
+              <w:t xml:space="preserve">Quindi Bob entra nella sua area personale, accede alla sezione aggiungi ricetta e a questo punto gli compare una maschera di inserimento composta da vari campi. </w:t>
+            </w:r>
+          </w:p>
+          <w:p>
+            <w:pPr>
+              <w:pStyle w:val="Paragrafoelenco"/>
+              <w:spacing w:line="360" w:lineRule="auto"/>
+              <w:rPr>
+                <w:rFonts w:ascii="Arial" w:hAnsi="Arial" w:cs="Arial"/>
+                <w:bCs/>
+                <w:sz w:val="20"/>
+                <w:szCs w:val="20"/>
+              </w:rPr>
+            </w:pPr>
+          </w:p>
+          <w:p>
+            <w:pPr>
+              <w:pStyle w:val="Paragrafoelenco"/>
+              <w:spacing w:line="360" w:lineRule="auto"/>
+              <w:rPr>
+                <w:rFonts w:ascii="Arial" w:hAnsi="Arial" w:cs="Arial"/>
+                <w:bCs/>
+                <w:sz w:val="20"/>
+                <w:szCs w:val="20"/>
+              </w:rPr>
+            </w:pPr>
+          </w:p>
+          <w:p>
+            <w:pPr>
+              <w:pStyle w:val="Paragrafoelenco"/>
+              <w:spacing w:line="360" w:lineRule="auto"/>
+              <w:rPr>
+                <w:rFonts w:ascii="Arial" w:hAnsi="Arial" w:cs="Arial"/>
+                <w:bCs/>
+                <w:sz w:val="20"/>
+                <w:szCs w:val="20"/>
+              </w:rPr>
+            </w:pPr>
+          </w:p>
+          <w:p>
+            <w:pPr>
+              <w:pStyle w:val="Paragrafoelenco"/>
+              <w:numPr>
+                <w:ilvl w:val="0"/>
+                <w:numId w:val="4"/>
+              </w:numPr>
+              <w:spacing w:line="360" w:lineRule="auto"/>
+              <w:rPr>
+                <w:rFonts w:ascii="Arial" w:hAnsi="Arial" w:cs="Arial"/>
+                <w:bCs/>
+                <w:sz w:val="20"/>
+                <w:szCs w:val="20"/>
+              </w:rPr>
+            </w:pPr>
+            <w:r>
+              <w:rPr>
+                <w:rFonts w:ascii="Arial" w:hAnsi="Arial" w:cs="Arial"/>
+                <w:bCs/>
+                <w:sz w:val="20"/>
+                <w:szCs w:val="20"/>
+              </w:rPr>
+              <w:t xml:space="preserve">Un campo di testo dove inserire il titolo della ricetta, </w:t>
+            </w:r>
+          </w:p>
+          <w:p>
+            <w:pPr>
+              <w:pStyle w:val="Paragrafoelenco"/>
+              <w:numPr>
+                <w:ilvl w:val="0"/>
+                <w:numId w:val="4"/>
+              </w:numPr>
+              <w:spacing w:line="360" w:lineRule="auto"/>
+              <w:rPr>
+                <w:rFonts w:ascii="Arial" w:hAnsi="Arial" w:cs="Arial"/>
+                <w:bCs/>
+                <w:sz w:val="20"/>
+                <w:szCs w:val="20"/>
+              </w:rPr>
+            </w:pPr>
+            <w:r>
+              <w:rPr>
+                <w:rFonts w:ascii="Arial" w:hAnsi="Arial" w:cs="Arial"/>
+                <w:bCs/>
+                <w:sz w:val="20"/>
+                <w:szCs w:val="20"/>
+              </w:rPr>
+              <w:t>Un testo che identifica la sezione ingredienti della ricetta denominato ingredienti.</w:t>
+            </w:r>
+          </w:p>
+          <w:p>
+            <w:pPr>
+              <w:pStyle w:val="Paragrafoelenco"/>
+              <w:numPr>
+                <w:ilvl w:val="0"/>
+                <w:numId w:val="4"/>
+              </w:numPr>
+              <w:spacing w:line="360" w:lineRule="auto"/>
+              <w:rPr>
+                <w:rFonts w:ascii="Arial" w:hAnsi="Arial" w:cs="Arial"/>
+                <w:bCs/>
+                <w:sz w:val="20"/>
+                <w:szCs w:val="20"/>
+              </w:rPr>
+            </w:pPr>
+            <w:r>
+              <w:rPr>
+                <w:rFonts w:ascii="Arial" w:hAnsi="Arial" w:cs="Arial"/>
+                <w:bCs/>
+                <w:sz w:val="20"/>
+                <w:szCs w:val="20"/>
+              </w:rPr>
+              <w:t>Un pulsante che serve ad aggiungere tanti campi di testo quanti sono gli ingredienti</w:t>
+            </w:r>
+          </w:p>
+          <w:p>
+            <w:pPr>
+              <w:pStyle w:val="Paragrafoelenco"/>
+              <w:numPr>
+                <w:ilvl w:val="0"/>
+                <w:numId w:val="4"/>
+              </w:numPr>
+              <w:spacing w:line="360" w:lineRule="auto"/>
+              <w:rPr>
+                <w:rFonts w:ascii="Arial" w:hAnsi="Arial" w:cs="Arial"/>
+                <w:bCs/>
+                <w:sz w:val="20"/>
+                <w:szCs w:val="20"/>
+              </w:rPr>
+            </w:pPr>
+            <w:r>
+              <w:rPr>
+                <w:rFonts w:ascii="Arial" w:hAnsi="Arial" w:cs="Arial"/>
+                <w:bCs/>
+                <w:sz w:val="20"/>
+                <w:szCs w:val="20"/>
+              </w:rPr>
+              <w:t>Un testo che identifica la sezione procedimento della ricetta denominato Procedimento.</w:t>
+            </w:r>
+          </w:p>
+          <w:p>
+            <w:pPr>
+              <w:pStyle w:val="Paragrafoelenco"/>
+              <w:numPr>
+                <w:ilvl w:val="0"/>
+                <w:numId w:val="4"/>
+              </w:numPr>
+              <w:spacing w:line="360" w:lineRule="auto"/>
+              <w:rPr>
+                <w:rFonts w:ascii="Arial" w:hAnsi="Arial" w:cs="Arial"/>
+                <w:bCs/>
+                <w:sz w:val="20"/>
+                <w:szCs w:val="20"/>
+              </w:rPr>
+            </w:pPr>
+            <w:r>
+              <w:rPr>
+                <w:rFonts w:ascii="Arial" w:hAnsi="Arial" w:cs="Arial"/>
+                <w:bCs/>
+                <w:sz w:val="20"/>
+                <w:szCs w:val="20"/>
+              </w:rPr>
+              <w:t>Una Text area avanzata con funzionalità di formattazione per inserire e formattare il procedimento a proprio piacimento</w:t>
+            </w:r>
+          </w:p>
+          <w:p>
+            <w:pPr>
+              <w:pStyle w:val="Paragrafoelenco"/>
+              <w:numPr>
+                <w:ilvl w:val="0"/>
+                <w:numId w:val="4"/>
+              </w:numPr>
+              <w:spacing w:line="360" w:lineRule="auto"/>
+              <w:rPr>
+                <w:rFonts w:ascii="Arial" w:hAnsi="Arial" w:cs="Arial"/>
+                <w:bCs/>
+                <w:sz w:val="20"/>
+                <w:szCs w:val="20"/>
+              </w:rPr>
+            </w:pPr>
+            <w:r>
+              <w:rPr>
+                <w:rFonts w:ascii="Arial" w:hAnsi="Arial" w:cs="Arial"/>
+                <w:bCs/>
+                <w:sz w:val="20"/>
+                <w:szCs w:val="20"/>
+              </w:rPr>
+              <w:t xml:space="preserve">Un </w:t>
+            </w:r>
+            <w:r>
+              <w:rPr>
+                <w:rFonts w:ascii="Arial" w:hAnsi="Arial" w:cs="Arial"/>
+                <w:b/>
+                <w:i/>
+                <w:iCs/>
+                <w:sz w:val="20"/>
+                <w:szCs w:val="20"/>
+              </w:rPr>
+              <w:t>pulsante Save</w:t>
+            </w:r>
+            <w:r>
+              <w:rPr>
+                <w:rFonts w:ascii="Arial" w:hAnsi="Arial" w:cs="Arial"/>
+                <w:bCs/>
+                <w:sz w:val="20"/>
+                <w:szCs w:val="20"/>
+              </w:rPr>
+              <w:t xml:space="preserve"> che salva/aggiunge la nuova ricetta nel database delle ricette personali.</w:t>
+            </w:r>
+          </w:p>
+          <w:p>
+            <w:pPr>
+              <w:pStyle w:val="Paragrafoelenco"/>
+              <w:numPr>
+                <w:ilvl w:val="0"/>
+                <w:numId w:val="4"/>
+              </w:numPr>
+              <w:spacing w:line="360" w:lineRule="auto"/>
+              <w:rPr>
+                <w:rFonts w:ascii="Arial" w:hAnsi="Arial" w:cs="Arial"/>
+                <w:bCs/>
+                <w:sz w:val="20"/>
+                <w:szCs w:val="20"/>
+              </w:rPr>
+            </w:pPr>
+            <w:r>
+              <w:rPr>
+                <w:rFonts w:ascii="Arial" w:hAnsi="Arial" w:cs="Arial"/>
+                <w:bCs/>
+                <w:sz w:val="20"/>
+                <w:szCs w:val="20"/>
+              </w:rPr>
+              <w:t xml:space="preserve">Due checkbox denominate </w:t>
+            </w:r>
+            <w:r>
+              <w:rPr>
+                <w:rFonts w:ascii="Arial" w:hAnsi="Arial" w:cs="Arial"/>
+                <w:b/>
+                <w:i/>
+                <w:iCs/>
+                <w:sz w:val="20"/>
+                <w:szCs w:val="20"/>
+              </w:rPr>
+              <w:t>private</w:t>
+            </w:r>
+            <w:r>
+              <w:rPr>
+                <w:rFonts w:ascii="Arial" w:hAnsi="Arial" w:cs="Arial"/>
+                <w:bCs/>
+                <w:sz w:val="20"/>
+                <w:szCs w:val="20"/>
+              </w:rPr>
+              <w:t xml:space="preserve"> e </w:t>
+            </w:r>
+            <w:r>
+              <w:rPr>
+                <w:rFonts w:ascii="Arial" w:hAnsi="Arial" w:cs="Arial"/>
+                <w:b/>
+                <w:i/>
+                <w:iCs/>
+                <w:sz w:val="20"/>
+                <w:szCs w:val="20"/>
+              </w:rPr>
+              <w:t>public</w:t>
+            </w:r>
+            <w:r>
+              <w:rPr>
+                <w:rFonts w:ascii="Arial" w:hAnsi="Arial" w:cs="Arial"/>
+                <w:bCs/>
+                <w:sz w:val="20"/>
+                <w:szCs w:val="20"/>
+              </w:rPr>
+              <w:t xml:space="preserve"> che determinano se la ricetta deve essere condivisa o deve essere visibile soltanto a chi l’ha creata. Di default è checked su private.</w:t>
+            </w:r>
+          </w:p>
+          <w:p>
+            <w:pPr>
+              <w:spacing w:line="360" w:lineRule="auto"/>
+              <w:rPr>
+                <w:rFonts w:ascii="Arial" w:hAnsi="Arial" w:cs="Arial"/>
+                <w:bCs/>
+                <w:sz w:val="20"/>
+                <w:szCs w:val="20"/>
+              </w:rPr>
+            </w:pPr>
+          </w:p>
+          <w:p>
+            <w:pPr>
+              <w:pStyle w:val="Paragrafoelenco"/>
+              <w:numPr>
+                <w:ilvl w:val="0"/>
+                <w:numId w:val="5"/>
+              </w:numPr>
+              <w:spacing w:line="360" w:lineRule="auto"/>
+              <w:rPr>
+                <w:rFonts w:ascii="Arial" w:hAnsi="Arial" w:cs="Arial"/>
+                <w:bCs/>
+                <w:sz w:val="20"/>
+                <w:szCs w:val="20"/>
+              </w:rPr>
+            </w:pPr>
+            <w:r>
+              <w:rPr>
+                <w:rFonts w:ascii="Arial" w:hAnsi="Arial" w:cs="Arial"/>
+                <w:bCs/>
+                <w:sz w:val="20"/>
+                <w:szCs w:val="20"/>
+              </w:rPr>
+              <w:t>Bob compila la maschera di aggiunta della nuova ricetta, le da un’ultima occhiata per vedere se ha compilato in maniera esaustiva, quindi salva il tutto nel suo raccoglitore di ricette digitale.</w:t>
+            </w:r>
+          </w:p>
+          <w:p>
+            <w:pPr>
+              <w:spacing w:line="360" w:lineRule="auto"/>
+              <w:ind w:left="360"/>
+              <w:rPr>
+                <w:rFonts w:ascii="Arial" w:hAnsi="Arial" w:cs="Arial"/>
+                <w:bCs/>
+                <w:sz w:val="20"/>
+                <w:szCs w:val="20"/>
+              </w:rPr>
+            </w:pPr>
+            <w:r>
+              <w:rPr>
+                <w:rFonts w:ascii="Arial" w:hAnsi="Arial" w:cs="Arial"/>
+                <w:bCs/>
+                <w:sz w:val="20"/>
+                <w:szCs w:val="20"/>
+              </w:rPr>
+              <w:t xml:space="preserve"> </w:t>
+            </w:r>
+          </w:p>
+          <w:p>
+            <w:pPr>
+              <w:pStyle w:val="Paragrafoelenco"/>
+              <w:ind w:left="0"/>
+              <w:rPr>
+                <w:b/>
+                <w:sz w:val="36"/>
+                <w:szCs w:val="36"/>
+              </w:rPr>
+            </w:pPr>
+          </w:p>
+        </w:tc>
+      </w:tr>
+    </w:tbl>
+    <w:p>
+      <w:pPr>
+        <w:pStyle w:val="Paragrafoelenco"/>
+        <w:rPr>
+          <w:b/>
+          <w:sz w:val="36"/>
+          <w:szCs w:val="36"/>
+        </w:rPr>
+      </w:pPr>
+    </w:p>
+    <w:p>
+      <w:pPr>
+        <w:pStyle w:val="Paragrafoelenco"/>
+        <w:rPr>
+          <w:b/>
+          <w:sz w:val="36"/>
+          <w:szCs w:val="36"/>
+        </w:rPr>
+      </w:pPr>
+    </w:p>
+    <w:p>
+      <w:pPr>
+        <w:pStyle w:val="Paragrafoelenco"/>
+        <w:rPr>
+          <w:rFonts w:ascii="Arial" w:hAnsi="Arial" w:cs="Arial"/>
+          <w:bCs/>
+          <w:sz w:val="20"/>
+          <w:szCs w:val="20"/>
+        </w:rPr>
+      </w:pPr>
+    </w:p>
+    <w:p>
+      <w:pPr>
+        <w:pStyle w:val="Paragrafoelenco"/>
+        <w:rPr>
+          <w:rFonts w:ascii="Arial" w:hAnsi="Arial" w:cs="Arial"/>
+          <w:bCs/>
+          <w:sz w:val="20"/>
+          <w:szCs w:val="20"/>
+        </w:rPr>
+      </w:pPr>
+    </w:p>
+    <w:p>
+      <w:pPr>
+        <w:pStyle w:val="Paragrafoelenco"/>
+        <w:rPr>
+          <w:rFonts w:ascii="Arial" w:hAnsi="Arial" w:cs="Arial"/>
+          <w:bCs/>
+          <w:sz w:val="20"/>
+          <w:szCs w:val="20"/>
+        </w:rPr>
+      </w:pPr>
+    </w:p>
+    <w:p>
+      <w:pPr>
+        <w:rPr>
+          <w:sz w:val="24"/>
+          <w:szCs w:val="24"/>
+        </w:rPr>
+      </w:pPr>
+      <w:r>
+        <w:rPr>
+          <w:sz w:val="24"/>
+          <w:szCs w:val="24"/>
+        </w:rPr>
+        <w:t>-</w:t>
+      </w:r>
+      <w:r>
+        <w:rPr>
+          <w:sz w:val="24"/>
+          <w:szCs w:val="24"/>
+        </w:rPr>
+        <w:t>Un utente ospite vuole consultare la lista</w:t>
+      </w:r>
+    </w:p>
+    <w:p>
+      <w:pPr>
+        <w:rPr>
+          <w:sz w:val="24"/>
+          <w:szCs w:val="24"/>
+        </w:rPr>
+      </w:pPr>
+      <w:r>
+        <w:rPr>
+          <w:sz w:val="24"/>
+          <w:szCs w:val="24"/>
+        </w:rPr>
+        <w:t xml:space="preserve">Gino, nel giorno del compleanno di sua moglie, decide di prepararle un dolce. Alla moglie di </w:t>
+      </w:r>
+      <w:r>
+        <w:rPr>
+          <w:sz w:val="24"/>
+          <w:szCs w:val="24"/>
+        </w:rPr>
+        <w:t>G</w:t>
+      </w:r>
+      <w:r>
+        <w:rPr>
+          <w:sz w:val="24"/>
+          <w:szCs w:val="24"/>
+        </w:rPr>
+        <w:t xml:space="preserve">ino piacciono le torte alla fragola, ma purtroppo lui non conosce nessuna ricetta del genere. Decide quindi di andare sul sito Recipe Manager e trovare una ricetta per una torta alla fragola. </w:t>
+      </w:r>
+      <w:r>
+        <w:rPr>
+          <w:sz w:val="24"/>
+          <w:szCs w:val="24"/>
+        </w:rPr>
+        <w:t>Effettua la connessione al sito e si ritrova nella homepage</w:t>
+      </w:r>
+      <w:r>
+        <w:rPr>
+          <w:sz w:val="24"/>
+          <w:szCs w:val="24"/>
+        </w:rPr>
+        <w:t>.</w:t>
+      </w:r>
+      <w:r>
+        <w:rPr>
+          <w:sz w:val="24"/>
+          <w:szCs w:val="24"/>
+        </w:rPr>
+        <w:t xml:space="preserve"> </w:t>
+      </w:r>
+      <w:r>
+        <w:rPr>
+          <w:sz w:val="24"/>
+          <w:szCs w:val="24"/>
+        </w:rPr>
+        <w:t>Nota che sono presenti un grosso pulsante con su scritto “Sfoglia Ricette”, un’area dove fare login ed un’altra</w:t>
+      </w:r>
+      <w:r>
+        <w:rPr>
+          <w:sz w:val="24"/>
+          <w:szCs w:val="24"/>
+        </w:rPr>
+        <w:t xml:space="preserve"> area</w:t>
+      </w:r>
+      <w:r>
+        <w:rPr>
+          <w:sz w:val="24"/>
+          <w:szCs w:val="24"/>
+        </w:rPr>
+        <w:t xml:space="preserve"> dove fare la registrazione. Gino a questo punto si domanda se non </w:t>
+      </w:r>
+      <w:r>
+        <w:rPr>
+          <w:sz w:val="24"/>
+          <w:szCs w:val="24"/>
+        </w:rPr>
+        <w:t>sia</w:t>
+      </w:r>
+      <w:r>
+        <w:rPr>
+          <w:sz w:val="24"/>
+          <w:szCs w:val="24"/>
+        </w:rPr>
+        <w:t xml:space="preserve"> prima</w:t>
+      </w:r>
+      <w:r>
+        <w:rPr>
+          <w:sz w:val="24"/>
+          <w:szCs w:val="24"/>
+        </w:rPr>
+        <w:t xml:space="preserve"> necessario</w:t>
+      </w:r>
+      <w:r>
+        <w:rPr>
+          <w:sz w:val="24"/>
+          <w:szCs w:val="24"/>
+        </w:rPr>
+        <w:t xml:space="preserve"> l’accesso per poter consultare la lista, ma </w:t>
+      </w:r>
+      <w:r>
+        <w:rPr>
+          <w:sz w:val="24"/>
+          <w:szCs w:val="24"/>
+        </w:rPr>
+        <w:t>decide di</w:t>
+      </w:r>
+      <w:r>
+        <w:rPr>
+          <w:sz w:val="24"/>
+          <w:szCs w:val="24"/>
+        </w:rPr>
+        <w:t xml:space="preserve"> igno</w:t>
+      </w:r>
+      <w:r>
+        <w:rPr>
+          <w:sz w:val="24"/>
+          <w:szCs w:val="24"/>
+        </w:rPr>
+        <w:t>r</w:t>
+      </w:r>
+      <w:r>
+        <w:rPr>
+          <w:sz w:val="24"/>
+          <w:szCs w:val="24"/>
+        </w:rPr>
+        <w:t>arl</w:t>
+      </w:r>
+      <w:r>
+        <w:rPr>
+          <w:sz w:val="24"/>
+          <w:szCs w:val="24"/>
+        </w:rPr>
+        <w:t xml:space="preserve">e e preme sul pulsante. Si ritrova nella lista, e nota che non c’è stato alcun </w:t>
+      </w:r>
+      <w:r>
+        <w:rPr>
+          <w:sz w:val="24"/>
+          <w:szCs w:val="24"/>
+        </w:rPr>
+        <w:t>bisogno di registrarsi al sito, ma ha un altro problema: la lista gli mostra molte ricette che a lui non interessano.</w:t>
+      </w:r>
+      <w:r>
+        <w:rPr>
+          <w:sz w:val="24"/>
+          <w:szCs w:val="24"/>
+        </w:rPr>
+        <w:t xml:space="preserve"> </w:t>
+      </w:r>
+      <w:r>
+        <w:rPr>
+          <w:sz w:val="24"/>
+          <w:szCs w:val="24"/>
+        </w:rPr>
+        <w:t xml:space="preserve">A questo punto nota che esiste un filtro che permette di visualizzare le ricette per categoria, ma vede che è presente anche un campo di ricerca dove poter scrivere quello che cerca. Gino scrive “torta alla fragola” e vede che il sito gli mostra tutte le ricette su torte alla fragola. </w:t>
+      </w:r>
+      <w:r>
+        <w:rPr>
+          <w:sz w:val="24"/>
+          <w:szCs w:val="24"/>
+        </w:rPr>
+        <w:t>Trovata la ricetta</w:t>
+      </w:r>
+      <w:r>
+        <w:rPr>
+          <w:sz w:val="24"/>
+          <w:szCs w:val="24"/>
+        </w:rPr>
+        <w:t xml:space="preserve"> che gli sembra più propria ai gusti della moglie</w:t>
+      </w:r>
+      <w:r>
+        <w:rPr>
+          <w:sz w:val="24"/>
+          <w:szCs w:val="24"/>
+        </w:rPr>
+        <w:t>,</w:t>
+      </w:r>
+      <w:r>
+        <w:rPr>
+          <w:sz w:val="24"/>
+          <w:szCs w:val="24"/>
+        </w:rPr>
+        <w:t xml:space="preserve"> clicca sul titolo della ricetta e gli si apre una pagina in cui vengono descritti tutti gli ingredienti e la modalità di preparazione.</w:t>
+      </w:r>
+      <w:r>
+        <w:rPr>
+          <w:sz w:val="24"/>
+          <w:szCs w:val="24"/>
+        </w:rPr>
+        <w:t xml:space="preserve"> Gino </w:t>
+      </w:r>
+      <w:r>
+        <w:rPr>
+          <w:sz w:val="24"/>
+          <w:szCs w:val="24"/>
+        </w:rPr>
+        <w:lastRenderedPageBreak/>
+        <w:t>decide</w:t>
+      </w:r>
+      <w:r>
+        <w:rPr>
+          <w:sz w:val="24"/>
+          <w:szCs w:val="24"/>
+        </w:rPr>
+        <w:t xml:space="preserve"> quindi</w:t>
+      </w:r>
+      <w:r>
+        <w:rPr>
+          <w:sz w:val="24"/>
+          <w:szCs w:val="24"/>
+        </w:rPr>
+        <w:t xml:space="preserve"> di cimentarsi nella preparazione del dolce, </w:t>
+      </w:r>
+      <w:proofErr w:type="spellStart"/>
+      <w:r>
+        <w:rPr>
+          <w:sz w:val="24"/>
+          <w:szCs w:val="24"/>
+        </w:rPr>
+        <w:t>cosi</w:t>
+      </w:r>
+      <w:proofErr w:type="spellEnd"/>
+      <w:r>
+        <w:rPr>
+          <w:sz w:val="24"/>
+          <w:szCs w:val="24"/>
+        </w:rPr>
+        <w:t xml:space="preserve"> </w:t>
+      </w:r>
+      <w:r>
+        <w:rPr>
+          <w:sz w:val="24"/>
+          <w:szCs w:val="24"/>
+        </w:rPr>
+        <w:t>da rendere felice sua moglie</w:t>
+      </w:r>
+      <w:r>
+        <w:rPr>
+          <w:sz w:val="24"/>
+          <w:szCs w:val="24"/>
+        </w:rPr>
+        <w:t xml:space="preserve"> nel giorno del suo compleanno.</w:t>
+      </w:r>
+    </w:p>
+    <w:p>
+      <w:pPr>
+        <w:rPr>
+          <w:sz w:val="24"/>
+          <w:szCs w:val="24"/>
+        </w:rPr>
+      </w:pPr>
+      <w:r>
+        <w:rPr>
+          <w:sz w:val="24"/>
+          <w:szCs w:val="24"/>
+        </w:rPr>
+        <w:t>-Pino vuole inserire una nuova ricetta</w:t>
+      </w:r>
+    </w:p>
+    <w:p>
+      <w:pPr>
+        <w:rPr>
+          <w:sz w:val="24"/>
+          <w:szCs w:val="24"/>
+        </w:rPr>
+      </w:pPr>
+      <w:r>
+        <w:rPr>
+          <w:sz w:val="24"/>
+          <w:szCs w:val="24"/>
+        </w:rPr>
+        <w:t>Pino, aspirante chef e fratello di Gino, sente parlare di Recipe Manager proprio da quest’ultimo. Decide quindi di visitare il sito. Arriva alla homepage e nota che è presente un pulsante con la scritta: “Aggiungi una ricetta”. Pino ha sempre voluto un modo per scriversi le ricette senza doverle per forza annotar</w:t>
+      </w:r>
+      <w:r>
+        <w:rPr>
+          <w:sz w:val="24"/>
+          <w:szCs w:val="24"/>
+        </w:rPr>
+        <w:t>e</w:t>
+      </w:r>
+      <w:r>
+        <w:rPr>
+          <w:sz w:val="24"/>
+          <w:szCs w:val="24"/>
+        </w:rPr>
+        <w:t xml:space="preserve"> sul suo taccuino, pertanto decide di cliccare sul pulsante. Cliccando sul pulsante gli si apre la pagina di login, ma Pino, non avendo un profilo, decide quindi di registrarsi, cliccando sull’apposita voce. Inserisce i dati richiesti, quali il nome utente, l’email ed una password, e clicca sul pulsante “Registrati”. A questo punto gli si apre </w:t>
+      </w:r>
+      <w:r>
+        <w:rPr>
+          <w:sz w:val="24"/>
+          <w:szCs w:val="24"/>
+        </w:rPr>
+        <w:t>di nuovo la homepage del sito e riprova a cliccare su “Aggiungi una ricetta”. Il sito lo rimanda ad una pagina in cui deve semplicemente inserire il titolo della ricetta, gli ingredienti ed il metodo di preparazione. Terminata la compilazione gli appare la ricetta nella lista personale di ricette e si meraviglia della semplicità con cui ha potuto aggiungere la ricetta. Finalmente Pino potrà conservare tutte le sue creazioni ed aspirare a diventare finalmente uno chef rinomato!</w:t>
+      </w:r>
+    </w:p>
+    <w:p>
+      <w:pPr>
+        <w:rPr>
+          <w:sz w:val="24"/>
+          <w:szCs w:val="24"/>
+        </w:rPr>
+      </w:pPr>
+      <w:r>
+        <w:rPr>
+          <w:sz w:val="24"/>
+          <w:szCs w:val="24"/>
+        </w:rPr>
+        <w:t>-L’Ortolana (editore) vuole pubblicare una ricetta</w:t>
+      </w:r>
+    </w:p>
+    <w:p>
+      <w:pPr>
+        <w:rPr>
+          <w:sz w:val="24"/>
+          <w:szCs w:val="24"/>
+        </w:rPr>
+      </w:pPr>
+      <w:r>
+        <w:rPr>
+          <w:sz w:val="24"/>
+          <w:szCs w:val="24"/>
+        </w:rPr>
+        <w:t xml:space="preserve">L’Ortolana, un famosissimo editore nel campo gastronomico, scopre per caso Recipe Manager. </w:t>
+      </w:r>
+      <w:r>
+        <w:rPr>
+          <w:sz w:val="24"/>
+          <w:szCs w:val="24"/>
+        </w:rPr>
+        <w:t xml:space="preserve">Decide di registrarsi al sito e vedere quali opportunità sono riservate agli editori. </w:t>
+      </w:r>
+      <w:r>
+        <w:rPr>
+          <w:sz w:val="24"/>
+          <w:szCs w:val="24"/>
+        </w:rPr>
+        <w:t xml:space="preserve"> Usa il modulo di registrazione riservato agli editori, inserendo tutti i campi necessari. Una volta registrato nota che può pubblicare le sue ricette, con l’eccezione che, a differenza di come accade per tutti gli altri utenti, il nome del “proprietario” della ricetta è proprio il suo! L’Ortolana è felice di aver scoperto il sito, in quanto le permette di farsi un’ottima pubblicità semplicemente pubblicando le sue ricette.</w:t>
+      </w:r>
+    </w:p>
+    <w:p>
+      <w:pPr>
+        <w:rPr>
+          <w:sz w:val="24"/>
+          <w:szCs w:val="24"/>
+        </w:rPr>
+      </w:pPr>
+    </w:p>
+    <w:p>
+      <w:pPr>
+        <w:pStyle w:val="Paragrafoelenco"/>
+        <w:numPr>
+          <w:ilvl w:val="0"/>
+          <w:numId w:val="5"/>
+        </w:numPr>
+        <w:rPr>
+          <w:b/>
+          <w:sz w:val="36"/>
+          <w:szCs w:val="36"/>
+        </w:rPr>
+      </w:pPr>
       <w:proofErr w:type="spellStart"/>
       <w:r>
         <w:rPr>
@@ -903,23 +2512,8 @@
           <w:sz w:val="24"/>
           <w:szCs w:val="24"/>
         </w:rPr>
-        <w:t xml:space="preserve">All’utente dovrà essere fornito un modo per poter impostare la propria ricetta come “Pubblica” o “Privata”. Qualora dovesse scegliere di impostarla come “Pubblica”, la proprietà della ricetta passerà a </w:t>
-      </w:r>
-      <w:proofErr w:type="spellStart"/>
-      <w:r>
-        <w:rPr>
-          <w:sz w:val="24"/>
-          <w:szCs w:val="24"/>
-        </w:rPr>
-        <w:t>Recipe</w:t>
-      </w:r>
-      <w:proofErr w:type="spellEnd"/>
-      <w:r>
-        <w:rPr>
-          <w:sz w:val="24"/>
-          <w:szCs w:val="24"/>
-        </w:rPr>
-        <w:t xml:space="preserve"> Manager, e l’utente dovrà opportunamente essere informato di tale cambiamento.</w:t>
+        <w:lastRenderedPageBreak/>
+        <w:t>All’utente dovrà essere fornito un modo per poter impostare la propria ricetta come “Pubblica” o “Privata”. Qualora dovesse scegliere di impostarla come “Pubblica”, la proprietà della ricetta passerà a Recipe Manager, e l’utente dovrà opportunamente essere informato di tale cambiamento.</w:t>
       </w:r>
     </w:p>
     <w:p>
@@ -1001,7 +2595,7 @@
         <w:pStyle w:val="Paragrafoelenco"/>
         <w:numPr>
           <w:ilvl w:val="0"/>
-          <w:numId w:val="2"/>
+          <w:numId w:val="5"/>
         </w:numPr>
         <w:rPr>
           <w:b/>
@@ -1065,7 +2659,6 @@
           <w:sz w:val="24"/>
           <w:szCs w:val="24"/>
         </w:rPr>
-        <w:lastRenderedPageBreak/>
         <w:t xml:space="preserve">Tutti gli utenti dovranno poter </w:t>
       </w:r>
       <w:r>
@@ -1129,21 +2722,12 @@
           <w:szCs w:val="24"/>
         </w:rPr>
       </w:pPr>
-      <w:proofErr w:type="spellStart"/>
-      <w:r>
-        <w:rPr>
-          <w:sz w:val="24"/>
-          <w:szCs w:val="24"/>
-        </w:rPr>
-        <w:t>Recipe</w:t>
-      </w:r>
-      <w:proofErr w:type="spellEnd"/>
-      <w:r>
-        <w:rPr>
-          <w:sz w:val="24"/>
-          <w:szCs w:val="24"/>
-        </w:rPr>
-        <w:t xml:space="preserve"> Manager dovrà essere accessibile da qualsiasi dispositivo che supporti un browser web, senza distinzione di sistema operativo o </w:t>
+      <w:r>
+        <w:rPr>
+          <w:sz w:val="24"/>
+          <w:szCs w:val="24"/>
+        </w:rPr>
+        <w:t xml:space="preserve">Recipe Manager dovrà essere accessibile da qualsiasi dispositivo che supporti un browser web, senza distinzione di sistema operativo o </w:t>
       </w:r>
       <w:r>
         <w:rPr>
@@ -1202,7 +2786,7 @@
         <w:pStyle w:val="Paragrafoelenco"/>
         <w:numPr>
           <w:ilvl w:val="0"/>
-          <w:numId w:val="2"/>
+          <w:numId w:val="5"/>
         </w:numPr>
         <w:rPr>
           <w:b/>
@@ -1253,23 +2837,7 @@
           <w:sz w:val="24"/>
           <w:szCs w:val="24"/>
         </w:rPr>
-        <w:t xml:space="preserve">Il database sarà costruito in MySQL, che fornisce un ottimo range di </w:t>
-      </w:r>
-      <w:proofErr w:type="spellStart"/>
-      <w:r>
-        <w:rPr>
-          <w:sz w:val="24"/>
-          <w:szCs w:val="24"/>
-        </w:rPr>
-        <w:t>tool</w:t>
-      </w:r>
-      <w:proofErr w:type="spellEnd"/>
-      <w:r>
-        <w:rPr>
-          <w:sz w:val="24"/>
-          <w:szCs w:val="24"/>
-        </w:rPr>
-        <w:t xml:space="preserve"> utili sia alla creazione che alla gestione dei dati.</w:t>
+        <w:t>Il database sarà costruito in MySQL, che fornisce un ottimo range di tool utili sia alla creazione che alla gestione dei dati.</w:t>
       </w:r>
     </w:p>
     <w:p>
@@ -1277,7 +2845,7 @@
         <w:pStyle w:val="Paragrafoelenco"/>
         <w:numPr>
           <w:ilvl w:val="0"/>
-          <w:numId w:val="2"/>
+          <w:numId w:val="5"/>
         </w:numPr>
         <w:rPr>
           <w:b/>
@@ -1354,25 +2922,7 @@
           <w:szCs w:val="24"/>
           <w:lang w:val="en-US"/>
         </w:rPr>
-        <w:t>-</w:t>
-      </w:r>
-      <w:proofErr w:type="spellStart"/>
-      <w:r>
-        <w:rPr>
-          <w:sz w:val="24"/>
-          <w:szCs w:val="24"/>
-          <w:lang w:val="en-US"/>
-        </w:rPr>
-        <w:t>Tranquillo</w:t>
-      </w:r>
-      <w:proofErr w:type="spellEnd"/>
-      <w:r>
-        <w:rPr>
-          <w:sz w:val="24"/>
-          <w:szCs w:val="24"/>
-          <w:lang w:val="en-US"/>
-        </w:rPr>
-        <w:t xml:space="preserve"> Andrea (</w:t>
+        <w:t>-Tranquillo Andrea (</w:t>
       </w:r>
       <w:r>
         <w:rPr>
@@ -1405,7 +2955,7 @@
         <w:pStyle w:val="Paragrafoelenco"/>
         <w:numPr>
           <w:ilvl w:val="0"/>
-          <w:numId w:val="2"/>
+          <w:numId w:val="5"/>
         </w:numPr>
         <w:rPr>
           <w:b/>
@@ -1437,175 +2987,166 @@
           <w:sz w:val="36"/>
           <w:szCs w:val="36"/>
         </w:rPr>
+        <w:t xml:space="preserve"> Releases</w:t>
+      </w:r>
+    </w:p>
+    <w:p>
+      <w:r>
+        <w:rPr>
+          <w:sz w:val="24"/>
+          <w:szCs w:val="24"/>
+        </w:rPr>
+        <w:t>-</w:t>
+      </w:r>
+      <w:r>
+        <w:rPr>
+          <w:b/>
+        </w:rPr>
+        <w:t>Problem Statement:</w:t>
+      </w:r>
+      <w:r>
+        <w:t xml:space="preserve"> 11 ottobre 2019 </w:t>
+      </w:r>
+    </w:p>
+    <w:p>
+      <w:pPr>
+        <w:rPr>
+          <w:lang w:val="en-US"/>
+        </w:rPr>
+      </w:pPr>
+      <w:r>
+        <w:rPr>
+          <w:lang w:val="en-US"/>
+        </w:rPr>
+        <w:t>-</w:t>
+      </w:r>
+      <w:r>
+        <w:rPr>
+          <w:b/>
+          <w:lang w:val="en-US"/>
+        </w:rPr>
+        <w:t>Use Case and Requirements</w:t>
+      </w:r>
+      <w:r>
+        <w:rPr>
+          <w:b/>
+          <w:lang w:val="en-US"/>
+        </w:rPr>
+        <w:t>:</w:t>
+      </w:r>
+      <w:r>
+        <w:rPr>
+          <w:lang w:val="en-US"/>
+        </w:rPr>
+        <w:t xml:space="preserve"> 25 </w:t>
+      </w:r>
+      <w:proofErr w:type="spellStart"/>
+      <w:r>
+        <w:rPr>
+          <w:lang w:val="en-US"/>
+        </w:rPr>
+        <w:t>ottobre</w:t>
+      </w:r>
+      <w:proofErr w:type="spellEnd"/>
+      <w:r>
+        <w:rPr>
+          <w:lang w:val="en-US"/>
+        </w:rPr>
+        <w:t xml:space="preserve"> 2019 </w:t>
+      </w:r>
+    </w:p>
+    <w:p>
+      <w:pPr>
+        <w:rPr>
+          <w:lang w:val="en-US"/>
+        </w:rPr>
+      </w:pPr>
+      <w:r>
+        <w:rPr>
+          <w:lang w:val="en-US"/>
+        </w:rPr>
+        <w:t>-</w:t>
+      </w:r>
+      <w:r>
+        <w:rPr>
+          <w:b/>
+          <w:lang w:val="en-US"/>
+        </w:rPr>
+        <w:t>Requirements Analysis</w:t>
+      </w:r>
+      <w:r>
+        <w:rPr>
+          <w:lang w:val="en-US"/>
+        </w:rPr>
         <w:t xml:space="preserve"> </w:t>
       </w:r>
-      <w:proofErr w:type="spellStart"/>
-      <w:r>
-        <w:rPr>
-          <w:b/>
-          <w:sz w:val="36"/>
-          <w:szCs w:val="36"/>
-        </w:rPr>
-        <w:t>Releases</w:t>
-      </w:r>
-      <w:proofErr w:type="spellEnd"/>
-    </w:p>
-    <w:p>
-      <w:r>
-        <w:rPr>
-          <w:sz w:val="24"/>
-          <w:szCs w:val="24"/>
+      <w:r>
+        <w:rPr>
+          <w:b/>
+          <w:lang w:val="en-US"/>
+        </w:rPr>
+        <w:t>Document:</w:t>
+      </w:r>
+      <w:r>
+        <w:rPr>
+          <w:lang w:val="en-US"/>
+        </w:rPr>
+        <w:t xml:space="preserve"> 8 </w:t>
+      </w:r>
+      <w:r>
+        <w:rPr>
+          <w:lang w:val="en-US"/>
+        </w:rPr>
+        <w:t>N</w:t>
+      </w:r>
+      <w:r>
+        <w:rPr>
+          <w:lang w:val="en-US"/>
+        </w:rPr>
+        <w:t xml:space="preserve">ovembre 2019 </w:t>
+      </w:r>
+    </w:p>
+    <w:p>
+      <w:pPr>
+        <w:rPr>
+          <w:lang w:val="en-US"/>
+        </w:rPr>
+      </w:pPr>
+      <w:r>
+        <w:rPr>
+          <w:lang w:val="en-US"/>
         </w:rPr>
         <w:t>-</w:t>
       </w:r>
       <w:r>
         <w:rPr>
           <w:b/>
-        </w:rPr>
-        <w:t>Problem Statement:</w:t>
-      </w:r>
-      <w:r>
-        <w:t xml:space="preserve"> 11 ottobre 2019 </w:t>
-      </w:r>
-    </w:p>
-    <w:p>
-      <w:pPr>
-        <w:rPr>
           <w:lang w:val="en-US"/>
         </w:rPr>
-      </w:pPr>
+        <w:t>System Design Document:</w:t>
+      </w:r>
       <w:r>
         <w:rPr>
           <w:lang w:val="en-US"/>
         </w:rPr>
-        <w:t>-</w:t>
-      </w:r>
-      <w:r>
-        <w:rPr>
-          <w:b/>
+        <w:t xml:space="preserve"> 29 </w:t>
+      </w:r>
+      <w:r>
+        <w:rPr>
           <w:lang w:val="en-US"/>
         </w:rPr>
-        <w:t>Use Case and Requirements</w:t>
-      </w:r>
-      <w:r>
-        <w:rPr>
-          <w:b/>
+        <w:t>N</w:t>
+      </w:r>
+      <w:r>
+        <w:rPr>
           <w:lang w:val="en-US"/>
         </w:rPr>
-        <w:t>:</w:t>
-      </w:r>
-      <w:r>
-        <w:rPr>
-          <w:lang w:val="en-US"/>
-        </w:rPr>
-        <w:t xml:space="preserve"> 25 </w:t>
-      </w:r>
-      <w:proofErr w:type="spellStart"/>
-      <w:r>
-        <w:rPr>
-          <w:lang w:val="en-US"/>
-        </w:rPr>
-        <w:t>ottobre</w:t>
-      </w:r>
-      <w:proofErr w:type="spellEnd"/>
-      <w:r>
-        <w:rPr>
-          <w:lang w:val="en-US"/>
-        </w:rPr>
-        <w:t xml:space="preserve"> 2019 </w:t>
-      </w:r>
-    </w:p>
-    <w:p>
-      <w:pPr>
-        <w:rPr>
-          <w:lang w:val="en-US"/>
-        </w:rPr>
-      </w:pPr>
-      <w:r>
-        <w:rPr>
-          <w:lang w:val="en-US"/>
-        </w:rPr>
-        <w:t>-</w:t>
-      </w:r>
-      <w:r>
-        <w:rPr>
-          <w:b/>
-          <w:lang w:val="en-US"/>
-        </w:rPr>
-        <w:t>Requirements Analysis</w:t>
-      </w:r>
-      <w:r>
-        <w:rPr>
-          <w:lang w:val="en-US"/>
-        </w:rPr>
-        <w:t xml:space="preserve"> </w:t>
-      </w:r>
-      <w:r>
-        <w:rPr>
-          <w:b/>
-          <w:lang w:val="en-US"/>
-        </w:rPr>
-        <w:t>Document:</w:t>
-      </w:r>
-      <w:r>
-        <w:rPr>
-          <w:lang w:val="en-US"/>
-        </w:rPr>
-        <w:t xml:space="preserve"> 8 </w:t>
-      </w:r>
-      <w:r>
-        <w:rPr>
-          <w:lang w:val="en-US"/>
-        </w:rPr>
-        <w:t>N</w:t>
-      </w:r>
-      <w:r>
-        <w:rPr>
-          <w:lang w:val="en-US"/>
-        </w:rPr>
-        <w:t xml:space="preserve">ovembre 2019 </w:t>
-      </w:r>
-    </w:p>
-    <w:p>
-      <w:pPr>
-        <w:rPr>
-          <w:lang w:val="en-US"/>
-        </w:rPr>
-      </w:pPr>
-      <w:r>
-        <w:rPr>
-          <w:lang w:val="en-US"/>
-        </w:rPr>
-        <w:t>-</w:t>
-      </w:r>
-      <w:r>
-        <w:rPr>
-          <w:b/>
-          <w:lang w:val="en-US"/>
-        </w:rPr>
-        <w:t>System Design Document:</w:t>
-      </w:r>
-      <w:r>
-        <w:rPr>
-          <w:lang w:val="en-US"/>
-        </w:rPr>
-        <w:t xml:space="preserve"> 29 </w:t>
-      </w:r>
-      <w:r>
-        <w:rPr>
-          <w:lang w:val="en-US"/>
-        </w:rPr>
-        <w:t>N</w:t>
-      </w:r>
-      <w:r>
-        <w:rPr>
-          <w:lang w:val="en-US"/>
-        </w:rPr>
         <w:t xml:space="preserve">ovembre 2019  </w:t>
       </w:r>
     </w:p>
     <w:p>
       <w:r>
+        <w:lastRenderedPageBreak/>
         <w:t>-</w:t>
       </w:r>
       <w:r>
@@ -1703,16 +3244,16 @@
 <file path=word/numbering.xml><?xml version="1.0" encoding="utf-8"?>
 <w:numbering xmlns:wpc="http://schemas.microsoft.com/office/word/2010/wordprocessingCanvas" xmlns:cx="http://schemas.microsoft.com/office/drawing/2014/chartex" xmlns:cx1="http://schemas.microsoft.com/office/drawing/2015/9/8/chartex" xmlns:cx2="http://schemas.microsoft.com/office/drawing/2015/10/21/chartex" xmlns:cx3="http://schemas.microsoft.com/office/drawing/2016/5/9/chartex" xmlns:cx4="http://schemas.microsoft.com/office/drawing/2016/5/10/chartex" xmlns:cx5="http://schemas.microsoft.com/office/drawing/2016/5/11/chartex" xmlns:cx6="http://schemas.microsoft.com/office/drawing/2016/5/12/chartex" xmlns:cx7="http://schemas.microsoft.com/office/drawing/2016/5/13/chartex" xmlns:cx8="http://schemas.microsoft.com/office/drawing/2016/5/14/chartex" xmlns:mc="http://schemas.openxmlformats.org/markup-compatibility/2006" xmlns:aink="http://schemas.microsoft.com/office/drawing/2016/ink" xmlns:am3d="http://schemas.microsoft.com/office/drawing/2017/model3d" xmlns:o="urn:schemas-microsoft-com:office:office" xmlns:r="http://schemas.openxmlformats.org/officeDocument/2006/relationships" xmlns:m="http://schemas.openxmlformats.org/officeDocument/2006/math" xmlns:v="urn:schemas-microsoft-com:vml" xmlns:wp14="http://schemas.microsoft.com/office/word/2010/wordprocessingDrawing" xmlns:wp="http://schemas.openxmlformats.org/drawingml/2006/wordprocessingDrawing" xmlns:w10="urn:schemas-microsoft-com:office:word" xmlns:w="http://schemas.openxmlformats.org/wordprocessingml/2006/main" xmlns:w14="http://schemas.microsoft.com/office/word/2010/wordml" xmlns:w15="http://schemas.microsoft.com/office/word/2012/wordml" xmlns:w16cid="http://schemas.microsoft.com/office/word/2016/wordml/cid" xmlns:w16se="http://schemas.microsoft.com/office/word/2015/wordml/symex" xmlns:wpg="http://schemas.microsoft.com/office/word/2010/wordprocessingGroup" xmlns:wpi="http://schemas.microsoft.com/office/word/2010/wordprocessingInk" xmlns:wne="http://schemas.microsoft.com/office/word/2006/wordml" xmlns:wps="http://schemas.microsoft.com/office/word/2010/wordprocessingShape" mc:Ignorable="w14 w15 w16se w16cid wp14">
   <w:abstractNum w:abstractNumId="0" w15:restartNumberingAfterBreak="0">
-    <w:nsid w:val="38A97369"/>
+    <w:nsid w:val="1A7352F5"/>
     <w:multiLevelType w:val="hybridMultilevel"/>
-    <w:tmpl w:val="32DC9636"/>
-    <w:lvl w:ilvl="0" w:tplc="0410000F">
+    <w:tmpl w:val="92286B3A"/>
+    <w:lvl w:ilvl="0" w:tplc="951E19A0">
       <w:start w:val="1"/>
       <w:numFmt w:val="decimal"/>
       <w:lvlText w:val="%1."/>
       <w:lvlJc w:val="left"/>
       <w:pPr>
-        <w:ind w:left="720" w:hanging="360"/>
+        <w:ind w:left="360" w:hanging="360"/>
       </w:pPr>
       <w:rPr>
         <w:rFonts w:hint="default"/>
@@ -1724,7 +3265,7 @@
       <w:lvlText w:val="%2."/>
       <w:lvlJc w:val="left"/>
       <w:pPr>
-        <w:ind w:left="1440" w:hanging="360"/>
+        <w:ind w:left="1080" w:hanging="360"/>
       </w:pPr>
     </w:lvl>
     <w:lvl w:ilvl="2" w:tplc="0410001B" w:tentative="1">
@@ -1733,7 +3274,7 @@
       <w:lvlText w:val="%3."/>
       <w:lvlJc w:val="right"/>
       <w:pPr>
-        <w:ind w:left="2160" w:hanging="180"/>
+        <w:ind w:left="1800" w:hanging="180"/>
       </w:pPr>
     </w:lvl>
     <w:lvl w:ilvl="3" w:tplc="0410000F" w:tentative="1">
@@ -1742,7 +3283,7 @@
       <w:lvlText w:val="%4."/>
       <w:lvlJc w:val="left"/>
       <w:pPr>
-        <w:ind w:left="2880" w:hanging="360"/>
+        <w:ind w:left="2520" w:hanging="360"/>
       </w:pPr>
     </w:lvl>
     <w:lvl w:ilvl="4" w:tplc="04100019" w:tentative="1">
@@ -1751,7 +3292,7 @@
       <w:lvlText w:val="%5."/>
       <w:lvlJc w:val="left"/>
       <w:pPr>
-        <w:ind w:left="3600" w:hanging="360"/>
+        <w:ind w:left="3240" w:hanging="360"/>
       </w:pPr>
     </w:lvl>
     <w:lvl w:ilvl="5" w:tplc="0410001B" w:tentative="1">
@@ -1760,7 +3301,7 @@
       <w:lvlText w:val="%6."/>
       <w:lvlJc w:val="right"/>
       <w:pPr>
-        <w:ind w:left="4320" w:hanging="180"/>
+        <w:ind w:left="3960" w:hanging="180"/>
       </w:pPr>
     </w:lvl>
     <w:lvl w:ilvl="6" w:tplc="0410000F" w:tentative="1">
@@ -1769,7 +3310,7 @@
       <w:lvlText w:val="%7."/>
       <w:lvlJc w:val="left"/>
       <w:pPr>
-        <w:ind w:left="5040" w:hanging="360"/>
+        <w:ind w:left="4680" w:hanging="360"/>
       </w:pPr>
     </w:lvl>
     <w:lvl w:ilvl="7" w:tplc="04100019" w:tentative="1">
@@ -1778,7 +3319,7 @@
       <w:lvlText w:val="%8."/>
       <w:lvlJc w:val="left"/>
       <w:pPr>
-        <w:ind w:left="5760" w:hanging="360"/>
+        <w:ind w:left="5400" w:hanging="360"/>
       </w:pPr>
     </w:lvl>
     <w:lvl w:ilvl="8" w:tplc="0410001B" w:tentative="1">
@@ -1787,11 +3328,302 @@
       <w:lvlText w:val="%9."/>
       <w:lvlJc w:val="right"/>
       <w:pPr>
-        <w:ind w:left="6480" w:hanging="180"/>
+        <w:ind w:left="6120" w:hanging="180"/>
       </w:pPr>
     </w:lvl>
   </w:abstractNum>
   <w:abstractNum w:abstractNumId="1" w15:restartNumberingAfterBreak="0">
+    <w:nsid w:val="1A77090A"/>
+    <w:multiLevelType w:val="hybridMultilevel"/>
+    <w:tmpl w:val="D6D4FCF8"/>
+    <w:lvl w:ilvl="0" w:tplc="04100001">
+      <w:start w:val="1"/>
+      <w:numFmt w:val="bullet"/>
+      <w:lvlText w:val=""/>
+      <w:lvlJc w:val="left"/>
+      <w:pPr>
+        <w:ind w:left="1068" w:hanging="360"/>
+      </w:pPr>
+      <w:rPr>
+        <w:rFonts w:ascii="Symbol" w:hAnsi="Symbol" w:hint="default"/>
+      </w:rPr>
+    </w:lvl>
+    <w:lvl w:ilvl="1" w:tplc="04100003" w:tentative="1">
+      <w:start w:val="1"/>
+      <w:numFmt w:val="bullet"/>
+      <w:lvlText w:val="o"/>
+      <w:lvlJc w:val="left"/>
+      <w:pPr>
+        <w:ind w:left="1788" w:hanging="360"/>
+      </w:pPr>
+      <w:rPr>
+        <w:rFonts w:ascii="Courier New" w:hAnsi="Courier New" w:cs="Courier New" w:hint="default"/>
+      </w:rPr>
+    </w:lvl>
+    <w:lvl w:ilvl="2" w:tplc="04100005" w:tentative="1">
+      <w:start w:val="1"/>
+      <w:numFmt w:val="bullet"/>
+      <w:lvlText w:val=""/>
+      <w:lvlJc w:val="left"/>
+      <w:pPr>
+        <w:ind w:left="2508" w:hanging="360"/>
+      </w:pPr>
+      <w:rPr>
+        <w:rFonts w:ascii="Wingdings" w:hAnsi="Wingdings" w:hint="default"/>
+      </w:rPr>
+    </w:lvl>
+    <w:lvl w:ilvl="3" w:tplc="04100001" w:tentative="1">
+      <w:start w:val="1"/>
+      <w:numFmt w:val="bullet"/>
+      <w:lvlText w:val=""/>
+      <w:lvlJc w:val="left"/>
+      <w:pPr>
+        <w:ind w:left="3228" w:hanging="360"/>
+      </w:pPr>
+      <w:rPr>
+        <w:rFonts w:ascii="Symbol" w:hAnsi="Symbol" w:hint="default"/>
+      </w:rPr>
+    </w:lvl>
+    <w:lvl w:ilvl="4" w:tplc="04100003" w:tentative="1">
+      <w:start w:val="1"/>
+      <w:numFmt w:val="bullet"/>
+      <w:lvlText w:val="o"/>
+      <w:lvlJc w:val="left"/>
+      <w:pPr>
+        <w:ind w:left="3948" w:hanging="360"/>
+      </w:pPr>
+      <w:rPr>
+        <w:rFonts w:ascii="Courier New" w:hAnsi="Courier New" w:cs="Courier New" w:hint="default"/>
+      </w:rPr>
+    </w:lvl>
+    <w:lvl w:ilvl="5" w:tplc="04100005" w:tentative="1">
+      <w:start w:val="1"/>
+      <w:numFmt w:val="bullet"/>
+      <w:lvlText w:val=""/>
+      <w:lvlJc w:val="left"/>
+      <w:pPr>
+        <w:ind w:left="4668" w:hanging="360"/>
+      </w:pPr>
+      <w:rPr>
+        <w:rFonts w:ascii="Wingdings" w:hAnsi="Wingdings" w:hint="default"/>
+      </w:rPr>
+    </w:lvl>
+    <w:lvl w:ilvl="6" w:tplc="04100001" w:tentative="1">
+      <w:start w:val="1"/>
+      <w:numFmt w:val="bullet"/>
+      <w:lvlText w:val=""/>
+      <w:lvlJc w:val="left"/>
+      <w:pPr>
+        <w:ind w:left="5388" w:hanging="360"/>
+      </w:pPr>
+      <w:rPr>
+        <w:rFonts w:ascii="Symbol" w:hAnsi="Symbol" w:hint="default"/>
+      </w:rPr>
+    </w:lvl>
+    <w:lvl w:ilvl="7" w:tplc="04100003" w:tentative="1">
+      <w:start w:val="1"/>
+      <w:numFmt w:val="bullet"/>
+      <w:lvlText w:val="o"/>
+      <w:lvlJc w:val="left"/>
+      <w:pPr>
+        <w:ind w:left="6108" w:hanging="360"/>
+      </w:pPr>
+      <w:rPr>
+        <w:rFonts w:ascii="Courier New" w:hAnsi="Courier New" w:cs="Courier New" w:hint="default"/>
+      </w:rPr>
+    </w:lvl>
+    <w:lvl w:ilvl="8" w:tplc="04100005" w:tentative="1">
+      <w:start w:val="1"/>
+      <w:numFmt w:val="bullet"/>
+      <w:lvlText w:val=""/>
+      <w:lvlJc w:val="left"/>
+      <w:pPr>
+        <w:ind w:left="6828" w:hanging="360"/>
+      </w:pPr>
+      <w:rPr>
+        <w:rFonts w:ascii="Wingdings" w:hAnsi="Wingdings" w:hint="default"/>
+      </w:rPr>
+    </w:lvl>
+  </w:abstractNum>
+  <w:abstractNum w:abstractNumId="2" w15:restartNumberingAfterBreak="0">
+    <w:nsid w:val="38A97369"/>
+    <w:multiLevelType w:val="hybridMultilevel"/>
+    <w:tmpl w:val="2D265E5A"/>
+    <w:lvl w:ilvl="0" w:tplc="0410000F">
+      <w:start w:val="1"/>
+      <w:numFmt w:val="decimal"/>
+      <w:lvlText w:val="%1."/>
+      <w:lvlJc w:val="left"/>
+      <w:pPr>
+        <w:ind w:left="720" w:hanging="360"/>
+      </w:pPr>
+      <w:rPr>
+        <w:rFonts w:hint="default"/>
+      </w:rPr>
+    </w:lvl>
+    <w:lvl w:ilvl="1" w:tplc="04100019">
+      <w:start w:val="1"/>
+      <w:numFmt w:val="lowerLetter"/>
+      <w:lvlText w:val="%2."/>
+      <w:lvlJc w:val="left"/>
+      <w:pPr>
+        <w:ind w:left="1440" w:hanging="360"/>
+      </w:pPr>
+    </w:lvl>
+    <w:lvl w:ilvl="2" w:tplc="0410001B" w:tentative="1">
+      <w:start w:val="1"/>
+      <w:numFmt w:val="lowerRoman"/>
+      <w:lvlText w:val="%3."/>
+      <w:lvlJc w:val="right"/>
+      <w:pPr>
+        <w:ind w:left="2160" w:hanging="180"/>
+      </w:pPr>
+    </w:lvl>
+    <w:lvl w:ilvl="3" w:tplc="0410000F" w:tentative="1">
+      <w:start w:val="1"/>
+      <w:numFmt w:val="decimal"/>
+      <w:lvlText w:val="%4."/>
+      <w:lvlJc w:val="left"/>
+      <w:pPr>
+        <w:ind w:left="2880" w:hanging="360"/>
+      </w:pPr>
+    </w:lvl>
+    <w:lvl w:ilvl="4" w:tplc="04100019" w:tentative="1">
+      <w:start w:val="1"/>
+      <w:numFmt w:val="lowerLetter"/>
+      <w:lvlText w:val="%5."/>
+      <w:lvlJc w:val="left"/>
+      <w:pPr>
+        <w:ind w:left="3600" w:hanging="360"/>
+      </w:pPr>
+    </w:lvl>
+    <w:lvl w:ilvl="5" w:tplc="0410001B" w:tentative="1">
+      <w:start w:val="1"/>
+      <w:numFmt w:val="lowerRoman"/>
+      <w:lvlText w:val="%6."/>
+      <w:lvlJc w:val="right"/>
+      <w:pPr>
+        <w:ind w:left="4320" w:hanging="180"/>
+      </w:pPr>
+    </w:lvl>
+    <w:lvl w:ilvl="6" w:tplc="0410000F" w:tentative="1">
+      <w:start w:val="1"/>
+      <w:numFmt w:val="decimal"/>
+      <w:lvlText w:val="%7."/>
+      <w:lvlJc w:val="left"/>
+      <w:pPr>
+        <w:ind w:left="5040" w:hanging="360"/>
+      </w:pPr>
+    </w:lvl>
+    <w:lvl w:ilvl="7" w:tplc="04100019" w:tentative="1">
+      <w:start w:val="1"/>
+      <w:numFmt w:val="lowerLetter"/>
+      <w:lvlText w:val="%8."/>
+      <w:lvlJc w:val="left"/>
+      <w:pPr>
+        <w:ind w:left="5760" w:hanging="360"/>
+      </w:pPr>
+    </w:lvl>
+    <w:lvl w:ilvl="8" w:tplc="0410001B" w:tentative="1">
+      <w:start w:val="1"/>
+      <w:numFmt w:val="lowerRoman"/>
+      <w:lvlText w:val="%9."/>
+      <w:lvlJc w:val="right"/>
+      <w:pPr>
+        <w:ind w:left="6480" w:hanging="180"/>
+      </w:pPr>
+    </w:lvl>
+  </w:abstractNum>
+  <w:abstractNum w:abstractNumId="3" w15:restartNumberingAfterBreak="0">
+    <w:nsid w:val="430A0C18"/>
+    <w:multiLevelType w:val="hybridMultilevel"/>
+    <w:tmpl w:val="D2386CD8"/>
+    <w:lvl w:ilvl="0" w:tplc="951E19A0">
+      <w:start w:val="1"/>
+      <w:numFmt w:val="decimal"/>
+      <w:lvlText w:val="%1."/>
+      <w:lvlJc w:val="left"/>
+      <w:pPr>
+        <w:ind w:left="720" w:hanging="360"/>
+      </w:pPr>
+      <w:rPr>
+        <w:rFonts w:hint="default"/>
+      </w:rPr>
+    </w:lvl>
+    <w:lvl w:ilvl="1" w:tplc="04100019" w:tentative="1">
+      <w:start w:val="1"/>
+      <w:numFmt w:val="lowerLetter"/>
+      <w:lvlText w:val="%2."/>
+      <w:lvlJc w:val="left"/>
+      <w:pPr>
+        <w:ind w:left="1440" w:hanging="360"/>
+      </w:pPr>
+    </w:lvl>
+    <w:lvl w:ilvl="2" w:tplc="0410001B" w:tentative="1">
+      <w:start w:val="1"/>
+      <w:numFmt w:val="lowerRoman"/>
+      <w:lvlText w:val="%3."/>
+      <w:lvlJc w:val="right"/>
+      <w:pPr>
+        <w:ind w:left="2160" w:hanging="180"/>
+      </w:pPr>
+    </w:lvl>
+    <w:lvl w:ilvl="3" w:tplc="0410000F" w:tentative="1">
+      <w:start w:val="1"/>
+      <w:numFmt w:val="decimal"/>
+      <w:lvlText w:val="%4."/>
+      <w:lvlJc w:val="left"/>
+      <w:pPr>
+        <w:ind w:left="2880" w:hanging="360"/>
+      </w:pPr>
+    </w:lvl>
+    <w:lvl w:ilvl="4" w:tplc="04100019" w:tentative="1">
+      <w:start w:val="1"/>
+      <w:numFmt w:val="lowerLetter"/>
+      <w:lvlText w:val="%5."/>
+      <w:lvlJc w:val="left"/>
+      <w:pPr>
+        <w:ind w:left="3600" w:hanging="360"/>
+      </w:pPr>
+    </w:lvl>
+    <w:lvl w:ilvl="5" w:tplc="0410001B" w:tentative="1">
+      <w:start w:val="1"/>
+      <w:numFmt w:val="lowerRoman"/>
+      <w:lvlText w:val="%6."/>
+      <w:lvlJc w:val="right"/>
+      <w:pPr>
+        <w:ind w:left="4320" w:hanging="180"/>
+      </w:pPr>
+    </w:lvl>
+    <w:lvl w:ilvl="6" w:tplc="0410000F" w:tentative="1">
+      <w:start w:val="1"/>
+      <w:numFmt w:val="decimal"/>
+      <w:lvlText w:val="%7."/>
+      <w:lvlJc w:val="left"/>
+      <w:pPr>
+        <w:ind w:left="5040" w:hanging="360"/>
+      </w:pPr>
+    </w:lvl>
+    <w:lvl w:ilvl="7" w:tplc="04100019" w:tentative="1">
+      <w:start w:val="1"/>
+      <w:numFmt w:val="lowerLetter"/>
+      <w:lvlText w:val="%8."/>
+      <w:lvlJc w:val="left"/>
+      <w:pPr>
+        <w:ind w:left="5760" w:hanging="360"/>
+      </w:pPr>
+    </w:lvl>
+    <w:lvl w:ilvl="8" w:tplc="0410001B" w:tentative="1">
+      <w:start w:val="1"/>
+      <w:numFmt w:val="lowerRoman"/>
+      <w:lvlText w:val="%9."/>
+      <w:lvlJc w:val="right"/>
+      <w:pPr>
+        <w:ind w:left="6480" w:hanging="180"/>
+      </w:pPr>
+    </w:lvl>
+  </w:abstractNum>
+  <w:abstractNum w:abstractNumId="4" w15:restartNumberingAfterBreak="0">
     <w:nsid w:val="483A1556"/>
     <w:multiLevelType w:val="hybridMultilevel"/>
     <w:tmpl w:val="E0A8366A"/>
@@ -1880,7 +3712,7 @@
       </w:pPr>
     </w:lvl>
   </w:abstractNum>
-  <w:abstractNum w:abstractNumId="2" w15:restartNumberingAfterBreak="0">
+  <w:abstractNum w:abstractNumId="5" w15:restartNumberingAfterBreak="0">
     <w:nsid w:val="66E76937"/>
     <w:multiLevelType w:val="hybridMultilevel"/>
     <w:tmpl w:val="F140D6E4"/>
@@ -1994,13 +3826,22 @@
     </w:lvl>
   </w:abstractNum>
   <w:num w:numId="1">
+    <w:abstractNumId w:val="4"/>
+  </w:num>
+  <w:num w:numId="2">
+    <w:abstractNumId w:val="2"/>
+  </w:num>
+  <w:num w:numId="3">
+    <w:abstractNumId w:val="5"/>
+  </w:num>
+  <w:num w:numId="4">
     <w:abstractNumId w:val="1"/>
   </w:num>
-  <w:num w:numId="2">
+  <w:num w:numId="5">
+    <w:abstractNumId w:val="3"/>
+  </w:num>
+  <w:num w:numId="6">
     <w:abstractNumId w:val="0"/>
-  </w:num>
-  <w:num w:numId="3">
-    <w:abstractNumId w:val="2"/>
   </w:num>
 </w:numbering>
 </file>
@@ -2022,7 +3863,7 @@
       </w:pPr>
     </w:pPrDefault>
   </w:docDefaults>
-  <w:latentStyles w:defLockedState="0" w:defUIPriority="99" w:defSemiHidden="0" w:defUnhideWhenUsed="0" w:defQFormat="0" w:count="375">
+  <w:latentStyles w:defLockedState="0" w:defUIPriority="99" w:defSemiHidden="0" w:defUnhideWhenUsed="0" w:defQFormat="0" w:count="377">
     <w:lsdException w:name="Normal" w:uiPriority="0" w:qFormat="1"/>
     <w:lsdException w:name="heading 1" w:uiPriority="9" w:qFormat="1"/>
     <w:lsdException w:name="heading 2" w:semiHidden="1" w:uiPriority="9" w:unhideWhenUsed="1" w:qFormat="1"/>
@@ -2128,7 +3969,6 @@
     <w:lsdException w:name="HTML Sample" w:semiHidden="1" w:unhideWhenUsed="1"/>
     <w:lsdException w:name="HTML Typewriter" w:semiHidden="1" w:unhideWhenUsed="1"/>
     <w:lsdException w:name="HTML Variable" w:semiHidden="1" w:unhideWhenUsed="1"/>
-    <w:lsdException w:name="Normal Table" w:semiHidden="1" w:unhideWhenUsed="1"/>
     <w:lsdException w:name="annotation subject" w:semiHidden="1" w:unhideWhenUsed="1"/>
     <w:lsdException w:name="No List" w:semiHidden="1" w:unhideWhenUsed="1"/>
     <w:lsdException w:name="Outline List 1" w:semiHidden="1" w:unhideWhenUsed="1"/>
@@ -2174,11 +4014,9 @@
     <w:lsdException w:name="Table Subtle 1" w:semiHidden="1" w:unhideWhenUsed="1"/>
     <w:lsdException w:name="Table Subtle 2" w:semiHidden="1" w:unhideWhenUsed="1"/>
     <w:lsdException w:name="Table Web 1" w:semiHidden="1" w:unhideWhenUsed="1"/>
-    <w:lsdException w:name="Table Web 2" w:semiHidden="1" w:unhideWhenUsed="1"/>
     <w:lsdException w:name="Table Web 3" w:semiHidden="1" w:unhideWhenUsed="1"/>
     <w:lsdException w:name="Balloon Text" w:semiHidden="1" w:unhideWhenUsed="1"/>
     <w:lsdException w:name="Table Grid" w:uiPriority="39"/>
-    <w:lsdException w:name="Table Theme" w:semiHidden="1" w:unhideWhenUsed="1"/>
     <w:lsdException w:name="Placeholder Text" w:semiHidden="1"/>
     <w:lsdException w:name="No Spacing" w:uiPriority="1" w:qFormat="1"/>
     <w:lsdException w:name="Light Shading" w:uiPriority="60"/>
@@ -2398,6 +4236,8 @@
     <w:lsdException w:name="Smart Hyperlink" w:semiHidden="1" w:unhideWhenUsed="1"/>
     <w:lsdException w:name="Hashtag" w:semiHidden="1" w:unhideWhenUsed="1"/>
     <w:lsdException w:name="Unresolved Mention" w:semiHidden="1" w:unhideWhenUsed="1"/>
+    <w:lsdException w:name="Smart Link" w:semiHidden="1" w:unhideWhenUsed="1"/>
+    <w:lsdException w:name="Smart Link Error" w:semiHidden="1" w:unhideWhenUsed="1"/>
   </w:latentStyles>
   <w:style w:type="paragraph" w:default="1" w:styleId="Normale">
     <w:name w:val="Normal"/>
@@ -2592,6 +4432,75 @@
     <w:link w:val="Pidipagina"/>
     <w:uiPriority w:val="99"/>
     <w:rsid w:val="00B27E96"/>
+  </w:style>
+  <w:style w:type="paragraph" w:styleId="NormaleWeb">
+    <w:name w:val="Normal (Web)"/>
+    <w:basedOn w:val="Normale"/>
+    <w:uiPriority w:val="99"/>
+    <w:semiHidden/>
+    <w:unhideWhenUsed/>
+    <w:rsid w:val="00D3070C"/>
+    <w:pPr>
+      <w:spacing w:before="100" w:beforeAutospacing="1" w:after="100" w:afterAutospacing="1" w:line="240" w:lineRule="auto"/>
+    </w:pPr>
+    <w:rPr>
+      <w:rFonts w:ascii="Times New Roman" w:eastAsia="Times New Roman" w:hAnsi="Times New Roman" w:cs="Times New Roman"/>
+      <w:sz w:val="24"/>
+      <w:szCs w:val="24"/>
+      <w:lang w:eastAsia="it-IT"/>
+    </w:rPr>
+  </w:style>
+  <w:style w:type="table" w:styleId="Grigliatabella">
+    <w:name w:val="Table Grid"/>
+    <w:basedOn w:val="Tabellanormale"/>
+    <w:uiPriority w:val="39"/>
+    <w:rsid w:val="00342BBF"/>
+    <w:pPr>
+      <w:spacing w:after="0" w:line="240" w:lineRule="auto"/>
+    </w:pPr>
+    <w:tblPr>
+      <w:tblBorders>
+        <w:top w:val="single" w:sz="4" w:space="0" w:color="auto"/>
+        <w:left w:val="single" w:sz="4" w:space="0" w:color="auto"/>
+        <w:bottom w:val="single" w:sz="4" w:space="0" w:color="auto"/>
+        <w:right w:val="single" w:sz="4" w:space="0" w:color="auto"/>
+        <w:insideH w:val="single" w:sz="4" w:space="0" w:color="auto"/>
+        <w:insideV w:val="single" w:sz="4" w:space="0" w:color="auto"/>
+      </w:tblBorders>
+    </w:tblPr>
+  </w:style>
+  <w:style w:type="character" w:customStyle="1" w:styleId="word">
+    <w:name w:val="word"/>
+    <w:basedOn w:val="Carpredefinitoparagrafo"/>
+    <w:rsid w:val="00342BBF"/>
+  </w:style>
+  <w:style w:type="character" w:customStyle="1" w:styleId="whitespace">
+    <w:name w:val="whitespace"/>
+    <w:basedOn w:val="Carpredefinitoparagrafo"/>
+    <w:rsid w:val="00342BBF"/>
+  </w:style>
+  <w:style w:type="character" w:styleId="Collegamentoipertestuale">
+    <w:name w:val="Hyperlink"/>
+    <w:basedOn w:val="Carpredefinitoparagrafo"/>
+    <w:uiPriority w:val="99"/>
+    <w:unhideWhenUsed/>
+    <w:rsid w:val="00342BBF"/>
+    <w:rPr>
+      <w:color w:val="0563C1" w:themeColor="hyperlink"/>
+      <w:u w:val="single"/>
+    </w:rPr>
+  </w:style>
+  <w:style w:type="character" w:styleId="Menzionenonrisolta">
+    <w:name w:val="Unresolved Mention"/>
+    <w:basedOn w:val="Carpredefinitoparagrafo"/>
+    <w:uiPriority w:val="99"/>
+    <w:semiHidden/>
+    <w:unhideWhenUsed/>
+    <w:rsid w:val="00342BBF"/>
+    <w:rPr>
+      <w:color w:val="605E5C"/>
+      <w:shd w:val="clear" w:color="auto" w:fill="E1DFDD"/>
+    </w:rPr>
   </w:style>
 </w:styles>
 </file>

</xml_diff>

<commit_message>
Add scenarios to problem statement documet
</commit_message>
<xml_diff>
--- a/DocumentiDiProgettazione/Problem Statement.docx
+++ b/DocumentiDiProgettazione/Problem Statement.docx
@@ -325,87 +325,7 @@
           <w:szCs w:val="20"/>
           <w:lang w:eastAsia="it-IT"/>
         </w:rPr>
-        <w:t xml:space="preserve">L’applicazione denominata RecipeManager si pone l'obiettivo duplice di fornire agli utenti sia un ambiente social, ovvero, un ambiente dove gli utenti possono sia pubblicare le proprie </w:t>
-      </w:r>
-      <w:r>
-        <w:rPr>
-          <w:rFonts w:ascii="Arial" w:eastAsia="Times New Roman" w:hAnsi="Arial" w:cs="Arial"/>
-          <w:color w:val="111111"/>
-          <w:sz w:val="20"/>
-          <w:szCs w:val="20"/>
-          <w:lang w:eastAsia="it-IT"/>
-        </w:rPr>
-        <w:t>ricette che</w:t>
-      </w:r>
-      <w:r>
-        <w:rPr>
-          <w:rFonts w:ascii="Arial" w:eastAsia="Times New Roman" w:hAnsi="Arial" w:cs="Arial"/>
-          <w:color w:val="111111"/>
-          <w:sz w:val="20"/>
-          <w:szCs w:val="20"/>
-          <w:lang w:eastAsia="it-IT"/>
-        </w:rPr>
-        <w:t xml:space="preserve"> fruire e commentare quelle degli </w:t>
-      </w:r>
-      <w:r>
-        <w:rPr>
-          <w:rFonts w:ascii="Arial" w:eastAsia="Times New Roman" w:hAnsi="Arial" w:cs="Arial"/>
-          <w:color w:val="111111"/>
-          <w:sz w:val="20"/>
-          <w:szCs w:val="20"/>
-          <w:lang w:eastAsia="it-IT"/>
-        </w:rPr>
-        <w:t>altri ma</w:t>
-      </w:r>
-      <w:r>
-        <w:rPr>
-          <w:rFonts w:ascii="Arial" w:eastAsia="Times New Roman" w:hAnsi="Arial" w:cs="Arial"/>
-          <w:color w:val="111111"/>
-          <w:sz w:val="20"/>
-          <w:szCs w:val="20"/>
-          <w:lang w:eastAsia="it-IT"/>
-        </w:rPr>
-        <w:t xml:space="preserve">, anche un ambiente che </w:t>
-      </w:r>
-      <w:r>
-        <w:rPr>
-          <w:rFonts w:ascii="Arial" w:eastAsia="Times New Roman" w:hAnsi="Arial" w:cs="Arial"/>
-          <w:color w:val="111111"/>
-          <w:sz w:val="20"/>
-          <w:szCs w:val="20"/>
-          <w:lang w:eastAsia="it-IT"/>
-        </w:rPr>
-        <w:t>implementa un</w:t>
-      </w:r>
-      <w:r>
-        <w:rPr>
-          <w:rFonts w:ascii="Arial" w:eastAsia="Times New Roman" w:hAnsi="Arial" w:cs="Arial"/>
-          <w:color w:val="111111"/>
-          <w:sz w:val="20"/>
-          <w:szCs w:val="20"/>
-          <w:lang w:eastAsia="it-IT"/>
-        </w:rPr>
-        <w:t xml:space="preserve"> raccoglitore digitale di ricette con lo </w:t>
-      </w:r>
-      <w:r>
-        <w:rPr>
-          <w:rFonts w:ascii="Arial" w:eastAsia="Times New Roman" w:hAnsi="Arial" w:cs="Arial"/>
-          <w:color w:val="111111"/>
-          <w:sz w:val="20"/>
-          <w:szCs w:val="20"/>
-          <w:lang w:eastAsia="it-IT"/>
-        </w:rPr>
-        <w:t>scopo di</w:t>
-      </w:r>
-      <w:r>
-        <w:rPr>
-          <w:rFonts w:ascii="Arial" w:eastAsia="Times New Roman" w:hAnsi="Arial" w:cs="Arial"/>
-          <w:color w:val="111111"/>
-          <w:sz w:val="20"/>
-          <w:szCs w:val="20"/>
-          <w:lang w:eastAsia="it-IT"/>
-        </w:rPr>
-        <w:t xml:space="preserve"> risolvere alcuni problemi dei raccoglitori di ricette tradizionali.</w:t>
+        <w:t>L’applicazione denominata RecipeManager si pone l'obiettivo duplice di fornire agli utenti sia un ambiente social, ovvero, un ambiente dove gli utenti possono sia pubblicare le proprie ricette che fruire e commentare quelle degli altri ma, anche un ambiente che implementa un raccoglitore digitale di ricette con lo scopo di risolvere alcuni problemi dei raccoglitori di ricette tradizionali.</w:t>
       </w:r>
     </w:p>
     <w:p>
@@ -482,37 +402,7 @@
           <w:szCs w:val="20"/>
           <w:lang w:eastAsia="it-IT"/>
         </w:rPr>
-        <w:t>Inoltre,</w:t>
-      </w:r>
-      <w:r>
-        <w:rPr>
-          <w:rFonts w:ascii="Arial" w:eastAsia="Times New Roman" w:hAnsi="Arial" w:cs="Arial"/>
-          <w:color w:val="111111"/>
-          <w:sz w:val="20"/>
-          <w:szCs w:val="20"/>
-          <w:lang w:eastAsia="it-IT"/>
-        </w:rPr>
-        <w:t xml:space="preserve"> l'obiettivo è anche quello di favorire l'accessibilità sfruttando le potenzialità che ci sono </w:t>
-      </w:r>
-      <w:r>
-        <w:rPr>
-          <w:rFonts w:ascii="Arial" w:eastAsia="Times New Roman" w:hAnsi="Arial" w:cs="Arial"/>
-          <w:color w:val="111111"/>
-          <w:sz w:val="20"/>
-          <w:szCs w:val="20"/>
-          <w:lang w:eastAsia="it-IT"/>
-        </w:rPr>
-        <w:t>offerte dagli</w:t>
-      </w:r>
-      <w:r>
-        <w:rPr>
-          <w:rFonts w:ascii="Arial" w:eastAsia="Times New Roman" w:hAnsi="Arial" w:cs="Arial"/>
-          <w:color w:val="111111"/>
-          <w:sz w:val="20"/>
-          <w:szCs w:val="20"/>
-          <w:lang w:eastAsia="it-IT"/>
-        </w:rPr>
-        <w:t xml:space="preserve"> strumenti tecnologici odierni i quali sono largamente e trasversalmente adoperati.</w:t>
+        <w:t>Inoltre, l'obiettivo è anche quello di favorire l'accessibilità sfruttando le potenzialità che ci sono offerte dagli strumenti tecnologici odierni i quali sono largamente e trasversalmente adoperati.</w:t>
       </w:r>
     </w:p>
     <w:p>
@@ -599,79 +489,7 @@
           <w:sz w:val="20"/>
           <w:szCs w:val="20"/>
         </w:rPr>
-        <w:t>RecipeManager sarà un’applicazione abbastanza trasversale sia in termini di genere che di età</w:t>
-      </w:r>
-      <w:r>
-        <w:rPr>
-          <w:rFonts w:ascii="Arial" w:hAnsi="Arial" w:cs="Arial"/>
-          <w:color w:val="111111"/>
-          <w:sz w:val="20"/>
-          <w:szCs w:val="20"/>
-        </w:rPr>
-        <w:t>,</w:t>
-      </w:r>
-      <w:r>
-        <w:rPr>
-          <w:rFonts w:ascii="Arial" w:hAnsi="Arial" w:cs="Arial"/>
-          <w:color w:val="111111"/>
-          <w:sz w:val="20"/>
-          <w:szCs w:val="20"/>
-        </w:rPr>
-        <w:t xml:space="preserve"> in quanto</w:t>
-      </w:r>
-      <w:r>
-        <w:rPr>
-          <w:rFonts w:ascii="Arial" w:hAnsi="Arial" w:cs="Arial"/>
-          <w:color w:val="111111"/>
-          <w:sz w:val="20"/>
-          <w:szCs w:val="20"/>
-        </w:rPr>
-        <w:t>,</w:t>
-      </w:r>
-      <w:r>
-        <w:rPr>
-          <w:rFonts w:ascii="Arial" w:hAnsi="Arial" w:cs="Arial"/>
-          <w:color w:val="111111"/>
-          <w:sz w:val="20"/>
-          <w:szCs w:val="20"/>
-        </w:rPr>
-        <w:t xml:space="preserve"> soprattutto nel nostro bel paese</w:t>
-      </w:r>
-      <w:r>
-        <w:rPr>
-          <w:rFonts w:ascii="Arial" w:hAnsi="Arial" w:cs="Arial"/>
-          <w:color w:val="111111"/>
-          <w:sz w:val="20"/>
-          <w:szCs w:val="20"/>
-        </w:rPr>
-        <w:t>,</w:t>
-      </w:r>
-      <w:r>
-        <w:rPr>
-          <w:rFonts w:ascii="Arial" w:hAnsi="Arial" w:cs="Arial"/>
-          <w:color w:val="111111"/>
-          <w:sz w:val="20"/>
-          <w:szCs w:val="20"/>
-        </w:rPr>
-        <w:t xml:space="preserve"> la cucina è sia arte che tradizione</w:t>
-      </w:r>
-      <w:r>
-        <w:rPr>
-          <w:rFonts w:ascii="Arial" w:hAnsi="Arial" w:cs="Arial"/>
-          <w:color w:val="111111"/>
-          <w:sz w:val="20"/>
-          <w:szCs w:val="20"/>
-        </w:rPr>
-        <w:t>,</w:t>
-      </w:r>
-      <w:r>
-        <w:rPr>
-          <w:rFonts w:ascii="Arial" w:hAnsi="Arial" w:cs="Arial"/>
-          <w:color w:val="111111"/>
-          <w:sz w:val="20"/>
-          <w:szCs w:val="20"/>
-        </w:rPr>
-        <w:t xml:space="preserve"> fattori che ci </w:t>
+        <w:t xml:space="preserve">RecipeManager sarà un’applicazione abbastanza trasversale sia in termini di genere che di età, in quanto, soprattutto nel nostro bel paese, la cucina è sia arte che tradizione, fattori che ci </w:t>
       </w:r>
       <w:r>
         <w:rPr>
@@ -1039,7 +857,7 @@
             </w:r>
             <w:r>
               <w:rPr>
-                <w:bCs/>
+                <w:b/>
                 <w:i/>
                 <w:iCs/>
                 <w:sz w:val="20"/>
@@ -1047,7 +865,19 @@
                 <w:u w:val="single"/>
                 <w:lang w:val="en-GB"/>
               </w:rPr>
-              <w:t>, registered user of RecipeManager Application.</w:t>
+              <w:t xml:space="preserve">: </w:t>
+            </w:r>
+            <w:r>
+              <w:rPr>
+                <w:bCs/>
+                <w:i/>
+                <w:iCs/>
+                <w:sz w:val="20"/>
+                <w:szCs w:val="20"/>
+                <w:u w:val="single"/>
+                <w:lang w:val="en-GB"/>
+              </w:rPr>
+              <w:t xml:space="preserve"> registered user of RecipeManager Application.</w:t>
             </w:r>
           </w:p>
         </w:tc>
@@ -1439,8 +1269,6 @@
                 <w:szCs w:val="20"/>
               </w:rPr>
             </w:pPr>
-            <w:bookmarkStart w:id="0" w:name="_GoBack"/>
-            <w:bookmarkEnd w:id="0"/>
           </w:p>
           <w:p>
             <w:pPr>
@@ -1819,6 +1647,651 @@
         </w:rPr>
       </w:pPr>
     </w:p>
+    <w:tbl>
+      <w:tblPr>
+        <w:tblStyle w:val="Grigliatabella"/>
+        <w:tblW w:w="9781" w:type="dxa"/>
+        <w:tblInd w:w="-5" w:type="dxa"/>
+        <w:tblLook w:val="04A0" w:firstRow="1" w:lastRow="0" w:firstColumn="1" w:lastColumn="0" w:noHBand="0" w:noVBand="1"/>
+      </w:tblPr>
+      <w:tblGrid>
+        <w:gridCol w:w="2127"/>
+        <w:gridCol w:w="7654"/>
+      </w:tblGrid>
+      <w:tr>
+        <w:tc>
+          <w:tcPr>
+            <w:tcW w:w="2127" w:type="dxa"/>
+          </w:tcPr>
+          <w:p>
+            <w:pPr>
+              <w:pStyle w:val="Paragrafoelenco"/>
+              <w:spacing w:line="360" w:lineRule="auto"/>
+              <w:ind w:left="0"/>
+              <w:jc w:val="both"/>
+              <w:rPr>
+                <w:rFonts w:ascii="Arial" w:hAnsi="Arial" w:cs="Arial"/>
+                <w:b/>
+                <w:bCs/>
+              </w:rPr>
+            </w:pPr>
+            <w:r>
+              <w:rPr>
+                <w:rStyle w:val="word"/>
+                <w:rFonts w:ascii="Arial" w:hAnsi="Arial" w:cs="Arial"/>
+                <w:b/>
+                <w:bCs/>
+                <w:spacing w:val="1"/>
+                <w:shd w:val="clear" w:color="auto" w:fill="FFFFFF"/>
+              </w:rPr>
+              <w:t>Scenario</w:t>
+            </w:r>
+            <w:r>
+              <w:rPr>
+                <w:rStyle w:val="whitespace"/>
+                <w:rFonts w:ascii="Arial" w:hAnsi="Arial" w:cs="Arial"/>
+                <w:b/>
+                <w:bCs/>
+                <w:spacing w:val="-1"/>
+                <w:shd w:val="clear" w:color="auto" w:fill="FFFFFF"/>
+              </w:rPr>
+              <w:t xml:space="preserve"> </w:t>
+            </w:r>
+            <w:r>
+              <w:rPr>
+                <w:rStyle w:val="word"/>
+                <w:rFonts w:ascii="Arial" w:hAnsi="Arial" w:cs="Arial"/>
+                <w:b/>
+                <w:bCs/>
+                <w:spacing w:val="-1"/>
+                <w:shd w:val="clear" w:color="auto" w:fill="FFFFFF"/>
+              </w:rPr>
+              <w:t>name</w:t>
+            </w:r>
+          </w:p>
+        </w:tc>
+        <w:tc>
+          <w:tcPr>
+            <w:tcW w:w="7654" w:type="dxa"/>
+          </w:tcPr>
+          <w:p>
+            <w:pPr>
+              <w:pStyle w:val="Paragrafoelenco"/>
+              <w:spacing w:line="360" w:lineRule="auto"/>
+              <w:ind w:left="0"/>
+              <w:rPr>
+                <w:b/>
+                <w:i/>
+                <w:iCs/>
+                <w:sz w:val="36"/>
+                <w:szCs w:val="36"/>
+                <w:u w:val="single"/>
+                <w:lang w:val="en-GB"/>
+              </w:rPr>
+            </w:pPr>
+            <w:r>
+              <w:rPr>
+                <w:rFonts w:ascii="Arial" w:hAnsi="Arial" w:cs="Arial"/>
+                <w:bCs/>
+                <w:i/>
+                <w:iCs/>
+                <w:sz w:val="20"/>
+                <w:szCs w:val="20"/>
+                <w:u w:val="single"/>
+                <w:lang w:val="en-GB"/>
+              </w:rPr>
+              <w:t>Search recipe</w:t>
+            </w:r>
+            <w:r>
+              <w:rPr>
+                <w:rFonts w:ascii="Arial" w:hAnsi="Arial" w:cs="Arial"/>
+                <w:bCs/>
+                <w:i/>
+                <w:iCs/>
+                <w:sz w:val="20"/>
+                <w:szCs w:val="20"/>
+                <w:u w:val="single"/>
+                <w:lang w:val="en-GB"/>
+              </w:rPr>
+              <w:t>.</w:t>
+            </w:r>
+          </w:p>
+        </w:tc>
+      </w:tr>
+      <w:tr>
+        <w:tc>
+          <w:tcPr>
+            <w:tcW w:w="2127" w:type="dxa"/>
+          </w:tcPr>
+          <w:p>
+            <w:pPr>
+              <w:shd w:val="clear" w:color="auto" w:fill="FFFFFF"/>
+              <w:spacing w:line="360" w:lineRule="auto"/>
+              <w:jc w:val="both"/>
+              <w:rPr>
+                <w:rFonts w:ascii="Arial" w:eastAsia="Times New Roman" w:hAnsi="Arial" w:cs="Arial"/>
+                <w:b/>
+                <w:bCs/>
+                <w:sz w:val="20"/>
+                <w:szCs w:val="20"/>
+                <w:lang w:eastAsia="it-IT"/>
+              </w:rPr>
+            </w:pPr>
+            <w:r>
+              <w:rPr>
+                <w:rFonts w:ascii="Arial" w:eastAsia="Times New Roman" w:hAnsi="Arial" w:cs="Arial"/>
+                <w:b/>
+                <w:bCs/>
+                <w:spacing w:val="1"/>
+                <w:sz w:val="20"/>
+                <w:szCs w:val="20"/>
+                <w:lang w:eastAsia="it-IT"/>
+              </w:rPr>
+              <w:t>Participating</w:t>
+            </w:r>
+            <w:r>
+              <w:rPr>
+                <w:rFonts w:ascii="Arial" w:eastAsia="Times New Roman" w:hAnsi="Arial" w:cs="Arial"/>
+                <w:b/>
+                <w:bCs/>
+                <w:spacing w:val="-25"/>
+                <w:sz w:val="20"/>
+                <w:szCs w:val="20"/>
+                <w:lang w:eastAsia="it-IT"/>
+              </w:rPr>
+              <w:t xml:space="preserve"> </w:t>
+            </w:r>
+            <w:r>
+              <w:rPr>
+                <w:rFonts w:ascii="Arial" w:eastAsia="Times New Roman" w:hAnsi="Arial" w:cs="Arial"/>
+                <w:b/>
+                <w:bCs/>
+                <w:spacing w:val="2"/>
+                <w:sz w:val="20"/>
+                <w:szCs w:val="20"/>
+                <w:lang w:eastAsia="it-IT"/>
+              </w:rPr>
+              <w:t>actor</w:t>
+            </w:r>
+            <w:r>
+              <w:rPr>
+                <w:rFonts w:ascii="Arial" w:eastAsia="Times New Roman" w:hAnsi="Arial" w:cs="Arial"/>
+                <w:b/>
+                <w:bCs/>
+                <w:spacing w:val="-1"/>
+                <w:sz w:val="20"/>
+                <w:szCs w:val="20"/>
+                <w:lang w:eastAsia="it-IT"/>
+              </w:rPr>
+              <w:t xml:space="preserve"> </w:t>
+            </w:r>
+          </w:p>
+          <w:p>
+            <w:pPr>
+              <w:shd w:val="clear" w:color="auto" w:fill="FFFFFF"/>
+              <w:spacing w:line="360" w:lineRule="auto"/>
+              <w:jc w:val="both"/>
+              <w:rPr>
+                <w:rFonts w:ascii="Arial" w:eastAsia="Times New Roman" w:hAnsi="Arial" w:cs="Arial"/>
+                <w:b/>
+                <w:bCs/>
+                <w:sz w:val="20"/>
+                <w:szCs w:val="20"/>
+                <w:lang w:eastAsia="it-IT"/>
+              </w:rPr>
+            </w:pPr>
+            <w:r>
+              <w:rPr>
+                <w:rFonts w:ascii="Arial" w:eastAsia="Times New Roman" w:hAnsi="Arial" w:cs="Arial"/>
+                <w:b/>
+                <w:bCs/>
+                <w:spacing w:val="7"/>
+                <w:sz w:val="20"/>
+                <w:szCs w:val="20"/>
+                <w:lang w:eastAsia="it-IT"/>
+              </w:rPr>
+              <w:t>instances</w:t>
+            </w:r>
+            <w:r>
+              <w:rPr>
+                <w:rFonts w:ascii="Arial" w:eastAsia="Times New Roman" w:hAnsi="Arial" w:cs="Arial"/>
+                <w:b/>
+                <w:bCs/>
+                <w:spacing w:val="-67"/>
+                <w:sz w:val="20"/>
+                <w:szCs w:val="20"/>
+                <w:lang w:eastAsia="it-IT"/>
+              </w:rPr>
+              <w:t xml:space="preserve"> </w:t>
+            </w:r>
+          </w:p>
+          <w:p>
+            <w:pPr>
+              <w:pStyle w:val="Paragrafoelenco"/>
+              <w:ind w:left="0"/>
+              <w:rPr>
+                <w:b/>
+                <w:sz w:val="36"/>
+                <w:szCs w:val="36"/>
+              </w:rPr>
+            </w:pPr>
+          </w:p>
+        </w:tc>
+        <w:tc>
+          <w:tcPr>
+            <w:tcW w:w="7654" w:type="dxa"/>
+          </w:tcPr>
+          <w:p>
+            <w:pPr>
+              <w:pStyle w:val="Paragrafoelenco"/>
+              <w:spacing w:line="360" w:lineRule="auto"/>
+              <w:ind w:left="0"/>
+              <w:rPr>
+                <w:b/>
+                <w:i/>
+                <w:iCs/>
+                <w:sz w:val="36"/>
+                <w:szCs w:val="36"/>
+                <w:u w:val="single"/>
+                <w:lang w:val="en-GB"/>
+              </w:rPr>
+            </w:pPr>
+            <w:r>
+              <w:rPr>
+                <w:rFonts w:ascii="Arial" w:hAnsi="Arial" w:cs="Arial"/>
+                <w:bCs/>
+                <w:i/>
+                <w:iCs/>
+                <w:sz w:val="20"/>
+                <w:szCs w:val="20"/>
+                <w:u w:val="single"/>
+                <w:lang w:val="en-GB"/>
+              </w:rPr>
+              <w:t>Gino</w:t>
+            </w:r>
+            <w:r>
+              <w:rPr>
+                <w:rFonts w:ascii="Arial" w:hAnsi="Arial" w:cs="Arial"/>
+                <w:bCs/>
+                <w:i/>
+                <w:iCs/>
+                <w:sz w:val="20"/>
+                <w:szCs w:val="20"/>
+                <w:u w:val="single"/>
+                <w:lang w:val="en-GB"/>
+              </w:rPr>
+              <w:t>: User of RecipeManager.c</w:t>
+            </w:r>
+            <w:r>
+              <w:rPr>
+                <w:rFonts w:ascii="Arial" w:hAnsi="Arial" w:cs="Arial"/>
+                <w:bCs/>
+                <w:i/>
+                <w:iCs/>
+                <w:sz w:val="20"/>
+                <w:szCs w:val="20"/>
+                <w:u w:val="single"/>
+                <w:lang w:val="en-GB"/>
+              </w:rPr>
+              <w:t>o</w:t>
+            </w:r>
+            <w:r>
+              <w:rPr>
+                <w:rFonts w:ascii="Arial" w:hAnsi="Arial" w:cs="Arial"/>
+                <w:bCs/>
+                <w:i/>
+                <w:iCs/>
+                <w:sz w:val="20"/>
+                <w:szCs w:val="20"/>
+                <w:u w:val="single"/>
+                <w:lang w:val="en-GB"/>
+              </w:rPr>
+              <w:t>m</w:t>
+            </w:r>
+          </w:p>
+        </w:tc>
+      </w:tr>
+      <w:tr>
+        <w:tc>
+          <w:tcPr>
+            <w:tcW w:w="2127" w:type="dxa"/>
+          </w:tcPr>
+          <w:p>
+            <w:pPr>
+              <w:pStyle w:val="Paragrafoelenco"/>
+              <w:spacing w:line="360" w:lineRule="auto"/>
+              <w:ind w:left="0"/>
+              <w:jc w:val="both"/>
+              <w:rPr>
+                <w:rFonts w:ascii="Arial" w:hAnsi="Arial" w:cs="Arial"/>
+                <w:b/>
+                <w:bCs/>
+                <w:sz w:val="20"/>
+                <w:szCs w:val="20"/>
+              </w:rPr>
+            </w:pPr>
+            <w:r>
+              <w:rPr>
+                <w:rStyle w:val="word"/>
+                <w:rFonts w:ascii="Arial" w:hAnsi="Arial" w:cs="Arial"/>
+                <w:b/>
+                <w:bCs/>
+                <w:spacing w:val="3"/>
+                <w:sz w:val="20"/>
+                <w:szCs w:val="20"/>
+                <w:shd w:val="clear" w:color="auto" w:fill="FFFFFF"/>
+              </w:rPr>
+              <w:t>Flow</w:t>
+            </w:r>
+            <w:r>
+              <w:rPr>
+                <w:rStyle w:val="whitespace"/>
+                <w:rFonts w:ascii="Arial" w:hAnsi="Arial" w:cs="Arial"/>
+                <w:b/>
+                <w:bCs/>
+                <w:sz w:val="20"/>
+                <w:szCs w:val="20"/>
+                <w:shd w:val="clear" w:color="auto" w:fill="FFFFFF"/>
+              </w:rPr>
+              <w:t xml:space="preserve"> </w:t>
+            </w:r>
+            <w:r>
+              <w:rPr>
+                <w:rStyle w:val="word"/>
+                <w:rFonts w:ascii="Arial" w:hAnsi="Arial" w:cs="Arial"/>
+                <w:b/>
+                <w:bCs/>
+                <w:spacing w:val="-5"/>
+                <w:sz w:val="20"/>
+                <w:szCs w:val="20"/>
+                <w:shd w:val="clear" w:color="auto" w:fill="FFFFFF"/>
+              </w:rPr>
+              <w:t>of</w:t>
+            </w:r>
+            <w:r>
+              <w:rPr>
+                <w:rStyle w:val="whitespace"/>
+                <w:rFonts w:ascii="Arial" w:hAnsi="Arial" w:cs="Arial"/>
+                <w:b/>
+                <w:bCs/>
+                <w:spacing w:val="2"/>
+                <w:sz w:val="20"/>
+                <w:szCs w:val="20"/>
+                <w:shd w:val="clear" w:color="auto" w:fill="FFFFFF"/>
+              </w:rPr>
+              <w:t xml:space="preserve"> </w:t>
+            </w:r>
+            <w:r>
+              <w:rPr>
+                <w:rStyle w:val="word"/>
+                <w:rFonts w:ascii="Arial" w:hAnsi="Arial" w:cs="Arial"/>
+                <w:b/>
+                <w:bCs/>
+                <w:sz w:val="20"/>
+                <w:szCs w:val="20"/>
+                <w:shd w:val="clear" w:color="auto" w:fill="FFFFFF"/>
+              </w:rPr>
+              <w:t>events</w:t>
+            </w:r>
+          </w:p>
+        </w:tc>
+        <w:tc>
+          <w:tcPr>
+            <w:tcW w:w="7654" w:type="dxa"/>
+          </w:tcPr>
+          <w:p>
+            <w:pPr>
+              <w:pStyle w:val="Paragrafoelenco"/>
+              <w:numPr>
+                <w:ilvl w:val="0"/>
+                <w:numId w:val="7"/>
+              </w:numPr>
+              <w:spacing w:line="360" w:lineRule="auto"/>
+              <w:rPr>
+                <w:rFonts w:ascii="Arial" w:hAnsi="Arial" w:cs="Arial"/>
+                <w:sz w:val="20"/>
+                <w:szCs w:val="20"/>
+              </w:rPr>
+            </w:pPr>
+            <w:r>
+              <w:rPr>
+                <w:rFonts w:ascii="Arial" w:hAnsi="Arial" w:cs="Arial"/>
+                <w:sz w:val="20"/>
+                <w:szCs w:val="20"/>
+              </w:rPr>
+              <w:t>Gino, nel giorno del compleanno di sua moglie, decide di prepararle un dolce. Alla moglie di Gino piacciono le torte alla fragola, ma purtroppo lui non conosce nessuna ricetta del genere. Decide quindi di andare sul sito Recipe Manager e trovare una ricetta per una torta alla fragola.</w:t>
+            </w:r>
+          </w:p>
+          <w:p>
+            <w:pPr>
+              <w:spacing w:line="360" w:lineRule="auto"/>
+              <w:rPr>
+                <w:rFonts w:ascii="Arial" w:hAnsi="Arial" w:cs="Arial"/>
+                <w:sz w:val="20"/>
+                <w:szCs w:val="20"/>
+              </w:rPr>
+            </w:pPr>
+          </w:p>
+          <w:p>
+            <w:pPr>
+              <w:pStyle w:val="Paragrafoelenco"/>
+              <w:numPr>
+                <w:ilvl w:val="0"/>
+                <w:numId w:val="7"/>
+              </w:numPr>
+              <w:spacing w:line="360" w:lineRule="auto"/>
+              <w:jc w:val="both"/>
+              <w:rPr>
+                <w:rFonts w:ascii="Arial" w:hAnsi="Arial" w:cs="Arial"/>
+                <w:sz w:val="20"/>
+                <w:szCs w:val="20"/>
+              </w:rPr>
+            </w:pPr>
+            <w:r>
+              <w:rPr>
+                <w:rFonts w:ascii="Arial" w:hAnsi="Arial" w:cs="Arial"/>
+                <w:sz w:val="20"/>
+                <w:szCs w:val="20"/>
+              </w:rPr>
+              <w:t xml:space="preserve"> Effettua la connessione al sito e si ritrova nella homepage. Nota che sono presenti un grosso pulsante con su scritto “Sfoglia Ricette”, un’area dove fare </w:t>
+            </w:r>
+            <w:r>
+              <w:rPr>
+                <w:rFonts w:ascii="Arial" w:hAnsi="Arial" w:cs="Arial"/>
+                <w:sz w:val="20"/>
+                <w:szCs w:val="20"/>
+              </w:rPr>
+              <w:t xml:space="preserve">il </w:t>
+            </w:r>
+            <w:r>
+              <w:rPr>
+                <w:rFonts w:ascii="Arial" w:hAnsi="Arial" w:cs="Arial"/>
+                <w:sz w:val="20"/>
+                <w:szCs w:val="20"/>
+              </w:rPr>
+              <w:t xml:space="preserve">login </w:t>
+            </w:r>
+            <w:r>
+              <w:rPr>
+                <w:rFonts w:ascii="Arial" w:hAnsi="Arial" w:cs="Arial"/>
+                <w:sz w:val="20"/>
+                <w:szCs w:val="20"/>
+              </w:rPr>
+              <w:t>o eventualmente la registrazione, quindi sfoglia le ricett</w:t>
+            </w:r>
+            <w:r>
+              <w:rPr>
+                <w:rFonts w:ascii="Arial" w:hAnsi="Arial" w:cs="Arial"/>
+                <w:sz w:val="20"/>
+                <w:szCs w:val="20"/>
+              </w:rPr>
+              <w:t>e</w:t>
+            </w:r>
+            <w:r>
+              <w:rPr>
+                <w:sz w:val="24"/>
+                <w:szCs w:val="24"/>
+              </w:rPr>
+              <w:t>.</w:t>
+            </w:r>
+          </w:p>
+          <w:p>
+            <w:pPr>
+              <w:pStyle w:val="Paragrafoelenco"/>
+              <w:rPr>
+                <w:rFonts w:ascii="Arial" w:hAnsi="Arial" w:cs="Arial"/>
+                <w:sz w:val="20"/>
+                <w:szCs w:val="20"/>
+              </w:rPr>
+            </w:pPr>
+          </w:p>
+          <w:p>
+            <w:pPr>
+              <w:pStyle w:val="Paragrafoelenco"/>
+              <w:numPr>
+                <w:ilvl w:val="0"/>
+                <w:numId w:val="7"/>
+              </w:numPr>
+              <w:spacing w:line="360" w:lineRule="auto"/>
+              <w:rPr>
+                <w:rFonts w:ascii="Arial" w:hAnsi="Arial" w:cs="Arial"/>
+                <w:sz w:val="20"/>
+                <w:szCs w:val="20"/>
+              </w:rPr>
+            </w:pPr>
+            <w:r>
+              <w:rPr>
+                <w:rFonts w:ascii="Arial" w:hAnsi="Arial" w:cs="Arial"/>
+                <w:sz w:val="20"/>
+                <w:szCs w:val="20"/>
+              </w:rPr>
+              <w:t xml:space="preserve">Gino ora si trova </w:t>
+            </w:r>
+            <w:r>
+              <w:rPr>
+                <w:rFonts w:ascii="Arial" w:hAnsi="Arial" w:cs="Arial"/>
+                <w:sz w:val="20"/>
+                <w:szCs w:val="20"/>
+              </w:rPr>
+              <w:t>nella pagina</w:t>
+            </w:r>
+            <w:r>
+              <w:rPr>
+                <w:rFonts w:ascii="Arial" w:hAnsi="Arial" w:cs="Arial"/>
+                <w:sz w:val="20"/>
+                <w:szCs w:val="20"/>
+              </w:rPr>
+              <w:t xml:space="preserve"> delle ricette, utilizza i filtri di ricerca per trovare le ricette di torta alla fragola </w:t>
+            </w:r>
+            <w:r>
+              <w:rPr>
+                <w:rFonts w:ascii="Arial" w:hAnsi="Arial" w:cs="Arial"/>
+                <w:sz w:val="20"/>
+                <w:szCs w:val="20"/>
+              </w:rPr>
+              <w:t>e sottomette</w:t>
+            </w:r>
+            <w:r>
+              <w:rPr>
+                <w:rFonts w:ascii="Arial" w:hAnsi="Arial" w:cs="Arial"/>
+                <w:sz w:val="20"/>
+                <w:szCs w:val="20"/>
+              </w:rPr>
+              <w:t xml:space="preserve"> la richiesta. RecipeManager risponde con una lista di ricette di torte alla fragola tra le quali Gino dovrà scegliere quella che gli sembra più appetitosa</w:t>
+            </w:r>
+            <w:r>
+              <w:rPr>
+                <w:rFonts w:ascii="Arial" w:hAnsi="Arial" w:cs="Arial"/>
+                <w:sz w:val="20"/>
+                <w:szCs w:val="20"/>
+              </w:rPr>
+              <w:t>.</w:t>
+            </w:r>
+          </w:p>
+          <w:p>
+            <w:pPr>
+              <w:pStyle w:val="Paragrafoelenco"/>
+              <w:rPr>
+                <w:rFonts w:ascii="Arial" w:hAnsi="Arial" w:cs="Arial"/>
+                <w:sz w:val="20"/>
+                <w:szCs w:val="20"/>
+              </w:rPr>
+            </w:pPr>
+          </w:p>
+          <w:p>
+            <w:pPr>
+              <w:pStyle w:val="Paragrafoelenco"/>
+              <w:numPr>
+                <w:ilvl w:val="0"/>
+                <w:numId w:val="7"/>
+              </w:numPr>
+              <w:spacing w:line="360" w:lineRule="auto"/>
+              <w:rPr>
+                <w:rFonts w:ascii="Arial" w:hAnsi="Arial" w:cs="Arial"/>
+                <w:sz w:val="20"/>
+                <w:szCs w:val="20"/>
+              </w:rPr>
+            </w:pPr>
+            <w:r>
+              <w:rPr>
+                <w:rFonts w:ascii="Arial" w:hAnsi="Arial" w:cs="Arial"/>
+                <w:sz w:val="20"/>
+                <w:szCs w:val="20"/>
+              </w:rPr>
+              <w:t xml:space="preserve">Ora Gino premendo il pulsante visualizza ricetta sarà reindirizzato alla pagina di dettaglio della ricetta e potrà </w:t>
+            </w:r>
+            <w:r>
+              <w:rPr>
+                <w:rFonts w:ascii="Arial" w:hAnsi="Arial" w:cs="Arial"/>
+                <w:sz w:val="20"/>
+                <w:szCs w:val="20"/>
+              </w:rPr>
+              <w:t>così</w:t>
+            </w:r>
+            <w:r>
+              <w:rPr>
+                <w:rFonts w:ascii="Arial" w:hAnsi="Arial" w:cs="Arial"/>
+                <w:sz w:val="20"/>
+                <w:szCs w:val="20"/>
+              </w:rPr>
+              <w:t xml:space="preserve"> iniziare la preparazione della torta per la festa a </w:t>
+            </w:r>
+            <w:r>
+              <w:rPr>
+                <w:rFonts w:ascii="Arial" w:hAnsi="Arial" w:cs="Arial"/>
+                <w:sz w:val="20"/>
+                <w:szCs w:val="20"/>
+              </w:rPr>
+              <w:t>soppressa</w:t>
+            </w:r>
+            <w:r>
+              <w:rPr>
+                <w:rFonts w:ascii="Arial" w:hAnsi="Arial" w:cs="Arial"/>
+                <w:sz w:val="20"/>
+                <w:szCs w:val="20"/>
+              </w:rPr>
+              <w:t xml:space="preserve"> </w:t>
+            </w:r>
+            <w:r>
+              <w:rPr>
+                <w:rFonts w:ascii="Arial" w:hAnsi="Arial" w:cs="Arial"/>
+                <w:sz w:val="20"/>
+                <w:szCs w:val="20"/>
+              </w:rPr>
+              <w:t>di sua moglie</w:t>
+            </w:r>
+            <w:r>
+              <w:rPr>
+                <w:rFonts w:ascii="Arial" w:hAnsi="Arial" w:cs="Arial"/>
+                <w:sz w:val="20"/>
+                <w:szCs w:val="20"/>
+              </w:rPr>
+              <w:t>.</w:t>
+            </w:r>
+          </w:p>
+        </w:tc>
+      </w:tr>
+    </w:tbl>
     <w:p>
       <w:pPr>
         <w:pStyle w:val="Paragrafoelenco"/>
@@ -1828,398 +2301,6 @@
           <w:szCs w:val="36"/>
         </w:rPr>
       </w:pPr>
-    </w:p>
-    <w:p>
-      <w:pPr>
-        <w:pStyle w:val="Paragrafoelenco"/>
-        <w:rPr>
-          <w:rFonts w:ascii="Arial" w:hAnsi="Arial" w:cs="Arial"/>
-          <w:bCs/>
-          <w:sz w:val="20"/>
-          <w:szCs w:val="20"/>
-        </w:rPr>
-      </w:pPr>
-    </w:p>
-    <w:p>
-      <w:pPr>
-        <w:pStyle w:val="Paragrafoelenco"/>
-        <w:rPr>
-          <w:rFonts w:ascii="Arial" w:hAnsi="Arial" w:cs="Arial"/>
-          <w:bCs/>
-          <w:sz w:val="20"/>
-          <w:szCs w:val="20"/>
-        </w:rPr>
-      </w:pPr>
-    </w:p>
-    <w:p>
-      <w:pPr>
-        <w:pStyle w:val="Paragrafoelenco"/>
-        <w:rPr>
-          <w:rFonts w:ascii="Arial" w:hAnsi="Arial" w:cs="Arial"/>
-          <w:bCs/>
-          <w:sz w:val="20"/>
-          <w:szCs w:val="20"/>
-        </w:rPr>
-      </w:pPr>
-    </w:p>
-    <w:p>
-      <w:pPr>
-        <w:rPr>
-          <w:sz w:val="24"/>
-          <w:szCs w:val="24"/>
-        </w:rPr>
-      </w:pPr>
-      <w:r>
-        <w:rPr>
-          <w:sz w:val="24"/>
-          <w:szCs w:val="24"/>
-        </w:rPr>
-        <w:t>-</w:t>
-      </w:r>
-      <w:r>
-        <w:rPr>
-          <w:sz w:val="24"/>
-          <w:szCs w:val="24"/>
-        </w:rPr>
-        <w:t>Un utente ospite vuole consultare la lista</w:t>
-      </w:r>
-    </w:p>
-    <w:p>
-      <w:pPr>
-        <w:rPr>
-          <w:sz w:val="24"/>
-          <w:szCs w:val="24"/>
-        </w:rPr>
-      </w:pPr>
-      <w:r>
-        <w:rPr>
-          <w:sz w:val="24"/>
-          <w:szCs w:val="24"/>
-        </w:rPr>
-        <w:t xml:space="preserve">Gino, nel giorno del compleanno di sua moglie, decide di prepararle un dolce. Alla moglie di </w:t>
-      </w:r>
-      <w:r>
-        <w:rPr>
-          <w:sz w:val="24"/>
-          <w:szCs w:val="24"/>
-        </w:rPr>
-        <w:t>G</w:t>
-      </w:r>
-      <w:r>
-        <w:rPr>
-          <w:sz w:val="24"/>
-          <w:szCs w:val="24"/>
-        </w:rPr>
-        <w:t xml:space="preserve">ino piacciono le torte alla fragola, ma purtroppo lui non conosce nessuna ricetta del genere. Decide quindi di andare sul sito Recipe Manager e trovare una ricetta per una torta alla fragola. </w:t>
-      </w:r>
-      <w:r>
-        <w:rPr>
-          <w:sz w:val="24"/>
-          <w:szCs w:val="24"/>
-        </w:rPr>
-        <w:t>Effettua la connessione al sito e si ritrova nella homepage</w:t>
-      </w:r>
-      <w:r>
-        <w:rPr>
-          <w:sz w:val="24"/>
-          <w:szCs w:val="24"/>
-        </w:rPr>
-        <w:t>.</w:t>
-      </w:r>
-      <w:r>
-        <w:rPr>
-          <w:sz w:val="24"/>
-          <w:szCs w:val="24"/>
-        </w:rPr>
-        <w:t xml:space="preserve"> </w:t>
-      </w:r>
-      <w:r>
-        <w:rPr>
-          <w:sz w:val="24"/>
-          <w:szCs w:val="24"/>
-        </w:rPr>
-        <w:t>Nota che sono presenti un grosso pulsante con su scritto “Sfoglia Ricette”, un’area dove fare login ed un’altra</w:t>
-      </w:r>
-      <w:r>
-        <w:rPr>
-          <w:sz w:val="24"/>
-          <w:szCs w:val="24"/>
-        </w:rPr>
-        <w:t xml:space="preserve"> area</w:t>
-      </w:r>
-      <w:r>
-        <w:rPr>
-          <w:sz w:val="24"/>
-          <w:szCs w:val="24"/>
-        </w:rPr>
-        <w:t xml:space="preserve"> dove fare la registrazione. Gino a questo punto si domanda se non </w:t>
-      </w:r>
-      <w:r>
-        <w:rPr>
-          <w:sz w:val="24"/>
-          <w:szCs w:val="24"/>
-        </w:rPr>
-        <w:t>sia</w:t>
-      </w:r>
-      <w:r>
-        <w:rPr>
-          <w:sz w:val="24"/>
-          <w:szCs w:val="24"/>
-        </w:rPr>
-        <w:t xml:space="preserve"> prima</w:t>
-      </w:r>
-      <w:r>
-        <w:rPr>
-          <w:sz w:val="24"/>
-          <w:szCs w:val="24"/>
-        </w:rPr>
-        <w:t xml:space="preserve"> necessario</w:t>
-      </w:r>
-      <w:r>
-        <w:rPr>
-          <w:sz w:val="24"/>
-          <w:szCs w:val="24"/>
-        </w:rPr>
-        <w:t xml:space="preserve"> l’accesso per poter consultare la lista, ma </w:t>
-      </w:r>
-      <w:r>
-        <w:rPr>
-          <w:sz w:val="24"/>
-          <w:szCs w:val="24"/>
-        </w:rPr>
-        <w:t>decide di</w:t>
-      </w:r>
-      <w:r>
-        <w:rPr>
-          <w:sz w:val="24"/>
-          <w:szCs w:val="24"/>
-        </w:rPr>
-        <w:t xml:space="preserve"> igno</w:t>
-      </w:r>
-      <w:r>
-        <w:rPr>
-          <w:sz w:val="24"/>
-          <w:szCs w:val="24"/>
-        </w:rPr>
-        <w:t>r</w:t>
-      </w:r>
-      <w:r>
-        <w:rPr>
-          <w:sz w:val="24"/>
-          <w:szCs w:val="24"/>
-        </w:rPr>
-        <w:t>arl</w:t>
-      </w:r>
-      <w:r>
-        <w:rPr>
-          <w:sz w:val="24"/>
-          <w:szCs w:val="24"/>
-        </w:rPr>
-        <w:t xml:space="preserve">e e preme sul pulsante. Si ritrova nella lista, e nota che non c’è stato alcun </w:t>
-      </w:r>
-      <w:r>
-        <w:rPr>
-          <w:sz w:val="24"/>
-          <w:szCs w:val="24"/>
-        </w:rPr>
-        <w:t>bisogno di registrarsi al sito, ma ha un altro problema: la lista gli mostra molte ricette che a lui non interessano.</w:t>
-      </w:r>
-      <w:r>
-        <w:rPr>
-          <w:sz w:val="24"/>
-          <w:szCs w:val="24"/>
-        </w:rPr>
-        <w:t xml:space="preserve"> </w:t>
-      </w:r>
-      <w:r>
-        <w:rPr>
-          <w:sz w:val="24"/>
-          <w:szCs w:val="24"/>
-        </w:rPr>
-        <w:t xml:space="preserve">A questo punto nota che esiste un filtro che permette di visualizzare le ricette per categoria, ma vede che è presente anche un campo di ricerca dove poter scrivere quello che cerca. Gino scrive “torta alla fragola” e vede che il sito gli mostra tutte le ricette su torte alla fragola. </w:t>
-      </w:r>
-      <w:r>
-        <w:rPr>
-          <w:sz w:val="24"/>
-          <w:szCs w:val="24"/>
-        </w:rPr>
-        <w:t>Trovata la ricetta</w:t>
-      </w:r>
-      <w:r>
-        <w:rPr>
-          <w:sz w:val="24"/>
-          <w:szCs w:val="24"/>
-        </w:rPr>
-        <w:t xml:space="preserve"> che gli sembra più propria ai gusti della moglie</w:t>
-      </w:r>
-      <w:r>
-        <w:rPr>
-          <w:sz w:val="24"/>
-          <w:szCs w:val="24"/>
-        </w:rPr>
-        <w:t>,</w:t>
-      </w:r>
-      <w:r>
-        <w:rPr>
-          <w:sz w:val="24"/>
-          <w:szCs w:val="24"/>
-        </w:rPr>
-        <w:t xml:space="preserve"> clicca sul titolo della ricetta e gli si apre una pagina in cui vengono descritti tutti gli ingredienti e la modalità di preparazione.</w:t>
-      </w:r>
-      <w:r>
-        <w:rPr>
-          <w:sz w:val="24"/>
-          <w:szCs w:val="24"/>
-        </w:rPr>
-        <w:t xml:space="preserve"> Gino </w:t>
-      </w:r>
-      <w:r>
-        <w:rPr>
-          <w:sz w:val="24"/>
-          <w:szCs w:val="24"/>
-        </w:rPr>
-        <w:lastRenderedPageBreak/>
-        <w:t>decide</w:t>
-      </w:r>
-      <w:r>
-        <w:rPr>
-          <w:sz w:val="24"/>
-          <w:szCs w:val="24"/>
-        </w:rPr>
-        <w:t xml:space="preserve"> quindi</w:t>
-      </w:r>
-      <w:r>
-        <w:rPr>
-          <w:sz w:val="24"/>
-          <w:szCs w:val="24"/>
-        </w:rPr>
-        <w:t xml:space="preserve"> di cimentarsi nella preparazione del dolce, </w:t>
-      </w:r>
-      <w:proofErr w:type="spellStart"/>
-      <w:r>
-        <w:rPr>
-          <w:sz w:val="24"/>
-          <w:szCs w:val="24"/>
-        </w:rPr>
-        <w:t>cosi</w:t>
-      </w:r>
-      <w:proofErr w:type="spellEnd"/>
-      <w:r>
-        <w:rPr>
-          <w:sz w:val="24"/>
-          <w:szCs w:val="24"/>
-        </w:rPr>
-        <w:t xml:space="preserve"> </w:t>
-      </w:r>
-      <w:r>
-        <w:rPr>
-          <w:sz w:val="24"/>
-          <w:szCs w:val="24"/>
-        </w:rPr>
-        <w:t>da rendere felice sua moglie</w:t>
-      </w:r>
-      <w:r>
-        <w:rPr>
-          <w:sz w:val="24"/>
-          <w:szCs w:val="24"/>
-        </w:rPr>
-        <w:t xml:space="preserve"> nel giorno del suo compleanno.</w:t>
-      </w:r>
-    </w:p>
-    <w:p>
-      <w:pPr>
-        <w:rPr>
-          <w:sz w:val="24"/>
-          <w:szCs w:val="24"/>
-        </w:rPr>
-      </w:pPr>
-      <w:r>
-        <w:rPr>
-          <w:sz w:val="24"/>
-          <w:szCs w:val="24"/>
-        </w:rPr>
-        <w:t>-Pino vuole inserire una nuova ricetta</w:t>
-      </w:r>
-    </w:p>
-    <w:p>
-      <w:pPr>
-        <w:rPr>
-          <w:sz w:val="24"/>
-          <w:szCs w:val="24"/>
-        </w:rPr>
-      </w:pPr>
-      <w:r>
-        <w:rPr>
-          <w:sz w:val="24"/>
-          <w:szCs w:val="24"/>
-        </w:rPr>
-        <w:t>Pino, aspirante chef e fratello di Gino, sente parlare di Recipe Manager proprio da quest’ultimo. Decide quindi di visitare il sito. Arriva alla homepage e nota che è presente un pulsante con la scritta: “Aggiungi una ricetta”. Pino ha sempre voluto un modo per scriversi le ricette senza doverle per forza annotar</w:t>
-      </w:r>
-      <w:r>
-        <w:rPr>
-          <w:sz w:val="24"/>
-          <w:szCs w:val="24"/>
-        </w:rPr>
-        <w:t>e</w:t>
-      </w:r>
-      <w:r>
-        <w:rPr>
-          <w:sz w:val="24"/>
-          <w:szCs w:val="24"/>
-        </w:rPr>
-        <w:t xml:space="preserve"> sul suo taccuino, pertanto decide di cliccare sul pulsante. Cliccando sul pulsante gli si apre la pagina di login, ma Pino, non avendo un profilo, decide quindi di registrarsi, cliccando sull’apposita voce. Inserisce i dati richiesti, quali il nome utente, l’email ed una password, e clicca sul pulsante “Registrati”. A questo punto gli si apre </w:t>
-      </w:r>
-      <w:r>
-        <w:rPr>
-          <w:sz w:val="24"/>
-          <w:szCs w:val="24"/>
-        </w:rPr>
-        <w:t>di nuovo la homepage del sito e riprova a cliccare su “Aggiungi una ricetta”. Il sito lo rimanda ad una pagina in cui deve semplicemente inserire il titolo della ricetta, gli ingredienti ed il metodo di preparazione. Terminata la compilazione gli appare la ricetta nella lista personale di ricette e si meraviglia della semplicità con cui ha potuto aggiungere la ricetta. Finalmente Pino potrà conservare tutte le sue creazioni ed aspirare a diventare finalmente uno chef rinomato!</w:t>
-      </w:r>
-    </w:p>
-    <w:p>
-      <w:pPr>
-        <w:rPr>
-          <w:sz w:val="24"/>
-          <w:szCs w:val="24"/>
-        </w:rPr>
-      </w:pPr>
-      <w:r>
-        <w:rPr>
-          <w:sz w:val="24"/>
-          <w:szCs w:val="24"/>
-        </w:rPr>
-        <w:t>-L’Ortolana (editore) vuole pubblicare una ricetta</w:t>
-      </w:r>
-    </w:p>
-    <w:p>
-      <w:pPr>
-        <w:rPr>
-          <w:sz w:val="24"/>
-          <w:szCs w:val="24"/>
-        </w:rPr>
-      </w:pPr>
-      <w:r>
-        <w:rPr>
-          <w:sz w:val="24"/>
-          <w:szCs w:val="24"/>
-        </w:rPr>
-        <w:t xml:space="preserve">L’Ortolana, un famosissimo editore nel campo gastronomico, scopre per caso Recipe Manager. </w:t>
-      </w:r>
-      <w:r>
-        <w:rPr>
-          <w:sz w:val="24"/>
-          <w:szCs w:val="24"/>
-        </w:rPr>
-        <w:t xml:space="preserve">Decide di registrarsi al sito e vedere quali opportunità sono riservate agli editori. </w:t>
-      </w:r>
-      <w:r>
-        <w:rPr>
-          <w:sz w:val="24"/>
-          <w:szCs w:val="24"/>
-        </w:rPr>
-        <w:t xml:space="preserve"> Usa il modulo di registrazione riservato agli editori, inserendo tutti i campi necessari. Una volta registrato nota che può pubblicare le sue ricette, con l’eccezione che, a differenza di come accade per tutti gli altri utenti, il nome del “proprietario” della ricetta è proprio il suo! L’Ortolana è felice di aver scoperto il sito, in quanto le permette di farsi un’ottima pubblicità semplicemente pubblicando le sue ricette.</w:t>
-      </w:r>
     </w:p>
     <w:p>
       <w:pPr>
@@ -2242,34 +2323,14 @@
           <w:szCs w:val="36"/>
         </w:rPr>
       </w:pPr>
-      <w:proofErr w:type="spellStart"/>
       <w:r>
         <w:rPr>
           <w:b/>
           <w:sz w:val="36"/>
           <w:szCs w:val="36"/>
         </w:rPr>
-        <w:t>Functional</w:t>
-      </w:r>
-      <w:proofErr w:type="spellEnd"/>
-      <w:r>
-        <w:rPr>
-          <w:b/>
-          <w:sz w:val="36"/>
-          <w:szCs w:val="36"/>
-        </w:rPr>
-        <w:t xml:space="preserve"> </w:t>
-      </w:r>
-      <w:proofErr w:type="spellStart"/>
-      <w:r>
-        <w:rPr>
-          <w:b/>
-          <w:sz w:val="36"/>
-          <w:szCs w:val="36"/>
-        </w:rPr>
-        <w:t>requirements</w:t>
-      </w:r>
-      <w:proofErr w:type="spellEnd"/>
+        <w:t>Functional requirements</w:t>
+      </w:r>
     </w:p>
     <w:p>
       <w:pPr>
@@ -2311,29 +2372,36 @@
     </w:p>
     <w:p>
       <w:pPr>
-        <w:rPr>
-          <w:sz w:val="24"/>
-          <w:szCs w:val="24"/>
-        </w:rPr>
-      </w:pPr>
-      <w:r>
-        <w:rPr>
-          <w:sz w:val="24"/>
-          <w:szCs w:val="24"/>
+        <w:spacing w:line="360" w:lineRule="auto"/>
+        <w:ind w:left="1068"/>
+        <w:jc w:val="both"/>
+        <w:rPr>
+          <w:rFonts w:ascii="Arial" w:hAnsi="Arial" w:cs="Arial"/>
+          <w:sz w:val="20"/>
+          <w:szCs w:val="20"/>
+        </w:rPr>
+      </w:pPr>
+      <w:r>
+        <w:rPr>
+          <w:rFonts w:ascii="Arial" w:hAnsi="Arial" w:cs="Arial"/>
+          <w:sz w:val="20"/>
+          <w:szCs w:val="20"/>
         </w:rPr>
         <w:t xml:space="preserve">Il sito fornirà un’area in cui saranno presenti i campi utili alla registrazione ed al login e l’utente potrà scegliere quale delle due operazioni </w:t>
       </w:r>
       <w:r>
         <w:rPr>
-          <w:sz w:val="24"/>
-          <w:szCs w:val="24"/>
+          <w:rFonts w:ascii="Arial" w:hAnsi="Arial" w:cs="Arial"/>
+          <w:sz w:val="20"/>
+          <w:szCs w:val="20"/>
         </w:rPr>
         <w:t>eseguire</w:t>
       </w:r>
       <w:r>
         <w:rPr>
-          <w:sz w:val="24"/>
-          <w:szCs w:val="24"/>
+          <w:rFonts w:ascii="Arial" w:hAnsi="Arial" w:cs="Arial"/>
+          <w:sz w:val="20"/>
+          <w:szCs w:val="20"/>
         </w:rPr>
         <w:t>.</w:t>
       </w:r>
@@ -2362,15 +2430,20 @@
     </w:p>
     <w:p>
       <w:pPr>
-        <w:rPr>
-          <w:sz w:val="24"/>
-          <w:szCs w:val="24"/>
-        </w:rPr>
-      </w:pPr>
-      <w:r>
-        <w:rPr>
-          <w:sz w:val="24"/>
-          <w:szCs w:val="24"/>
+        <w:spacing w:line="360" w:lineRule="auto"/>
+        <w:ind w:left="1068"/>
+        <w:jc w:val="both"/>
+        <w:rPr>
+          <w:rFonts w:ascii="Arial" w:hAnsi="Arial" w:cs="Arial"/>
+          <w:sz w:val="20"/>
+          <w:szCs w:val="20"/>
+        </w:rPr>
+      </w:pPr>
+      <w:r>
+        <w:rPr>
+          <w:rFonts w:ascii="Arial" w:hAnsi="Arial" w:cs="Arial"/>
+          <w:sz w:val="20"/>
+          <w:szCs w:val="20"/>
         </w:rPr>
         <w:t>Verrà fornita una pagina con tutti gli elementi utili alla creazione di una ricetta, quali il titolo, gli ingredienti e la modalità di preparazione.</w:t>
       </w:r>
@@ -2404,39 +2477,55 @@
         </w:rPr>
         <w:t>delle ricette caricate</w:t>
       </w:r>
-    </w:p>
-    <w:p>
-      <w:pPr>
-        <w:rPr>
+      <w:r>
+        <w:rPr>
+          <w:b/>
           <w:sz w:val="24"/>
           <w:szCs w:val="24"/>
         </w:rPr>
-      </w:pPr>
-      <w:r>
-        <w:rPr>
-          <w:sz w:val="24"/>
-          <w:szCs w:val="24"/>
+        <w:tab/>
+      </w:r>
+    </w:p>
+    <w:p>
+      <w:pPr>
+        <w:spacing w:line="360" w:lineRule="auto"/>
+        <w:ind w:left="1068"/>
+        <w:jc w:val="both"/>
+        <w:rPr>
+          <w:rFonts w:ascii="Arial" w:hAnsi="Arial" w:cs="Arial"/>
+          <w:sz w:val="20"/>
+          <w:szCs w:val="20"/>
+        </w:rPr>
+      </w:pPr>
+      <w:r>
+        <w:rPr>
+          <w:rFonts w:ascii="Arial" w:hAnsi="Arial" w:cs="Arial"/>
+          <w:sz w:val="20"/>
+          <w:szCs w:val="20"/>
         </w:rPr>
         <w:t xml:space="preserve">Sarà </w:t>
       </w:r>
       <w:r>
         <w:rPr>
-          <w:sz w:val="24"/>
-          <w:szCs w:val="24"/>
+          <w:rFonts w:ascii="Arial" w:hAnsi="Arial" w:cs="Arial"/>
+          <w:sz w:val="20"/>
+          <w:szCs w:val="20"/>
         </w:rPr>
         <w:t xml:space="preserve">possibile </w:t>
       </w:r>
       <w:r>
         <w:rPr>
-          <w:sz w:val="24"/>
-          <w:szCs w:val="24"/>
+          <w:rFonts w:ascii="Arial" w:hAnsi="Arial" w:cs="Arial"/>
+          <w:sz w:val="20"/>
+          <w:szCs w:val="20"/>
         </w:rPr>
         <w:t xml:space="preserve">potrà visionare tutte le ricette aggiunte </w:t>
       </w:r>
       <w:r>
         <w:rPr>
-          <w:sz w:val="24"/>
-          <w:szCs w:val="24"/>
+          <w:rFonts w:ascii="Arial" w:hAnsi="Arial" w:cs="Arial"/>
+          <w:sz w:val="20"/>
+          <w:szCs w:val="20"/>
         </w:rPr>
         <w:t>da lui stesso in un’unica, comoda lista.</w:t>
       </w:r>
@@ -2465,17 +2554,46 @@
     </w:p>
     <w:p>
       <w:pPr>
-        <w:rPr>
-          <w:sz w:val="24"/>
-          <w:szCs w:val="24"/>
-        </w:rPr>
-      </w:pPr>
-      <w:r>
-        <w:rPr>
-          <w:sz w:val="24"/>
-          <w:szCs w:val="24"/>
-        </w:rPr>
-        <w:t>L’utente dovrà essere in grado di poter modificare il testo di una ricetta, qualora avesse fatto errori di sintassi o volesse aggiungere qualche dettaglio</w:t>
+        <w:spacing w:line="360" w:lineRule="auto"/>
+        <w:ind w:left="1020"/>
+        <w:jc w:val="both"/>
+        <w:rPr>
+          <w:rFonts w:ascii="Arial" w:hAnsi="Arial" w:cs="Arial"/>
+          <w:sz w:val="20"/>
+          <w:szCs w:val="20"/>
+        </w:rPr>
+      </w:pPr>
+      <w:r>
+        <w:rPr>
+          <w:rFonts w:ascii="Arial" w:hAnsi="Arial" w:cs="Arial"/>
+          <w:sz w:val="20"/>
+          <w:szCs w:val="20"/>
+        </w:rPr>
+        <w:t>L’utente dovrà essere in grado di poter modificare il testo di una ricetta, qualora avesse fatto errori di</w:t>
+      </w:r>
+      <w:r>
+        <w:rPr>
+          <w:rFonts w:ascii="Arial" w:hAnsi="Arial" w:cs="Arial"/>
+          <w:sz w:val="20"/>
+          <w:szCs w:val="20"/>
+        </w:rPr>
+        <w:t xml:space="preserve"> </w:t>
+      </w:r>
+      <w:r>
+        <w:rPr>
+          <w:rFonts w:ascii="Arial" w:hAnsi="Arial" w:cs="Arial"/>
+          <w:sz w:val="20"/>
+          <w:szCs w:val="20"/>
+        </w:rPr>
+        <w:t>sintassi o volesse aggiungere qualche dettaglio</w:t>
+      </w:r>
+      <w:r>
+        <w:rPr>
+          <w:rFonts w:ascii="Arial" w:hAnsi="Arial" w:cs="Arial"/>
+          <w:sz w:val="20"/>
+          <w:szCs w:val="20"/>
+        </w:rPr>
+        <w:t>.</w:t>
       </w:r>
     </w:p>
     <w:p>
@@ -2502,17 +2620,21 @@
     </w:p>
     <w:p>
       <w:pPr>
-        <w:rPr>
-          <w:sz w:val="24"/>
-          <w:szCs w:val="24"/>
-        </w:rPr>
-      </w:pPr>
-      <w:r>
-        <w:rPr>
-          <w:sz w:val="24"/>
-          <w:szCs w:val="24"/>
-        </w:rPr>
-        <w:lastRenderedPageBreak/>
+        <w:spacing w:line="360" w:lineRule="auto"/>
+        <w:ind w:left="1068"/>
+        <w:jc w:val="both"/>
+        <w:rPr>
+          <w:rFonts w:ascii="Arial" w:hAnsi="Arial" w:cs="Arial"/>
+          <w:sz w:val="20"/>
+          <w:szCs w:val="20"/>
+        </w:rPr>
+      </w:pPr>
+      <w:r>
+        <w:rPr>
+          <w:rFonts w:ascii="Arial" w:hAnsi="Arial" w:cs="Arial"/>
+          <w:sz w:val="20"/>
+          <w:szCs w:val="20"/>
+        </w:rPr>
         <w:t>All’utente dovrà essere fornito un modo per poter impostare la propria ricetta come “Pubblica” o “Privata”. Qualora dovesse scegliere di impostarla come “Pubblica”, la proprietà della ricetta passerà a Recipe Manager, e l’utente dovrà opportunamente essere informato di tale cambiamento.</w:t>
       </w:r>
     </w:p>
@@ -2540,52 +2662,69 @@
     </w:p>
     <w:p>
       <w:pPr>
-        <w:rPr>
-          <w:b/>
-          <w:sz w:val="24"/>
-          <w:szCs w:val="24"/>
-        </w:rPr>
-      </w:pPr>
-      <w:r>
-        <w:rPr>
-          <w:sz w:val="24"/>
-          <w:szCs w:val="24"/>
+        <w:ind w:left="1068"/>
+        <w:jc w:val="both"/>
+        <w:rPr>
+          <w:rFonts w:ascii="Arial" w:hAnsi="Arial" w:cs="Arial"/>
+          <w:b/>
+          <w:sz w:val="20"/>
+          <w:szCs w:val="20"/>
+        </w:rPr>
+      </w:pPr>
+      <w:r>
+        <w:rPr>
+          <w:rFonts w:ascii="Arial" w:hAnsi="Arial" w:cs="Arial"/>
+          <w:sz w:val="20"/>
+          <w:szCs w:val="20"/>
         </w:rPr>
         <w:t xml:space="preserve">Il sito dovrà prevedere un metodo unico di riconoscimento degli editori, ovvero un particolare tipo di utente che, oltre a poter caricare ricette come tutti gli </w:t>
       </w:r>
       <w:r>
         <w:rPr>
-          <w:sz w:val="24"/>
-          <w:szCs w:val="24"/>
+          <w:rFonts w:ascii="Arial" w:hAnsi="Arial" w:cs="Arial"/>
+          <w:sz w:val="20"/>
+          <w:szCs w:val="20"/>
         </w:rPr>
         <w:t xml:space="preserve">altri </w:t>
       </w:r>
       <w:r>
         <w:rPr>
-          <w:sz w:val="24"/>
-          <w:szCs w:val="24"/>
+          <w:rFonts w:ascii="Arial" w:hAnsi="Arial" w:cs="Arial"/>
+          <w:sz w:val="20"/>
+          <w:szCs w:val="20"/>
         </w:rPr>
         <w:t xml:space="preserve">utenti, </w:t>
       </w:r>
       <w:r>
         <w:rPr>
-          <w:sz w:val="24"/>
-          <w:szCs w:val="24"/>
+          <w:rFonts w:ascii="Arial" w:hAnsi="Arial" w:cs="Arial"/>
+          <w:sz w:val="20"/>
+          <w:szCs w:val="20"/>
         </w:rPr>
         <w:t>potrà</w:t>
       </w:r>
       <w:r>
         <w:rPr>
-          <w:sz w:val="24"/>
-          <w:szCs w:val="24"/>
-        </w:rPr>
-        <w:t xml:space="preserve"> anche essere </w:t>
-      </w:r>
-      <w:r>
-        <w:rPr>
-          <w:b/>
-          <w:sz w:val="24"/>
-          <w:szCs w:val="24"/>
+          <w:rFonts w:ascii="Arial" w:hAnsi="Arial" w:cs="Arial"/>
+          <w:sz w:val="20"/>
+          <w:szCs w:val="20"/>
+        </w:rPr>
+        <w:t xml:space="preserve"> anche essere</w:t>
+      </w:r>
+      <w:r>
+        <w:rPr>
+          <w:rFonts w:ascii="Arial" w:hAnsi="Arial" w:cs="Arial"/>
+          <w:sz w:val="20"/>
+          <w:szCs w:val="20"/>
+        </w:rPr>
+        <w:t>.</w:t>
+      </w:r>
+      <w:r>
+        <w:rPr>
+          <w:rFonts w:ascii="Arial" w:hAnsi="Arial" w:cs="Arial"/>
+          <w:b/>
+          <w:sz w:val="20"/>
+          <w:szCs w:val="20"/>
         </w:rPr>
         <w:br/>
       </w:r>
@@ -2609,36 +2748,18 @@
           <w:sz w:val="36"/>
           <w:szCs w:val="36"/>
         </w:rPr>
-        <w:t>Non-</w:t>
-      </w:r>
-      <w:proofErr w:type="spellStart"/>
-      <w:r>
+        <w:t>Non-Functional Requirements</w:t>
+      </w:r>
+    </w:p>
+    <w:p>
+      <w:pPr>
+        <w:pStyle w:val="Paragrafoelenco"/>
         <w:rPr>
           <w:b/>
           <w:sz w:val="36"/>
           <w:szCs w:val="36"/>
         </w:rPr>
-        <w:t>Functional</w:t>
-      </w:r>
-      <w:proofErr w:type="spellEnd"/>
-      <w:r>
-        <w:rPr>
-          <w:b/>
-          <w:sz w:val="36"/>
-          <w:szCs w:val="36"/>
-        </w:rPr>
-        <w:t xml:space="preserve"> </w:t>
-      </w:r>
-      <w:proofErr w:type="spellStart"/>
-      <w:r>
-        <w:rPr>
-          <w:b/>
-          <w:sz w:val="36"/>
-          <w:szCs w:val="36"/>
-        </w:rPr>
-        <w:t>Requirements</w:t>
-      </w:r>
-      <w:proofErr w:type="spellEnd"/>
+      </w:pPr>
     </w:p>
     <w:p>
       <w:pPr>
@@ -2680,6 +2801,7 @@
     </w:p>
     <w:p>
       <w:pPr>
+        <w:ind w:left="980"/>
         <w:rPr>
           <w:sz w:val="24"/>
           <w:szCs w:val="24"/>
@@ -2687,11 +2809,44 @@
       </w:pPr>
       <w:r>
         <w:rPr>
+          <w:rFonts w:ascii="Arial" w:hAnsi="Arial" w:cs="Arial"/>
+          <w:sz w:val="20"/>
+          <w:szCs w:val="20"/>
+        </w:rPr>
+        <w:t xml:space="preserve">Il sito dovrà permettere a qualsiasi utente, in qualsiasi momento, di poter visualizzare la </w:t>
+      </w:r>
+      <w:r>
+        <w:rPr>
+          <w:rFonts w:ascii="Arial" w:hAnsi="Arial" w:cs="Arial"/>
+          <w:sz w:val="20"/>
+          <w:szCs w:val="20"/>
+        </w:rPr>
+        <w:t xml:space="preserve">     </w:t>
+      </w:r>
+      <w:r>
+        <w:rPr>
+          <w:rFonts w:ascii="Arial" w:hAnsi="Arial" w:cs="Arial"/>
+          <w:sz w:val="20"/>
+          <w:szCs w:val="20"/>
+        </w:rPr>
+        <w:t>lista senza attese o code</w:t>
+      </w:r>
+      <w:r>
+        <w:rPr>
           <w:sz w:val="24"/>
           <w:szCs w:val="24"/>
         </w:rPr>
-        <w:t>Il sito dovrà permettere a qualsiasi utente, in qualsiasi momento, di poter visualizzare la lista senza attese o code.</w:t>
-      </w:r>
+        <w:t>.</w:t>
+      </w:r>
+    </w:p>
+    <w:p>
+      <w:pPr>
+        <w:ind w:left="980"/>
+        <w:rPr>
+          <w:sz w:val="24"/>
+          <w:szCs w:val="24"/>
+        </w:rPr>
+      </w:pPr>
     </w:p>
     <w:p>
       <w:pPr>
@@ -2717,29 +2872,53 @@
     </w:p>
     <w:p>
       <w:pPr>
-        <w:rPr>
-          <w:sz w:val="24"/>
-          <w:szCs w:val="24"/>
-        </w:rPr>
-      </w:pPr>
-      <w:r>
-        <w:rPr>
-          <w:sz w:val="24"/>
-          <w:szCs w:val="24"/>
-        </w:rPr>
-        <w:t xml:space="preserve">Recipe Manager dovrà essere accessibile da qualsiasi dispositivo che supporti un browser web, senza distinzione di sistema operativo o </w:t>
-      </w:r>
-      <w:r>
-        <w:rPr>
-          <w:sz w:val="24"/>
-          <w:szCs w:val="24"/>
+        <w:spacing w:line="360" w:lineRule="auto"/>
+        <w:ind w:left="1068"/>
+        <w:jc w:val="both"/>
+        <w:rPr>
+          <w:rFonts w:ascii="Arial" w:hAnsi="Arial" w:cs="Arial"/>
+          <w:sz w:val="20"/>
+          <w:szCs w:val="20"/>
+        </w:rPr>
+      </w:pPr>
+      <w:r>
+        <w:rPr>
+          <w:rFonts w:ascii="Arial" w:hAnsi="Arial" w:cs="Arial"/>
+          <w:sz w:val="20"/>
+          <w:szCs w:val="20"/>
+        </w:rPr>
+        <w:lastRenderedPageBreak/>
+        <w:t xml:space="preserve">Recipe Manager dovrà essere accessibile da qualsiasi dispositivo che supporti un </w:t>
+      </w:r>
+      <w:r>
+        <w:rPr>
+          <w:rFonts w:ascii="Arial" w:hAnsi="Arial" w:cs="Arial"/>
+          <w:sz w:val="20"/>
+          <w:szCs w:val="20"/>
+        </w:rPr>
+        <w:t xml:space="preserve">  </w:t>
+      </w:r>
+      <w:r>
+        <w:rPr>
+          <w:rFonts w:ascii="Arial" w:hAnsi="Arial" w:cs="Arial"/>
+          <w:sz w:val="20"/>
+          <w:szCs w:val="20"/>
+        </w:rPr>
+        <w:t xml:space="preserve">browser web, senza distinzione di sistema operativo o </w:t>
+      </w:r>
+      <w:r>
+        <w:rPr>
+          <w:rFonts w:ascii="Arial" w:hAnsi="Arial" w:cs="Arial"/>
+          <w:sz w:val="20"/>
+          <w:szCs w:val="20"/>
         </w:rPr>
         <w:t>modello</w:t>
       </w:r>
       <w:r>
         <w:rPr>
-          <w:sz w:val="24"/>
-          <w:szCs w:val="24"/>
+          <w:rFonts w:ascii="Arial" w:hAnsi="Arial" w:cs="Arial"/>
+          <w:sz w:val="20"/>
+          <w:szCs w:val="20"/>
         </w:rPr>
         <w:t>.</w:t>
       </w:r>
@@ -2768,6 +2947,9 @@
     </w:p>
     <w:p>
       <w:pPr>
+        <w:spacing w:line="360" w:lineRule="auto"/>
+        <w:ind w:left="1068"/>
+        <w:jc w:val="both"/>
         <w:rPr>
           <w:sz w:val="24"/>
           <w:szCs w:val="24"/>
@@ -2778,8 +2960,40 @@
           <w:sz w:val="24"/>
           <w:szCs w:val="24"/>
         </w:rPr>
-        <w:t>I moduli di registrazione dell’utente saranno progettati in modo da crittare le password e rendere sicuro</w:t>
-      </w:r>
+        <w:t xml:space="preserve">I moduli di registrazione dell’utente saranno progettati in modo da crittare le password </w:t>
+      </w:r>
+      <w:r>
+        <w:rPr>
+          <w:sz w:val="24"/>
+          <w:szCs w:val="24"/>
+        </w:rPr>
+        <w:t xml:space="preserve">  </w:t>
+      </w:r>
+      <w:r>
+        <w:rPr>
+          <w:sz w:val="24"/>
+          <w:szCs w:val="24"/>
+        </w:rPr>
+        <w:t>e rendere sicuro</w:t>
+      </w:r>
+      <w:r>
+        <w:rPr>
+          <w:sz w:val="24"/>
+          <w:szCs w:val="24"/>
+        </w:rPr>
+        <w:t>.</w:t>
+      </w:r>
+    </w:p>
+    <w:p>
+      <w:pPr>
+        <w:spacing w:line="360" w:lineRule="auto"/>
+        <w:ind w:left="1068"/>
+        <w:jc w:val="both"/>
+        <w:rPr>
+          <w:sz w:val="24"/>
+          <w:szCs w:val="24"/>
+        </w:rPr>
+      </w:pPr>
     </w:p>
     <w:p>
       <w:pPr>
@@ -2805,37 +3019,51 @@
     </w:p>
     <w:p>
       <w:pPr>
-        <w:rPr>
-          <w:sz w:val="24"/>
-          <w:szCs w:val="24"/>
-        </w:rPr>
-      </w:pPr>
-      <w:r>
-        <w:rPr>
-          <w:sz w:val="24"/>
-          <w:szCs w:val="24"/>
-        </w:rPr>
-        <w:t>Lo strumento principale utilizzato dal team per la realizzazione del sito, sia dell’interfaccia che della logica lato server, sarà Eclipse.</w:t>
-      </w:r>
-      <w:r>
-        <w:rPr>
-          <w:sz w:val="24"/>
-          <w:szCs w:val="24"/>
+        <w:spacing w:line="360" w:lineRule="auto"/>
+        <w:ind w:left="708" w:firstLine="12"/>
+        <w:rPr>
+          <w:rFonts w:ascii="Arial" w:hAnsi="Arial" w:cs="Arial"/>
+          <w:sz w:val="20"/>
+          <w:szCs w:val="20"/>
+        </w:rPr>
+      </w:pPr>
+      <w:r>
+        <w:rPr>
+          <w:rFonts w:ascii="Arial" w:hAnsi="Arial" w:cs="Arial"/>
+          <w:sz w:val="20"/>
+          <w:szCs w:val="20"/>
+        </w:rPr>
+        <w:t>Lo strumento principale utilizzato dal team per la realizzazione del sito, sia dell’interfaccia</w:t>
+      </w:r>
+      <w:r>
+        <w:rPr>
+          <w:rFonts w:ascii="Arial" w:hAnsi="Arial" w:cs="Arial"/>
+          <w:sz w:val="20"/>
+          <w:szCs w:val="20"/>
         </w:rPr>
         <w:t xml:space="preserve"> </w:t>
       </w:r>
-    </w:p>
-    <w:p>
-      <w:pPr>
-        <w:rPr>
-          <w:sz w:val="24"/>
-          <w:szCs w:val="24"/>
-        </w:rPr>
-      </w:pPr>
-      <w:r>
-        <w:rPr>
-          <w:sz w:val="24"/>
-          <w:szCs w:val="24"/>
+      <w:r>
+        <w:rPr>
+          <w:rFonts w:ascii="Arial" w:hAnsi="Arial" w:cs="Arial"/>
+          <w:sz w:val="20"/>
+          <w:szCs w:val="20"/>
+        </w:rPr>
+        <w:t>che della logica lato server, sarà Eclipse.</w:t>
+      </w:r>
+      <w:r>
+        <w:rPr>
+          <w:rFonts w:ascii="Arial" w:hAnsi="Arial" w:cs="Arial"/>
+          <w:sz w:val="20"/>
+          <w:szCs w:val="20"/>
+        </w:rPr>
+        <w:t xml:space="preserve"> </w:t>
+      </w:r>
+      <w:r>
+        <w:rPr>
+          <w:rFonts w:ascii="Arial" w:hAnsi="Arial" w:cs="Arial"/>
+          <w:sz w:val="20"/>
+          <w:szCs w:val="20"/>
         </w:rPr>
         <w:t>Il database sarà costruito in MySQL, che fornisce un ottimo range di tool utili sia alla creazione che alla gestione dei dati.</w:t>
       </w:r>
@@ -2847,108 +3075,116 @@
           <w:ilvl w:val="0"/>
           <w:numId w:val="5"/>
         </w:numPr>
-        <w:rPr>
-          <w:b/>
+        <w:spacing w:line="360" w:lineRule="auto"/>
+        <w:jc w:val="both"/>
+        <w:rPr>
+          <w:rFonts w:cstheme="minorHAnsi"/>
+          <w:b/>
+          <w:bCs/>
           <w:sz w:val="36"/>
           <w:szCs w:val="36"/>
-        </w:rPr>
-      </w:pPr>
-      <w:r>
-        <w:rPr>
-          <w:b/>
+          <w:lang w:val="en-GB"/>
+        </w:rPr>
+      </w:pPr>
+      <w:r>
+        <w:rPr>
+          <w:rFonts w:cstheme="minorHAnsi"/>
+          <w:b/>
+          <w:bCs/>
           <w:sz w:val="36"/>
           <w:szCs w:val="36"/>
-        </w:rPr>
-        <w:t xml:space="preserve">Team and </w:t>
-      </w:r>
-      <w:proofErr w:type="spellStart"/>
-      <w:r>
-        <w:rPr>
-          <w:b/>
-          <w:sz w:val="36"/>
-          <w:szCs w:val="36"/>
-        </w:rPr>
-        <w:t>Roles</w:t>
-      </w:r>
-      <w:proofErr w:type="spellEnd"/>
-    </w:p>
-    <w:p>
-      <w:pPr>
+          <w:lang w:val="en-GB"/>
+        </w:rPr>
+        <w:t>Team and Roles</w:t>
+      </w:r>
+    </w:p>
+    <w:p>
+      <w:pPr>
+        <w:spacing w:line="360" w:lineRule="auto"/>
+        <w:ind w:left="708"/>
+        <w:jc w:val="both"/>
+        <w:rPr>
+          <w:rFonts w:ascii="Arial" w:hAnsi="Arial" w:cs="Arial"/>
+          <w:sz w:val="20"/>
+          <w:szCs w:val="20"/>
+          <w:lang w:val="en-GB"/>
+        </w:rPr>
+      </w:pPr>
+      <w:r>
         <w:rPr>
           <w:sz w:val="24"/>
           <w:szCs w:val="24"/>
-        </w:rPr>
-      </w:pPr>
-      <w:r>
-        <w:rPr>
-          <w:sz w:val="24"/>
-          <w:szCs w:val="24"/>
+          <w:lang w:val="en-GB"/>
         </w:rPr>
         <w:t>-</w:t>
       </w:r>
       <w:r>
         <w:rPr>
-          <w:sz w:val="24"/>
-          <w:szCs w:val="24"/>
+          <w:rFonts w:ascii="Arial" w:hAnsi="Arial" w:cs="Arial"/>
+          <w:sz w:val="20"/>
+          <w:szCs w:val="20"/>
+          <w:lang w:val="en-GB"/>
         </w:rPr>
         <w:t>Amoroso Gaetano (</w:t>
       </w:r>
       <w:r>
         <w:rPr>
-          <w:sz w:val="24"/>
-          <w:szCs w:val="24"/>
+          <w:rFonts w:ascii="Arial" w:hAnsi="Arial" w:cs="Arial"/>
+          <w:sz w:val="20"/>
+          <w:szCs w:val="20"/>
+          <w:lang w:val="en-GB"/>
         </w:rPr>
         <w:t>Front-end Designer &amp; Database Designer</w:t>
       </w:r>
       <w:r>
         <w:rPr>
-          <w:sz w:val="24"/>
-          <w:szCs w:val="24"/>
+          <w:rFonts w:ascii="Arial" w:hAnsi="Arial" w:cs="Arial"/>
+          <w:sz w:val="20"/>
+          <w:szCs w:val="20"/>
+          <w:lang w:val="en-GB"/>
         </w:rPr>
         <w:t>)</w:t>
       </w:r>
     </w:p>
     <w:p>
       <w:pPr>
-        <w:rPr>
-          <w:sz w:val="24"/>
-          <w:szCs w:val="24"/>
+        <w:spacing w:line="360" w:lineRule="auto"/>
+        <w:ind w:left="708"/>
+        <w:jc w:val="both"/>
+        <w:rPr>
+          <w:rFonts w:ascii="Arial" w:hAnsi="Arial" w:cs="Arial"/>
+          <w:sz w:val="20"/>
+          <w:szCs w:val="20"/>
           <w:lang w:val="en-US"/>
         </w:rPr>
       </w:pPr>
       <w:r>
         <w:rPr>
-          <w:sz w:val="24"/>
-          <w:szCs w:val="24"/>
+          <w:rFonts w:ascii="Arial" w:hAnsi="Arial" w:cs="Arial"/>
+          <w:sz w:val="20"/>
+          <w:szCs w:val="20"/>
           <w:lang w:val="en-US"/>
         </w:rPr>
         <w:t>-Tranquillo Andrea (</w:t>
       </w:r>
       <w:r>
         <w:rPr>
-          <w:sz w:val="24"/>
-          <w:szCs w:val="24"/>
+          <w:rFonts w:ascii="Arial" w:hAnsi="Arial" w:cs="Arial"/>
+          <w:sz w:val="20"/>
+          <w:szCs w:val="20"/>
           <w:lang w:val="en-US"/>
         </w:rPr>
         <w:t>Back-End Designer</w:t>
       </w:r>
       <w:r>
         <w:rPr>
-          <w:sz w:val="24"/>
-          <w:szCs w:val="24"/>
+          <w:rFonts w:ascii="Arial" w:hAnsi="Arial" w:cs="Arial"/>
+          <w:sz w:val="20"/>
+          <w:szCs w:val="20"/>
           <w:lang w:val="en-US"/>
         </w:rPr>
         <w:t>)</w:t>
       </w:r>
-    </w:p>
-    <w:p>
-      <w:pPr>
-        <w:rPr>
-          <w:sz w:val="24"/>
-          <w:szCs w:val="24"/>
-          <w:lang w:val="en-US"/>
-        </w:rPr>
-      </w:pPr>
     </w:p>
     <w:p>
       <w:pPr>
@@ -2963,7 +3199,6 @@
           <w:szCs w:val="36"/>
         </w:rPr>
       </w:pPr>
-      <w:proofErr w:type="spellStart"/>
       <w:r>
         <w:rPr>
           <w:b/>
@@ -2978,19 +3213,18 @@
           <w:sz w:val="36"/>
           <w:szCs w:val="36"/>
         </w:rPr>
-        <w:t>d</w:t>
-      </w:r>
-      <w:proofErr w:type="spellEnd"/>
-      <w:r>
-        <w:rPr>
-          <w:b/>
-          <w:sz w:val="36"/>
-          <w:szCs w:val="36"/>
-        </w:rPr>
-        <w:t xml:space="preserve"> Releases</w:t>
-      </w:r>
-    </w:p>
-    <w:p>
+        <w:t>d Releases</w:t>
+      </w:r>
+    </w:p>
+    <w:p>
+      <w:pPr>
+        <w:ind w:left="708"/>
+        <w:rPr>
+          <w:rFonts w:ascii="Arial" w:hAnsi="Arial" w:cs="Arial"/>
+          <w:sz w:val="20"/>
+          <w:szCs w:val="20"/>
+        </w:rPr>
+      </w:pPr>
       <w:r>
         <w:rPr>
           <w:sz w:val="24"/>
@@ -3000,56 +3234,84 @@
       </w:r>
       <w:r>
         <w:rPr>
-          <w:b/>
+          <w:rFonts w:ascii="Arial" w:hAnsi="Arial" w:cs="Arial"/>
+          <w:b/>
+          <w:sz w:val="20"/>
+          <w:szCs w:val="20"/>
         </w:rPr>
         <w:t>Problem Statement:</w:t>
       </w:r>
       <w:r>
+        <w:rPr>
+          <w:rFonts w:ascii="Arial" w:hAnsi="Arial" w:cs="Arial"/>
+          <w:sz w:val="20"/>
+          <w:szCs w:val="20"/>
+        </w:rPr>
         <w:t xml:space="preserve"> 11 ottobre 2019 </w:t>
       </w:r>
     </w:p>
     <w:p>
       <w:pPr>
-        <w:rPr>
+        <w:ind w:left="708"/>
+        <w:rPr>
+          <w:rFonts w:ascii="Arial" w:hAnsi="Arial" w:cs="Arial"/>
+          <w:sz w:val="20"/>
+          <w:szCs w:val="20"/>
           <w:lang w:val="en-US"/>
         </w:rPr>
       </w:pPr>
       <w:r>
         <w:rPr>
+          <w:rFonts w:ascii="Arial" w:hAnsi="Arial" w:cs="Arial"/>
+          <w:sz w:val="20"/>
+          <w:szCs w:val="20"/>
           <w:lang w:val="en-US"/>
         </w:rPr>
         <w:t>-</w:t>
       </w:r>
       <w:r>
         <w:rPr>
-          <w:b/>
+          <w:rFonts w:ascii="Arial" w:hAnsi="Arial" w:cs="Arial"/>
+          <w:b/>
+          <w:sz w:val="20"/>
+          <w:szCs w:val="20"/>
           <w:lang w:val="en-US"/>
         </w:rPr>
         <w:t>Use Case and Requirements</w:t>
       </w:r>
       <w:r>
         <w:rPr>
-          <w:b/>
+          <w:rFonts w:ascii="Arial" w:hAnsi="Arial" w:cs="Arial"/>
+          <w:b/>
+          <w:sz w:val="20"/>
+          <w:szCs w:val="20"/>
           <w:lang w:val="en-US"/>
         </w:rPr>
         <w:t>:</w:t>
       </w:r>
       <w:r>
         <w:rPr>
+          <w:rFonts w:ascii="Arial" w:hAnsi="Arial" w:cs="Arial"/>
+          <w:sz w:val="20"/>
+          <w:szCs w:val="20"/>
           <w:lang w:val="en-US"/>
         </w:rPr>
         <w:t xml:space="preserve"> 25 </w:t>
       </w:r>
-      <w:proofErr w:type="spellStart"/>
-      <w:r>
-        <w:rPr>
+      <w:r>
+        <w:rPr>
+          <w:rFonts w:ascii="Arial" w:hAnsi="Arial" w:cs="Arial"/>
+          <w:sz w:val="20"/>
+          <w:szCs w:val="20"/>
           <w:lang w:val="en-US"/>
         </w:rPr>
-        <w:t>ottobre</w:t>
-      </w:r>
-      <w:proofErr w:type="spellEnd"/>
-      <w:r>
-        <w:rPr>
+        <w:t>Ottobre</w:t>
+      </w:r>
+      <w:r>
+        <w:rPr>
+          <w:rFonts w:ascii="Arial" w:hAnsi="Arial" w:cs="Arial"/>
+          <w:sz w:val="20"/>
+          <w:szCs w:val="20"/>
           <w:lang w:val="en-US"/>
         </w:rPr>
         <w:t xml:space="preserve"> 2019 </w:t>
@@ -3057,119 +3319,186 @@
     </w:p>
     <w:p>
       <w:pPr>
-        <w:rPr>
+        <w:ind w:left="708"/>
+        <w:rPr>
+          <w:rFonts w:ascii="Arial" w:hAnsi="Arial" w:cs="Arial"/>
+          <w:sz w:val="20"/>
+          <w:szCs w:val="20"/>
           <w:lang w:val="en-US"/>
         </w:rPr>
       </w:pPr>
       <w:r>
         <w:rPr>
+          <w:rFonts w:ascii="Arial" w:hAnsi="Arial" w:cs="Arial"/>
+          <w:sz w:val="20"/>
+          <w:szCs w:val="20"/>
           <w:lang w:val="en-US"/>
         </w:rPr>
         <w:t>-</w:t>
       </w:r>
       <w:r>
         <w:rPr>
-          <w:b/>
+          <w:rFonts w:ascii="Arial" w:hAnsi="Arial" w:cs="Arial"/>
+          <w:b/>
+          <w:sz w:val="20"/>
+          <w:szCs w:val="20"/>
           <w:lang w:val="en-US"/>
         </w:rPr>
         <w:t>Requirements Analysis</w:t>
       </w:r>
       <w:r>
         <w:rPr>
+          <w:rFonts w:ascii="Arial" w:hAnsi="Arial" w:cs="Arial"/>
+          <w:sz w:val="20"/>
+          <w:szCs w:val="20"/>
           <w:lang w:val="en-US"/>
         </w:rPr>
         <w:t xml:space="preserve"> </w:t>
       </w:r>
       <w:r>
         <w:rPr>
-          <w:b/>
+          <w:rFonts w:ascii="Arial" w:hAnsi="Arial" w:cs="Arial"/>
+          <w:b/>
+          <w:sz w:val="20"/>
+          <w:szCs w:val="20"/>
           <w:lang w:val="en-US"/>
         </w:rPr>
         <w:t>Document:</w:t>
       </w:r>
       <w:r>
         <w:rPr>
+          <w:rFonts w:ascii="Arial" w:hAnsi="Arial" w:cs="Arial"/>
+          <w:sz w:val="20"/>
+          <w:szCs w:val="20"/>
           <w:lang w:val="en-US"/>
         </w:rPr>
-        <w:t xml:space="preserve"> 8 </w:t>
-      </w:r>
-      <w:r>
-        <w:rPr>
+        <w:t xml:space="preserve"> 8 Novembre 2019 </w:t>
+      </w:r>
+    </w:p>
+    <w:p>
+      <w:pPr>
+        <w:ind w:left="708"/>
+        <w:rPr>
+          <w:rFonts w:ascii="Arial" w:hAnsi="Arial" w:cs="Arial"/>
+          <w:sz w:val="20"/>
+          <w:szCs w:val="20"/>
           <w:lang w:val="en-US"/>
         </w:rPr>
+      </w:pPr>
+      <w:r>
+        <w:rPr>
+          <w:rFonts w:ascii="Arial" w:hAnsi="Arial" w:cs="Arial"/>
+          <w:sz w:val="20"/>
+          <w:szCs w:val="20"/>
+          <w:lang w:val="en-US"/>
+        </w:rPr>
+        <w:t>-</w:t>
+      </w:r>
+      <w:r>
+        <w:rPr>
+          <w:rFonts w:ascii="Arial" w:hAnsi="Arial" w:cs="Arial"/>
+          <w:b/>
+          <w:sz w:val="20"/>
+          <w:szCs w:val="20"/>
+          <w:lang w:val="en-US"/>
+        </w:rPr>
+        <w:t>System Design Document:</w:t>
+      </w:r>
+      <w:r>
+        <w:rPr>
+          <w:rFonts w:ascii="Arial" w:hAnsi="Arial" w:cs="Arial"/>
+          <w:sz w:val="20"/>
+          <w:szCs w:val="20"/>
+          <w:lang w:val="en-US"/>
+        </w:rPr>
+        <w:t xml:space="preserve"> 29 </w:t>
+      </w:r>
+      <w:r>
+        <w:rPr>
+          <w:rFonts w:ascii="Arial" w:hAnsi="Arial" w:cs="Arial"/>
+          <w:sz w:val="20"/>
+          <w:szCs w:val="20"/>
+          <w:lang w:val="en-US"/>
+        </w:rPr>
         <w:t>N</w:t>
       </w:r>
       <w:r>
         <w:rPr>
+          <w:rFonts w:ascii="Arial" w:hAnsi="Arial" w:cs="Arial"/>
+          <w:sz w:val="20"/>
+          <w:szCs w:val="20"/>
           <w:lang w:val="en-US"/>
         </w:rPr>
-        <w:t xml:space="preserve">ovembre 2019 </w:t>
-      </w:r>
-    </w:p>
-    <w:p>
-      <w:pPr>
-        <w:rPr>
-          <w:lang w:val="en-US"/>
-        </w:rPr>
-      </w:pPr>
-      <w:r>
-        <w:rPr>
-          <w:lang w:val="en-US"/>
+        <w:t xml:space="preserve">ovembre 2019  </w:t>
+      </w:r>
+    </w:p>
+    <w:p>
+      <w:pPr>
+        <w:ind w:left="708"/>
+        <w:rPr>
+          <w:rFonts w:ascii="Arial" w:hAnsi="Arial" w:cs="Arial"/>
+          <w:sz w:val="20"/>
+          <w:szCs w:val="20"/>
+        </w:rPr>
+      </w:pPr>
+      <w:r>
+        <w:rPr>
+          <w:rFonts w:ascii="Arial" w:hAnsi="Arial" w:cs="Arial"/>
+          <w:sz w:val="20"/>
+          <w:szCs w:val="20"/>
         </w:rPr>
         <w:t>-</w:t>
       </w:r>
       <w:r>
         <w:rPr>
-          <w:b/>
-          <w:lang w:val="en-US"/>
-        </w:rPr>
-        <w:t>System Design Document:</w:t>
-      </w:r>
-      <w:r>
-        <w:rPr>
-          <w:lang w:val="en-US"/>
-        </w:rPr>
-        <w:t xml:space="preserve"> 29 </w:t>
-      </w:r>
-      <w:r>
-        <w:rPr>
-          <w:lang w:val="en-US"/>
-        </w:rPr>
-        <w:t>N</w:t>
-      </w:r>
-      <w:r>
-        <w:rPr>
-          <w:lang w:val="en-US"/>
-        </w:rPr>
-        <w:t xml:space="preserve">ovembre 2019  </w:t>
-      </w:r>
-    </w:p>
-    <w:p>
-      <w:r>
-        <w:lastRenderedPageBreak/>
+          <w:rFonts w:ascii="Arial" w:hAnsi="Arial" w:cs="Arial"/>
+          <w:b/>
+          <w:sz w:val="20"/>
+          <w:szCs w:val="20"/>
+        </w:rPr>
+        <w:t>Specifica delle interfacce dei moduli del sottosistema da implementare: 13</w:t>
+      </w:r>
+      <w:r>
+        <w:rPr>
+          <w:rFonts w:ascii="Arial" w:hAnsi="Arial" w:cs="Arial"/>
+          <w:sz w:val="20"/>
+          <w:szCs w:val="20"/>
+        </w:rPr>
+        <w:t xml:space="preserve"> dicembre 2019 </w:t>
+      </w:r>
+    </w:p>
+    <w:p>
+      <w:pPr>
+        <w:ind w:left="708"/>
+        <w:rPr>
+          <w:rFonts w:ascii="Arial" w:hAnsi="Arial" w:cs="Arial"/>
+          <w:sz w:val="20"/>
+          <w:szCs w:val="20"/>
+        </w:rPr>
+      </w:pPr>
+      <w:r>
+        <w:rPr>
+          <w:rFonts w:ascii="Arial" w:hAnsi="Arial" w:cs="Arial"/>
+          <w:sz w:val="20"/>
+          <w:szCs w:val="20"/>
+        </w:rPr>
         <w:t>-</w:t>
       </w:r>
       <w:r>
         <w:rPr>
-          <w:b/>
-        </w:rPr>
-        <w:t>Specifica delle interfacce dei moduli del sottosistema da implementare: 13</w:t>
-      </w:r>
-      <w:r>
-        <w:t xml:space="preserve"> dicembre 2019 </w:t>
-      </w:r>
-    </w:p>
-    <w:p>
-      <w:r>
-        <w:t>-</w:t>
-      </w:r>
-      <w:r>
-        <w:rPr>
-          <w:b/>
+          <w:rFonts w:ascii="Arial" w:hAnsi="Arial" w:cs="Arial"/>
+          <w:b/>
+          <w:sz w:val="20"/>
+          <w:szCs w:val="20"/>
         </w:rPr>
         <w:t>Piano di test di sistema e specifica dei casi di test per il sottosistema da implementare:</w:t>
       </w:r>
       <w:r>
+        <w:rPr>
+          <w:rFonts w:ascii="Arial" w:hAnsi="Arial" w:cs="Arial"/>
+          <w:sz w:val="20"/>
+          <w:szCs w:val="20"/>
+        </w:rPr>
         <w:t xml:space="preserve"> 13 dicembre 2019</w:t>
       </w:r>
     </w:p>
@@ -3180,6 +3509,8 @@
           <w:szCs w:val="24"/>
         </w:rPr>
       </w:pPr>
+      <w:bookmarkStart w:id="0" w:name="_GoBack"/>
+      <w:bookmarkEnd w:id="0"/>
     </w:p>
     <w:sectPr>
       <w:pgSz w:w="11906" w:h="16838"/>
@@ -3244,6 +3575,95 @@
 <file path=word/numbering.xml><?xml version="1.0" encoding="utf-8"?>
 <w:numbering xmlns:wpc="http://schemas.microsoft.com/office/word/2010/wordprocessingCanvas" xmlns:cx="http://schemas.microsoft.com/office/drawing/2014/chartex" xmlns:cx1="http://schemas.microsoft.com/office/drawing/2015/9/8/chartex" xmlns:cx2="http://schemas.microsoft.com/office/drawing/2015/10/21/chartex" xmlns:cx3="http://schemas.microsoft.com/office/drawing/2016/5/9/chartex" xmlns:cx4="http://schemas.microsoft.com/office/drawing/2016/5/10/chartex" xmlns:cx5="http://schemas.microsoft.com/office/drawing/2016/5/11/chartex" xmlns:cx6="http://schemas.microsoft.com/office/drawing/2016/5/12/chartex" xmlns:cx7="http://schemas.microsoft.com/office/drawing/2016/5/13/chartex" xmlns:cx8="http://schemas.microsoft.com/office/drawing/2016/5/14/chartex" xmlns:mc="http://schemas.openxmlformats.org/markup-compatibility/2006" xmlns:aink="http://schemas.microsoft.com/office/drawing/2016/ink" xmlns:am3d="http://schemas.microsoft.com/office/drawing/2017/model3d" xmlns:o="urn:schemas-microsoft-com:office:office" xmlns:r="http://schemas.openxmlformats.org/officeDocument/2006/relationships" xmlns:m="http://schemas.openxmlformats.org/officeDocument/2006/math" xmlns:v="urn:schemas-microsoft-com:vml" xmlns:wp14="http://schemas.microsoft.com/office/word/2010/wordprocessingDrawing" xmlns:wp="http://schemas.openxmlformats.org/drawingml/2006/wordprocessingDrawing" xmlns:w10="urn:schemas-microsoft-com:office:word" xmlns:w="http://schemas.openxmlformats.org/wordprocessingml/2006/main" xmlns:w14="http://schemas.microsoft.com/office/word/2010/wordml" xmlns:w15="http://schemas.microsoft.com/office/word/2012/wordml" xmlns:w16cid="http://schemas.microsoft.com/office/word/2016/wordml/cid" xmlns:w16se="http://schemas.microsoft.com/office/word/2015/wordml/symex" xmlns:wpg="http://schemas.microsoft.com/office/word/2010/wordprocessingGroup" xmlns:wpi="http://schemas.microsoft.com/office/word/2010/wordprocessingInk" xmlns:wne="http://schemas.microsoft.com/office/word/2006/wordml" xmlns:wps="http://schemas.microsoft.com/office/word/2010/wordprocessingShape" mc:Ignorable="w14 w15 w16se w16cid wp14">
   <w:abstractNum w:abstractNumId="0" w15:restartNumberingAfterBreak="0">
+    <w:nsid w:val="010C657A"/>
+    <w:multiLevelType w:val="hybridMultilevel"/>
+    <w:tmpl w:val="9AFE67BC"/>
+    <w:lvl w:ilvl="0" w:tplc="28D2827A">
+      <w:start w:val="1"/>
+      <w:numFmt w:val="decimal"/>
+      <w:lvlText w:val="%1."/>
+      <w:lvlJc w:val="left"/>
+      <w:pPr>
+        <w:ind w:left="720" w:hanging="360"/>
+      </w:pPr>
+      <w:rPr>
+        <w:rFonts w:hint="default"/>
+      </w:rPr>
+    </w:lvl>
+    <w:lvl w:ilvl="1" w:tplc="04100019" w:tentative="1">
+      <w:start w:val="1"/>
+      <w:numFmt w:val="lowerLetter"/>
+      <w:lvlText w:val="%2."/>
+      <w:lvlJc w:val="left"/>
+      <w:pPr>
+        <w:ind w:left="1440" w:hanging="360"/>
+      </w:pPr>
+    </w:lvl>
+    <w:lvl w:ilvl="2" w:tplc="0410001B" w:tentative="1">
+      <w:start w:val="1"/>
+      <w:numFmt w:val="lowerRoman"/>
+      <w:lvlText w:val="%3."/>
+      <w:lvlJc w:val="right"/>
+      <w:pPr>
+        <w:ind w:left="2160" w:hanging="180"/>
+      </w:pPr>
+    </w:lvl>
+    <w:lvl w:ilvl="3" w:tplc="0410000F" w:tentative="1">
+      <w:start w:val="1"/>
+      <w:numFmt w:val="decimal"/>
+      <w:lvlText w:val="%4."/>
+      <w:lvlJc w:val="left"/>
+      <w:pPr>
+        <w:ind w:left="2880" w:hanging="360"/>
+      </w:pPr>
+    </w:lvl>
+    <w:lvl w:ilvl="4" w:tplc="04100019" w:tentative="1">
+      <w:start w:val="1"/>
+      <w:numFmt w:val="lowerLetter"/>
+      <w:lvlText w:val="%5."/>
+      <w:lvlJc w:val="left"/>
+      <w:pPr>
+        <w:ind w:left="3600" w:hanging="360"/>
+      </w:pPr>
+    </w:lvl>
+    <w:lvl w:ilvl="5" w:tplc="0410001B" w:tentative="1">
+      <w:start w:val="1"/>
+      <w:numFmt w:val="lowerRoman"/>
+      <w:lvlText w:val="%6."/>
+      <w:lvlJc w:val="right"/>
+      <w:pPr>
+        <w:ind w:left="4320" w:hanging="180"/>
+      </w:pPr>
+    </w:lvl>
+    <w:lvl w:ilvl="6" w:tplc="0410000F" w:tentative="1">
+      <w:start w:val="1"/>
+      <w:numFmt w:val="decimal"/>
+      <w:lvlText w:val="%7."/>
+      <w:lvlJc w:val="left"/>
+      <w:pPr>
+        <w:ind w:left="5040" w:hanging="360"/>
+      </w:pPr>
+    </w:lvl>
+    <w:lvl w:ilvl="7" w:tplc="04100019" w:tentative="1">
+      <w:start w:val="1"/>
+      <w:numFmt w:val="lowerLetter"/>
+      <w:lvlText w:val="%8."/>
+      <w:lvlJc w:val="left"/>
+      <w:pPr>
+        <w:ind w:left="5760" w:hanging="360"/>
+      </w:pPr>
+    </w:lvl>
+    <w:lvl w:ilvl="8" w:tplc="0410001B" w:tentative="1">
+      <w:start w:val="1"/>
+      <w:numFmt w:val="lowerRoman"/>
+      <w:lvlText w:val="%9."/>
+      <w:lvlJc w:val="right"/>
+      <w:pPr>
+        <w:ind w:left="6480" w:hanging="180"/>
+      </w:pPr>
+    </w:lvl>
+  </w:abstractNum>
+  <w:abstractNum w:abstractNumId="1" w15:restartNumberingAfterBreak="0">
     <w:nsid w:val="1A7352F5"/>
     <w:multiLevelType w:val="hybridMultilevel"/>
     <w:tmpl w:val="92286B3A"/>
@@ -3332,7 +3752,7 @@
       </w:pPr>
     </w:lvl>
   </w:abstractNum>
-  <w:abstractNum w:abstractNumId="1" w15:restartNumberingAfterBreak="0">
+  <w:abstractNum w:abstractNumId="2" w15:restartNumberingAfterBreak="0">
     <w:nsid w:val="1A77090A"/>
     <w:multiLevelType w:val="hybridMultilevel"/>
     <w:tmpl w:val="D6D4FCF8"/>
@@ -3445,10 +3865,10 @@
       </w:rPr>
     </w:lvl>
   </w:abstractNum>
-  <w:abstractNum w:abstractNumId="2" w15:restartNumberingAfterBreak="0">
+  <w:abstractNum w:abstractNumId="3" w15:restartNumberingAfterBreak="0">
     <w:nsid w:val="38A97369"/>
     <w:multiLevelType w:val="hybridMultilevel"/>
-    <w:tmpl w:val="2D265E5A"/>
+    <w:tmpl w:val="EEACBE08"/>
     <w:lvl w:ilvl="0" w:tplc="0410000F">
       <w:start w:val="1"/>
       <w:numFmt w:val="decimal"/>
@@ -3534,10 +3954,10 @@
       </w:pPr>
     </w:lvl>
   </w:abstractNum>
-  <w:abstractNum w:abstractNumId="3" w15:restartNumberingAfterBreak="0">
+  <w:abstractNum w:abstractNumId="4" w15:restartNumberingAfterBreak="0">
     <w:nsid w:val="430A0C18"/>
     <w:multiLevelType w:val="hybridMultilevel"/>
-    <w:tmpl w:val="D2386CD8"/>
+    <w:tmpl w:val="5B649DE4"/>
     <w:lvl w:ilvl="0" w:tplc="951E19A0">
       <w:start w:val="1"/>
       <w:numFmt w:val="decimal"/>
@@ -3623,7 +4043,7 @@
       </w:pPr>
     </w:lvl>
   </w:abstractNum>
-  <w:abstractNum w:abstractNumId="4" w15:restartNumberingAfterBreak="0">
+  <w:abstractNum w:abstractNumId="5" w15:restartNumberingAfterBreak="0">
     <w:nsid w:val="483A1556"/>
     <w:multiLevelType w:val="hybridMultilevel"/>
     <w:tmpl w:val="E0A8366A"/>
@@ -3712,7 +4132,7 @@
       </w:pPr>
     </w:lvl>
   </w:abstractNum>
-  <w:abstractNum w:abstractNumId="5" w15:restartNumberingAfterBreak="0">
+  <w:abstractNum w:abstractNumId="6" w15:restartNumberingAfterBreak="0">
     <w:nsid w:val="66E76937"/>
     <w:multiLevelType w:val="hybridMultilevel"/>
     <w:tmpl w:val="F140D6E4"/>
@@ -3722,7 +4142,7 @@
       <w:lvlText w:val=""/>
       <w:lvlJc w:val="left"/>
       <w:pPr>
-        <w:ind w:left="720" w:hanging="360"/>
+        <w:ind w:left="1068" w:hanging="360"/>
       </w:pPr>
       <w:rPr>
         <w:rFonts w:ascii="Symbol" w:hAnsi="Symbol" w:hint="default"/>
@@ -3734,7 +4154,7 @@
       <w:lvlText w:val="o"/>
       <w:lvlJc w:val="left"/>
       <w:pPr>
-        <w:ind w:left="1440" w:hanging="360"/>
+        <w:ind w:left="1788" w:hanging="360"/>
       </w:pPr>
       <w:rPr>
         <w:rFonts w:ascii="Courier New" w:hAnsi="Courier New" w:cs="Courier New" w:hint="default"/>
@@ -3746,7 +4166,7 @@
       <w:lvlText w:val=""/>
       <w:lvlJc w:val="left"/>
       <w:pPr>
-        <w:ind w:left="2160" w:hanging="360"/>
+        <w:ind w:left="2508" w:hanging="360"/>
       </w:pPr>
       <w:rPr>
         <w:rFonts w:ascii="Wingdings" w:hAnsi="Wingdings" w:hint="default"/>
@@ -3758,7 +4178,7 @@
       <w:lvlText w:val=""/>
       <w:lvlJc w:val="left"/>
       <w:pPr>
-        <w:ind w:left="2880" w:hanging="360"/>
+        <w:ind w:left="3228" w:hanging="360"/>
       </w:pPr>
       <w:rPr>
         <w:rFonts w:ascii="Symbol" w:hAnsi="Symbol" w:hint="default"/>
@@ -3770,7 +4190,7 @@
       <w:lvlText w:val="o"/>
       <w:lvlJc w:val="left"/>
       <w:pPr>
-        <w:ind w:left="3600" w:hanging="360"/>
+        <w:ind w:left="3948" w:hanging="360"/>
       </w:pPr>
       <w:rPr>
         <w:rFonts w:ascii="Courier New" w:hAnsi="Courier New" w:cs="Courier New" w:hint="default"/>
@@ -3782,7 +4202,7 @@
       <w:lvlText w:val=""/>
       <w:lvlJc w:val="left"/>
       <w:pPr>
-        <w:ind w:left="4320" w:hanging="360"/>
+        <w:ind w:left="4668" w:hanging="360"/>
       </w:pPr>
       <w:rPr>
         <w:rFonts w:ascii="Wingdings" w:hAnsi="Wingdings" w:hint="default"/>
@@ -3794,7 +4214,7 @@
       <w:lvlText w:val=""/>
       <w:lvlJc w:val="left"/>
       <w:pPr>
-        <w:ind w:left="5040" w:hanging="360"/>
+        <w:ind w:left="5388" w:hanging="360"/>
       </w:pPr>
       <w:rPr>
         <w:rFonts w:ascii="Symbol" w:hAnsi="Symbol" w:hint="default"/>
@@ -3806,7 +4226,7 @@
       <w:lvlText w:val="o"/>
       <w:lvlJc w:val="left"/>
       <w:pPr>
-        <w:ind w:left="5760" w:hanging="360"/>
+        <w:ind w:left="6108" w:hanging="360"/>
       </w:pPr>
       <w:rPr>
         <w:rFonts w:ascii="Courier New" w:hAnsi="Courier New" w:cs="Courier New" w:hint="default"/>
@@ -3818,7 +4238,7 @@
       <w:lvlText w:val=""/>
       <w:lvlJc w:val="left"/>
       <w:pPr>
-        <w:ind w:left="6480" w:hanging="360"/>
+        <w:ind w:left="6828" w:hanging="360"/>
       </w:pPr>
       <w:rPr>
         <w:rFonts w:ascii="Wingdings" w:hAnsi="Wingdings" w:hint="default"/>
@@ -3826,21 +4246,24 @@
     </w:lvl>
   </w:abstractNum>
   <w:num w:numId="1">
+    <w:abstractNumId w:val="5"/>
+  </w:num>
+  <w:num w:numId="2">
+    <w:abstractNumId w:val="3"/>
+  </w:num>
+  <w:num w:numId="3">
+    <w:abstractNumId w:val="6"/>
+  </w:num>
+  <w:num w:numId="4">
+    <w:abstractNumId w:val="2"/>
+  </w:num>
+  <w:num w:numId="5">
     <w:abstractNumId w:val="4"/>
   </w:num>
-  <w:num w:numId="2">
-    <w:abstractNumId w:val="2"/>
-  </w:num>
-  <w:num w:numId="3">
-    <w:abstractNumId w:val="5"/>
-  </w:num>
-  <w:num w:numId="4">
+  <w:num w:numId="6">
     <w:abstractNumId w:val="1"/>
   </w:num>
-  <w:num w:numId="5">
-    <w:abstractNumId w:val="3"/>
-  </w:num>
-  <w:num w:numId="6">
+  <w:num w:numId="7">
     <w:abstractNumId w:val="0"/>
   </w:num>
 </w:numbering>
@@ -3969,6 +4392,7 @@
     <w:lsdException w:name="HTML Sample" w:semiHidden="1" w:unhideWhenUsed="1"/>
     <w:lsdException w:name="HTML Typewriter" w:semiHidden="1" w:unhideWhenUsed="1"/>
     <w:lsdException w:name="HTML Variable" w:semiHidden="1" w:unhideWhenUsed="1"/>
+    <w:lsdException w:name="Normal Table" w:semiHidden="1" w:unhideWhenUsed="1"/>
     <w:lsdException w:name="annotation subject" w:semiHidden="1" w:unhideWhenUsed="1"/>
     <w:lsdException w:name="No List" w:semiHidden="1" w:unhideWhenUsed="1"/>
     <w:lsdException w:name="Outline List 1" w:semiHidden="1" w:unhideWhenUsed="1"/>
@@ -4014,9 +4438,11 @@
     <w:lsdException w:name="Table Subtle 1" w:semiHidden="1" w:unhideWhenUsed="1"/>
     <w:lsdException w:name="Table Subtle 2" w:semiHidden="1" w:unhideWhenUsed="1"/>
     <w:lsdException w:name="Table Web 1" w:semiHidden="1" w:unhideWhenUsed="1"/>
+    <w:lsdException w:name="Table Web 2" w:semiHidden="1" w:unhideWhenUsed="1"/>
     <w:lsdException w:name="Table Web 3" w:semiHidden="1" w:unhideWhenUsed="1"/>
     <w:lsdException w:name="Balloon Text" w:semiHidden="1" w:unhideWhenUsed="1"/>
     <w:lsdException w:name="Table Grid" w:uiPriority="39"/>
+    <w:lsdException w:name="Table Theme" w:semiHidden="1" w:unhideWhenUsed="1"/>
     <w:lsdException w:name="Placeholder Text" w:semiHidden="1"/>
     <w:lsdException w:name="No Spacing" w:uiPriority="1" w:qFormat="1"/>
     <w:lsdException w:name="Light Shading" w:uiPriority="60"/>

</xml_diff>

<commit_message>
Prima revisione Problem Statement Document v1.0
</commit_message>
<xml_diff>
--- a/DocumentiDiProgettazione/Problem Statement.docx
+++ b/DocumentiDiProgettazione/Problem Statement.docx
@@ -106,8 +106,6 @@
         </w:rPr>
         <w:t>Completezza</w:t>
       </w:r>
-      <w:bookmarkStart w:id="0" w:name="_GoBack"/>
-      <w:bookmarkEnd w:id="0"/>
     </w:p>
     <w:p>
       <w:pPr>
@@ -1146,7 +1144,25 @@
                 <w:sz w:val="20"/>
                 <w:szCs w:val="20"/>
               </w:rPr>
-              <w:t xml:space="preserve"> A questo punto Bob visualizza la pagina di benvenuto di RecipeManager dove nella parte destra vede il form per loggarsi che consta di due campi, </w:t>
+              <w:t xml:space="preserve"> A questo punto Bob visualizza la pagina di benvenuto di RecipeManager dove nella parte destra vede il form per loggarsi che consta di </w:t>
+            </w:r>
+            <w:r>
+              <w:rPr>
+                <w:rFonts w:ascii="Arial" w:hAnsi="Arial" w:cs="Arial"/>
+                <w:bCs/>
+                <w:sz w:val="20"/>
+                <w:szCs w:val="20"/>
+              </w:rPr>
+              <w:t>alcuni campi</w:t>
+            </w:r>
+            <w:r>
+              <w:rPr>
+                <w:rFonts w:ascii="Arial" w:hAnsi="Arial" w:cs="Arial"/>
+                <w:bCs/>
+                <w:sz w:val="20"/>
+                <w:szCs w:val="20"/>
+              </w:rPr>
+              <w:t xml:space="preserve">, </w:t>
             </w:r>
             <w:r>
               <w:rPr>
@@ -1294,282 +1310,30 @@
                 <w:sz w:val="20"/>
                 <w:szCs w:val="20"/>
               </w:rPr>
-              <w:t xml:space="preserve">Quindi Bob entra nella sua area personale, accede alla sezione aggiungi ricetta e a questo punto gli compare una maschera di inserimento composta da vari campi. </w:t>
+              <w:t>Quindi Bob entra nella sua area personale, accede alla sezione aggiungi ricetta e a questo punto gli compare una maschera di inserimento</w:t>
+            </w:r>
+            <w:r>
+              <w:rPr>
+                <w:rFonts w:ascii="Arial" w:hAnsi="Arial" w:cs="Arial"/>
+                <w:bCs/>
+                <w:sz w:val="20"/>
+                <w:szCs w:val="20"/>
+              </w:rPr>
+              <w:t xml:space="preserve"> che gli consentirà di aggiungere la ricetta, (“Ingredienti e descrizione del procedimento”)</w:t>
+            </w:r>
+            <w:r>
+              <w:rPr>
+                <w:rFonts w:ascii="Arial" w:hAnsi="Arial" w:cs="Arial"/>
+                <w:bCs/>
+                <w:sz w:val="20"/>
+                <w:szCs w:val="20"/>
+              </w:rPr>
+              <w:t xml:space="preserve">. </w:t>
             </w:r>
           </w:p>
           <w:p>
             <w:pPr>
               <w:pStyle w:val="Paragrafoelenco"/>
-              <w:spacing w:line="360" w:lineRule="auto"/>
-              <w:rPr>
-                <w:rFonts w:ascii="Arial" w:hAnsi="Arial" w:cs="Arial"/>
-                <w:bCs/>
-                <w:sz w:val="20"/>
-                <w:szCs w:val="20"/>
-              </w:rPr>
-            </w:pPr>
-          </w:p>
-          <w:p>
-            <w:pPr>
-              <w:pStyle w:val="Paragrafoelenco"/>
-              <w:spacing w:line="360" w:lineRule="auto"/>
-              <w:rPr>
-                <w:rFonts w:ascii="Arial" w:hAnsi="Arial" w:cs="Arial"/>
-                <w:bCs/>
-                <w:sz w:val="20"/>
-                <w:szCs w:val="20"/>
-              </w:rPr>
-            </w:pPr>
-          </w:p>
-          <w:p>
-            <w:pPr>
-              <w:pStyle w:val="Paragrafoelenco"/>
-              <w:spacing w:line="360" w:lineRule="auto"/>
-              <w:rPr>
-                <w:rFonts w:ascii="Arial" w:hAnsi="Arial" w:cs="Arial"/>
-                <w:bCs/>
-                <w:sz w:val="20"/>
-                <w:szCs w:val="20"/>
-              </w:rPr>
-            </w:pPr>
-          </w:p>
-          <w:p>
-            <w:pPr>
-              <w:pStyle w:val="Paragrafoelenco"/>
-              <w:numPr>
-                <w:ilvl w:val="0"/>
-                <w:numId w:val="4"/>
-              </w:numPr>
-              <w:spacing w:line="360" w:lineRule="auto"/>
-              <w:rPr>
-                <w:rFonts w:ascii="Arial" w:hAnsi="Arial" w:cs="Arial"/>
-                <w:bCs/>
-                <w:sz w:val="20"/>
-                <w:szCs w:val="20"/>
-              </w:rPr>
-            </w:pPr>
-            <w:r>
-              <w:rPr>
-                <w:rFonts w:ascii="Arial" w:hAnsi="Arial" w:cs="Arial"/>
-                <w:bCs/>
-                <w:sz w:val="20"/>
-                <w:szCs w:val="20"/>
-              </w:rPr>
-              <w:t xml:space="preserve">Un campo di testo dove inserire il titolo della ricetta, </w:t>
-            </w:r>
-          </w:p>
-          <w:p>
-            <w:pPr>
-              <w:pStyle w:val="Paragrafoelenco"/>
-              <w:numPr>
-                <w:ilvl w:val="0"/>
-                <w:numId w:val="4"/>
-              </w:numPr>
-              <w:spacing w:line="360" w:lineRule="auto"/>
-              <w:rPr>
-                <w:rFonts w:ascii="Arial" w:hAnsi="Arial" w:cs="Arial"/>
-                <w:bCs/>
-                <w:sz w:val="20"/>
-                <w:szCs w:val="20"/>
-              </w:rPr>
-            </w:pPr>
-            <w:r>
-              <w:rPr>
-                <w:rFonts w:ascii="Arial" w:hAnsi="Arial" w:cs="Arial"/>
-                <w:bCs/>
-                <w:sz w:val="20"/>
-                <w:szCs w:val="20"/>
-              </w:rPr>
-              <w:t>Un testo che identifica la sezione ingredienti della ricetta denominato ingredienti.</w:t>
-            </w:r>
-          </w:p>
-          <w:p>
-            <w:pPr>
-              <w:pStyle w:val="Paragrafoelenco"/>
-              <w:numPr>
-                <w:ilvl w:val="0"/>
-                <w:numId w:val="4"/>
-              </w:numPr>
-              <w:spacing w:line="360" w:lineRule="auto"/>
-              <w:rPr>
-                <w:rFonts w:ascii="Arial" w:hAnsi="Arial" w:cs="Arial"/>
-                <w:bCs/>
-                <w:sz w:val="20"/>
-                <w:szCs w:val="20"/>
-              </w:rPr>
-            </w:pPr>
-            <w:r>
-              <w:rPr>
-                <w:rFonts w:ascii="Arial" w:hAnsi="Arial" w:cs="Arial"/>
-                <w:bCs/>
-                <w:sz w:val="20"/>
-                <w:szCs w:val="20"/>
-              </w:rPr>
-              <w:t>Un pulsante che serve ad aggiungere tanti campi di testo quanti sono gli ingredienti</w:t>
-            </w:r>
-          </w:p>
-          <w:p>
-            <w:pPr>
-              <w:pStyle w:val="Paragrafoelenco"/>
-              <w:numPr>
-                <w:ilvl w:val="0"/>
-                <w:numId w:val="4"/>
-              </w:numPr>
-              <w:spacing w:line="360" w:lineRule="auto"/>
-              <w:rPr>
-                <w:rFonts w:ascii="Arial" w:hAnsi="Arial" w:cs="Arial"/>
-                <w:bCs/>
-                <w:sz w:val="20"/>
-                <w:szCs w:val="20"/>
-              </w:rPr>
-            </w:pPr>
-            <w:r>
-              <w:rPr>
-                <w:rFonts w:ascii="Arial" w:hAnsi="Arial" w:cs="Arial"/>
-                <w:bCs/>
-                <w:sz w:val="20"/>
-                <w:szCs w:val="20"/>
-              </w:rPr>
-              <w:t>Un testo che identifica la sezione procedimento della ricetta denominato Procedimento.</w:t>
-            </w:r>
-          </w:p>
-          <w:p>
-            <w:pPr>
-              <w:pStyle w:val="Paragrafoelenco"/>
-              <w:numPr>
-                <w:ilvl w:val="0"/>
-                <w:numId w:val="4"/>
-              </w:numPr>
-              <w:spacing w:line="360" w:lineRule="auto"/>
-              <w:rPr>
-                <w:rFonts w:ascii="Arial" w:hAnsi="Arial" w:cs="Arial"/>
-                <w:bCs/>
-                <w:sz w:val="20"/>
-                <w:szCs w:val="20"/>
-              </w:rPr>
-            </w:pPr>
-            <w:r>
-              <w:rPr>
-                <w:rFonts w:ascii="Arial" w:hAnsi="Arial" w:cs="Arial"/>
-                <w:bCs/>
-                <w:sz w:val="20"/>
-                <w:szCs w:val="20"/>
-              </w:rPr>
-              <w:t>Una Text area avanzata con funzionalità di formattazione per inserire e formattare il procedimento a proprio piacimento</w:t>
-            </w:r>
-          </w:p>
-          <w:p>
-            <w:pPr>
-              <w:pStyle w:val="Paragrafoelenco"/>
-              <w:numPr>
-                <w:ilvl w:val="0"/>
-                <w:numId w:val="4"/>
-              </w:numPr>
-              <w:spacing w:line="360" w:lineRule="auto"/>
-              <w:rPr>
-                <w:rFonts w:ascii="Arial" w:hAnsi="Arial" w:cs="Arial"/>
-                <w:bCs/>
-                <w:sz w:val="20"/>
-                <w:szCs w:val="20"/>
-              </w:rPr>
-            </w:pPr>
-            <w:r>
-              <w:rPr>
-                <w:rFonts w:ascii="Arial" w:hAnsi="Arial" w:cs="Arial"/>
-                <w:bCs/>
-                <w:sz w:val="20"/>
-                <w:szCs w:val="20"/>
-              </w:rPr>
-              <w:t xml:space="preserve">Un </w:t>
-            </w:r>
-            <w:r>
-              <w:rPr>
-                <w:rFonts w:ascii="Arial" w:hAnsi="Arial" w:cs="Arial"/>
-                <w:b/>
-                <w:i/>
-                <w:iCs/>
-                <w:sz w:val="20"/>
-                <w:szCs w:val="20"/>
-              </w:rPr>
-              <w:t>pulsante Save</w:t>
-            </w:r>
-            <w:r>
-              <w:rPr>
-                <w:rFonts w:ascii="Arial" w:hAnsi="Arial" w:cs="Arial"/>
-                <w:bCs/>
-                <w:sz w:val="20"/>
-                <w:szCs w:val="20"/>
-              </w:rPr>
-              <w:t xml:space="preserve"> che salva/aggiunge la nuova ricetta nel database delle ricette personali.</w:t>
-            </w:r>
-          </w:p>
-          <w:p>
-            <w:pPr>
-              <w:pStyle w:val="Paragrafoelenco"/>
-              <w:numPr>
-                <w:ilvl w:val="0"/>
-                <w:numId w:val="4"/>
-              </w:numPr>
-              <w:spacing w:line="360" w:lineRule="auto"/>
-              <w:rPr>
-                <w:rFonts w:ascii="Arial" w:hAnsi="Arial" w:cs="Arial"/>
-                <w:bCs/>
-                <w:sz w:val="20"/>
-                <w:szCs w:val="20"/>
-              </w:rPr>
-            </w:pPr>
-            <w:r>
-              <w:rPr>
-                <w:rFonts w:ascii="Arial" w:hAnsi="Arial" w:cs="Arial"/>
-                <w:bCs/>
-                <w:sz w:val="20"/>
-                <w:szCs w:val="20"/>
-              </w:rPr>
-              <w:t xml:space="preserve">Due checkbox denominate </w:t>
-            </w:r>
-            <w:r>
-              <w:rPr>
-                <w:rFonts w:ascii="Arial" w:hAnsi="Arial" w:cs="Arial"/>
-                <w:b/>
-                <w:i/>
-                <w:iCs/>
-                <w:sz w:val="20"/>
-                <w:szCs w:val="20"/>
-              </w:rPr>
-              <w:t>private</w:t>
-            </w:r>
-            <w:r>
-              <w:rPr>
-                <w:rFonts w:ascii="Arial" w:hAnsi="Arial" w:cs="Arial"/>
-                <w:bCs/>
-                <w:sz w:val="20"/>
-                <w:szCs w:val="20"/>
-              </w:rPr>
-              <w:t xml:space="preserve"> e </w:t>
-            </w:r>
-            <w:r>
-              <w:rPr>
-                <w:rFonts w:ascii="Arial" w:hAnsi="Arial" w:cs="Arial"/>
-                <w:b/>
-                <w:i/>
-                <w:iCs/>
-                <w:sz w:val="20"/>
-                <w:szCs w:val="20"/>
-              </w:rPr>
-              <w:t>public</w:t>
-            </w:r>
-            <w:r>
-              <w:rPr>
-                <w:rFonts w:ascii="Arial" w:hAnsi="Arial" w:cs="Arial"/>
-                <w:bCs/>
-                <w:sz w:val="20"/>
-                <w:szCs w:val="20"/>
-              </w:rPr>
-              <w:t xml:space="preserve"> che determinano se la ricetta deve essere condivisa o deve essere visibile soltanto a chi l’ha creata. Di default è checked su private.</w:t>
-            </w:r>
-          </w:p>
-          <w:p>
-            <w:pPr>
               <w:spacing w:line="360" w:lineRule="auto"/>
               <w:rPr>
                 <w:rFonts w:ascii="Arial" w:hAnsi="Arial" w:cs="Arial"/>
@@ -1601,7 +1365,113 @@
                 <w:sz w:val="20"/>
                 <w:szCs w:val="20"/>
               </w:rPr>
-              <w:t>Bob compila la maschera di aggiunta della nuova ricetta, le da un’ultima occhiata per vedere se ha compilato in maniera esaustiva, quindi salva il tutto nel suo raccoglitore di ricette digitale.</w:t>
+              <w:t>Quindi Bob Inserisce il titolo della ricetta, Inserisce gli ingredienti e in fine inserisce il procedimento o i procedimenti delle varie fasi della ricetta suddivisi per tipo.</w:t>
+            </w:r>
+          </w:p>
+          <w:p>
+            <w:pPr>
+              <w:pStyle w:val="Paragrafoelenco"/>
+              <w:numPr>
+                <w:ilvl w:val="0"/>
+                <w:numId w:val="5"/>
+              </w:numPr>
+              <w:spacing w:line="360" w:lineRule="auto"/>
+              <w:rPr>
+                <w:rFonts w:ascii="Arial" w:hAnsi="Arial" w:cs="Arial"/>
+                <w:bCs/>
+                <w:sz w:val="20"/>
+                <w:szCs w:val="20"/>
+              </w:rPr>
+            </w:pPr>
+            <w:r>
+              <w:rPr>
+                <w:rFonts w:ascii="Arial" w:hAnsi="Arial" w:cs="Arial"/>
+                <w:bCs/>
+                <w:sz w:val="20"/>
+                <w:szCs w:val="20"/>
+              </w:rPr>
+              <w:t>Bob</w:t>
+            </w:r>
+            <w:r>
+              <w:rPr>
+                <w:rFonts w:ascii="Arial" w:hAnsi="Arial" w:cs="Arial"/>
+                <w:bCs/>
+                <w:sz w:val="20"/>
+                <w:szCs w:val="20"/>
+              </w:rPr>
+              <w:t>,</w:t>
+            </w:r>
+            <w:r>
+              <w:rPr>
+                <w:rFonts w:ascii="Arial" w:hAnsi="Arial" w:cs="Arial"/>
+                <w:bCs/>
+                <w:sz w:val="20"/>
+                <w:szCs w:val="20"/>
+              </w:rPr>
+              <w:t xml:space="preserve"> compila</w:t>
+            </w:r>
+            <w:r>
+              <w:rPr>
+                <w:rFonts w:ascii="Arial" w:hAnsi="Arial" w:cs="Arial"/>
+                <w:bCs/>
+                <w:sz w:val="20"/>
+                <w:szCs w:val="20"/>
+              </w:rPr>
+              <w:t>ta</w:t>
+            </w:r>
+            <w:r>
+              <w:rPr>
+                <w:rFonts w:ascii="Arial" w:hAnsi="Arial" w:cs="Arial"/>
+                <w:bCs/>
+                <w:sz w:val="20"/>
+                <w:szCs w:val="20"/>
+              </w:rPr>
+              <w:t xml:space="preserve"> la maschera di aggiunta della nuova ricetta, le da un’ultima occhiata per vedere se </w:t>
+            </w:r>
+            <w:r>
+              <w:rPr>
+                <w:rFonts w:ascii="Arial" w:hAnsi="Arial" w:cs="Arial"/>
+                <w:bCs/>
+                <w:sz w:val="20"/>
+                <w:szCs w:val="20"/>
+              </w:rPr>
+              <w:t>ha commesso errori</w:t>
+            </w:r>
+            <w:r>
+              <w:rPr>
+                <w:rFonts w:ascii="Arial" w:hAnsi="Arial" w:cs="Arial"/>
+                <w:bCs/>
+                <w:sz w:val="20"/>
+                <w:szCs w:val="20"/>
+              </w:rPr>
+              <w:t>, quindi salva il tutto nel suo raccoglitore di ricette digitale</w:t>
+            </w:r>
+            <w:r>
+              <w:rPr>
+                <w:rFonts w:ascii="Arial" w:hAnsi="Arial" w:cs="Arial"/>
+                <w:bCs/>
+                <w:sz w:val="20"/>
+                <w:szCs w:val="20"/>
+              </w:rPr>
+              <w:t xml:space="preserve"> </w:t>
+            </w:r>
+            <w:r>
+              <w:rPr>
+                <w:rFonts w:ascii="Arial" w:hAnsi="Arial" w:cs="Arial"/>
+                <w:b/>
+                <w:sz w:val="20"/>
+                <w:szCs w:val="20"/>
+              </w:rPr>
+              <w:t>RecipeManager</w:t>
+            </w:r>
+            <w:r>
+              <w:rPr>
+                <w:rFonts w:ascii="Arial" w:hAnsi="Arial" w:cs="Arial"/>
+                <w:bCs/>
+                <w:sz w:val="20"/>
+                <w:szCs w:val="20"/>
+              </w:rPr>
+              <w:t>.</w:t>
             </w:r>
           </w:p>
           <w:p>
@@ -2227,7 +2097,7 @@
                 <w:sz w:val="20"/>
                 <w:szCs w:val="20"/>
               </w:rPr>
-              <w:t>soppressa</w:t>
+              <w:t>sorpresa</w:t>
             </w:r>
             <w:r>
               <w:rPr>
@@ -2253,6 +2123,8 @@
               </w:rPr>
               <w:t>.</w:t>
             </w:r>
+            <w:bookmarkStart w:id="0" w:name="_GoBack"/>
+            <w:bookmarkEnd w:id="0"/>
           </w:p>
         </w:tc>
       </w:tr>
@@ -2361,7 +2233,6 @@
                 <w:lang w:val="en-GB"/>
               </w:rPr>
             </w:pPr>
-            <w:proofErr w:type="spellStart"/>
             <w:r>
               <w:rPr>
                 <w:rFonts w:ascii="Arial" w:hAnsi="Arial" w:cs="Arial"/>
@@ -2373,9 +2244,8 @@
                 <w:u w:val="single"/>
                 <w:lang w:val="en-GB"/>
               </w:rPr>
-              <w:t>Commentare</w:t>
-            </w:r>
-            <w:proofErr w:type="spellEnd"/>
+              <w:t xml:space="preserve">Commentare una </w:t>
+            </w:r>
             <w:r>
               <w:rPr>
                 <w:rFonts w:ascii="Arial" w:hAnsi="Arial" w:cs="Arial"/>
@@ -2387,23 +2257,8 @@
                 <w:u w:val="single"/>
                 <w:lang w:val="en-GB"/>
               </w:rPr>
-              <w:t xml:space="preserve"> una </w:t>
-            </w:r>
-            <w:proofErr w:type="spellStart"/>
-            <w:r>
-              <w:rPr>
-                <w:rFonts w:ascii="Arial" w:hAnsi="Arial" w:cs="Arial"/>
-                <w:bCs/>
-                <w:i/>
-                <w:iCs/>
-                <w:sz w:val="20"/>
-                <w:szCs w:val="20"/>
-                <w:u w:val="single"/>
-                <w:lang w:val="en-GB"/>
-              </w:rPr>
-              <w:t>ricetta</w:t>
-            </w:r>
-            <w:proofErr w:type="spellEnd"/>
+              <w:t>ricotta</w:t>
+            </w:r>
           </w:p>
         </w:tc>
       </w:tr>
@@ -2571,22 +2426,8 @@
                 <w:u w:val="single"/>
                 <w:lang w:val="en-GB"/>
               </w:rPr>
-              <w:t xml:space="preserve">Pino: </w:t>
-            </w:r>
-            <w:proofErr w:type="spellStart"/>
-            <w:r>
-              <w:rPr>
-                <w:b/>
-                <w:i/>
-                <w:iCs/>
-                <w:sz w:val="20"/>
-                <w:szCs w:val="20"/>
-                <w:u w:val="single"/>
-                <w:lang w:val="en-GB"/>
-              </w:rPr>
-              <w:t>utente</w:t>
-            </w:r>
-            <w:proofErr w:type="spellEnd"/>
+              <w:t>Pino: utente</w:t>
+            </w:r>
           </w:p>
           <w:p>
             <w:pPr>
@@ -2613,22 +2454,8 @@
                 <w:u w:val="single"/>
                 <w:lang w:val="en-GB"/>
               </w:rPr>
-              <w:t xml:space="preserve">Gino: </w:t>
-            </w:r>
-            <w:proofErr w:type="spellStart"/>
-            <w:r>
-              <w:rPr>
-                <w:b/>
-                <w:i/>
-                <w:iCs/>
-                <w:sz w:val="20"/>
-                <w:szCs w:val="20"/>
-                <w:u w:val="single"/>
-                <w:lang w:val="en-GB"/>
-              </w:rPr>
-              <w:t>utente</w:t>
-            </w:r>
-            <w:proofErr w:type="spellEnd"/>
+              <w:t>Gino: utente</w:t>
+            </w:r>
           </w:p>
         </w:tc>
       </w:tr>
@@ -2669,6 +2496,7 @@
                 <w:szCs w:val="20"/>
                 <w:shd w:val="clear" w:color="auto" w:fill="FFFFFF"/>
               </w:rPr>
+              <w:lastRenderedPageBreak/>
               <w:t>Flow</w:t>
             </w:r>
             <w:r>
@@ -2967,7 +2795,6 @@
           <w:sz w:val="36"/>
           <w:szCs w:val="36"/>
         </w:rPr>
-        <w:lastRenderedPageBreak/>
         <w:t>Functional requirements</w:t>
       </w:r>
     </w:p>
@@ -3106,6 +2933,7 @@
           <w:sz w:val="24"/>
           <w:szCs w:val="24"/>
         </w:rPr>
+        <w:lastRenderedPageBreak/>
         <w:t xml:space="preserve">Consultare una lista </w:t>
       </w:r>
       <w:r>
@@ -3754,6 +3582,7 @@
           <w:szCs w:val="24"/>
           <w:lang w:val="en-GB"/>
         </w:rPr>
+        <w:lastRenderedPageBreak/>
         <w:t>-</w:t>
       </w:r>
       <w:r>

</xml_diff>